<commit_message>
doc: function & procedure descriptions added
</commit_message>
<xml_diff>
--- a/M153_SpaceProgram.docx
+++ b/M153_SpaceProgram.docx
@@ -478,6 +478,7 @@
           <w:pPr>
             <w:pStyle w:val="berschrift1"/>
             <w:spacing w:before="0"/>
+            <w:ind w:left="709" w:hanging="709"/>
           </w:pPr>
           <w:r>
             <w:lastRenderedPageBreak/>
@@ -506,6 +507,80 @@
               <w:lang w:val="de-CH" w:eastAsia="de-CH"/>
             </w:rPr>
             <w:t>sp_AddNoOfFlights</w:t>
+          </w:r>
+        </w:p>
+        <w:p>
+          <w:pPr>
+            <w:rPr>
+              <w:lang w:val="de-CH" w:eastAsia="de-CH"/>
+            </w:rPr>
+          </w:pPr>
+          <w:r>
+            <w:rPr>
+              <w:lang w:val="de-CH" w:eastAsia="de-CH"/>
+            </w:rPr>
+            <w:t>In diesem Procedure werden die Anzahl flüge des gewünschten Programms, um eine gewünschte Zahl erhöht.</w:t>
+          </w:r>
+        </w:p>
+        <w:p>
+          <w:pPr>
+            <w:rPr>
+              <w:lang w:val="de-CH" w:eastAsia="de-CH"/>
+            </w:rPr>
+          </w:pPr>
+          <w:r>
+            <w:rPr>
+              <w:lang w:val="de-CH" w:eastAsia="de-CH"/>
+            </w:rPr>
+            <w:drawing>
+              <wp:inline distT="0" distB="0" distL="0" distR="0" wp14:anchorId="4D2D53E0" wp14:editId="64D73249">
+                <wp:extent cx="5732145" cy="2924810"/>
+                <wp:effectExtent l="0" t="0" r="1905" b="8890"/>
+                <wp:docPr id="5" name="Grafik 5"/>
+                <wp:cNvGraphicFramePr>
+                  <a:graphicFrameLocks xmlns:a="http://schemas.openxmlformats.org/drawingml/2006/main" noChangeAspect="1"/>
+                </wp:cNvGraphicFramePr>
+                <a:graphic xmlns:a="http://schemas.openxmlformats.org/drawingml/2006/main">
+                  <a:graphicData uri="http://schemas.openxmlformats.org/drawingml/2006/picture">
+                    <pic:pic xmlns:pic="http://schemas.openxmlformats.org/drawingml/2006/picture">
+                      <pic:nvPicPr>
+                        <pic:cNvPr id="1" name=""/>
+                        <pic:cNvPicPr/>
+                      </pic:nvPicPr>
+                      <pic:blipFill>
+                        <a:blip r:embed="rId14"/>
+                        <a:stretch>
+                          <a:fillRect/>
+                        </a:stretch>
+                      </pic:blipFill>
+                      <pic:spPr>
+                        <a:xfrm>
+                          <a:off x="0" y="0"/>
+                          <a:ext cx="5732145" cy="2924810"/>
+                        </a:xfrm>
+                        <a:prstGeom prst="rect">
+                          <a:avLst/>
+                        </a:prstGeom>
+                      </pic:spPr>
+                    </pic:pic>
+                  </a:graphicData>
+                </a:graphic>
+              </wp:inline>
+            </w:drawing>
+          </w:r>
+        </w:p>
+        <w:p>
+          <w:pPr>
+            <w:spacing w:after="160" w:line="259" w:lineRule="auto"/>
+            <w:rPr>
+              <w:lang w:val="de-CH" w:eastAsia="de-CH"/>
+            </w:rPr>
+          </w:pPr>
+          <w:r>
+            <w:rPr>
+              <w:lang w:val="de-CH" w:eastAsia="de-CH"/>
+            </w:rPr>
+            <w:br w:type="page"/>
           </w:r>
         </w:p>
         <w:p>
@@ -545,6 +620,126 @@
               <w:lang w:val="de-CH" w:eastAsia="de-CH"/>
             </w:rPr>
           </w:pPr>
+          <w:r>
+            <w:rPr>
+              <w:lang w:val="de-CH" w:eastAsia="de-CH"/>
+            </w:rPr>
+            <w:t>In diesem Procedure wird ein Neues Programm zum program</w:t>
+          </w:r>
+          <w:r>
+            <w:rPr>
+              <w:lang w:val="de-CH" w:eastAsia="de-CH"/>
+            </w:rPr>
+            <w:t>-Table hinzugefügt, das einzige was gefordert ist, ist der Name des Programs, das Anfangs- und Enddatum, das gegebene Budget und die Anzahl Flüge.</w:t>
+          </w:r>
+        </w:p>
+        <w:p>
+          <w:pPr>
+            <w:spacing w:after="160" w:line="259" w:lineRule="auto"/>
+            <w:rPr>
+              <w:noProof/>
+            </w:rPr>
+          </w:pPr>
+          <w:r>
+            <w:rPr>
+              <w:lang w:val="de-CH" w:eastAsia="de-CH"/>
+            </w:rPr>
+            <w:drawing>
+              <wp:inline distT="0" distB="0" distL="0" distR="0" wp14:anchorId="2FA1B43B" wp14:editId="180A53F4">
+                <wp:extent cx="5732145" cy="3938905"/>
+                <wp:effectExtent l="0" t="0" r="0" b="0"/>
+                <wp:docPr id="6" name="Grafik 6"/>
+                <wp:cNvGraphicFramePr>
+                  <a:graphicFrameLocks xmlns:a="http://schemas.openxmlformats.org/drawingml/2006/main" noChangeAspect="1"/>
+                </wp:cNvGraphicFramePr>
+                <a:graphic xmlns:a="http://schemas.openxmlformats.org/drawingml/2006/main">
+                  <a:graphicData uri="http://schemas.openxmlformats.org/drawingml/2006/picture">
+                    <pic:pic xmlns:pic="http://schemas.openxmlformats.org/drawingml/2006/picture">
+                      <pic:nvPicPr>
+                        <pic:cNvPr id="1" name=""/>
+                        <pic:cNvPicPr/>
+                      </pic:nvPicPr>
+                      <pic:blipFill>
+                        <a:blip r:embed="rId15"/>
+                        <a:stretch>
+                          <a:fillRect/>
+                        </a:stretch>
+                      </pic:blipFill>
+                      <pic:spPr>
+                        <a:xfrm>
+                          <a:off x="0" y="0"/>
+                          <a:ext cx="5732145" cy="3938905"/>
+                        </a:xfrm>
+                        <a:prstGeom prst="rect">
+                          <a:avLst/>
+                        </a:prstGeom>
+                      </pic:spPr>
+                    </pic:pic>
+                  </a:graphicData>
+                </a:graphic>
+              </wp:inline>
+            </w:drawing>
+          </w:r>
+          <w:r>
+            <w:rPr>
+              <w:noProof/>
+            </w:rPr>
+            <w:t xml:space="preserve"> </w:t>
+          </w:r>
+          <w:r>
+            <w:rPr>
+              <w:lang w:val="de-CH" w:eastAsia="de-CH"/>
+            </w:rPr>
+            <w:drawing>
+              <wp:inline distT="0" distB="0" distL="0" distR="0" wp14:anchorId="7964D8BE" wp14:editId="0A8FD88C">
+                <wp:extent cx="5732145" cy="2585085"/>
+                <wp:effectExtent l="0" t="0" r="1905" b="5715"/>
+                <wp:docPr id="8" name="Grafik 8"/>
+                <wp:cNvGraphicFramePr>
+                  <a:graphicFrameLocks xmlns:a="http://schemas.openxmlformats.org/drawingml/2006/main" noChangeAspect="1"/>
+                </wp:cNvGraphicFramePr>
+                <a:graphic xmlns:a="http://schemas.openxmlformats.org/drawingml/2006/main">
+                  <a:graphicData uri="http://schemas.openxmlformats.org/drawingml/2006/picture">
+                    <pic:pic xmlns:pic="http://schemas.openxmlformats.org/drawingml/2006/picture">
+                      <pic:nvPicPr>
+                        <pic:cNvPr id="1" name=""/>
+                        <pic:cNvPicPr/>
+                      </pic:nvPicPr>
+                      <pic:blipFill>
+                        <a:blip r:embed="rId16"/>
+                        <a:stretch>
+                          <a:fillRect/>
+                        </a:stretch>
+                      </pic:blipFill>
+                      <pic:spPr>
+                        <a:xfrm>
+                          <a:off x="0" y="0"/>
+                          <a:ext cx="5732145" cy="2585085"/>
+                        </a:xfrm>
+                        <a:prstGeom prst="rect">
+                          <a:avLst/>
+                        </a:prstGeom>
+                      </pic:spPr>
+                    </pic:pic>
+                  </a:graphicData>
+                </a:graphic>
+              </wp:inline>
+            </w:drawing>
+          </w:r>
+        </w:p>
+        <w:p>
+          <w:pPr>
+            <w:spacing w:after="160" w:line="259" w:lineRule="auto"/>
+            <w:rPr>
+              <w:lang w:val="de-CH" w:eastAsia="de-CH"/>
+            </w:rPr>
+          </w:pPr>
+          <w:r>
+            <w:rPr>
+              <w:lang w:val="de-CH" w:eastAsia="de-CH"/>
+            </w:rPr>
+            <w:br w:type="page"/>
+          </w:r>
         </w:p>
         <w:p>
           <w:pPr>
@@ -552,6 +747,7 @@
             <w:spacing w:before="0"/>
           </w:pPr>
           <w:r>
+            <w:lastRenderedPageBreak/>
             <w:t>Beschreibung der Stored Functions und Anwendung</w:t>
           </w:r>
         </w:p>
@@ -579,7 +775,83 @@
             <w:t>fn_NoOfSucceededMissions</w:t>
           </w:r>
         </w:p>
-        <w:p/>
+        <w:p>
+          <w:pPr>
+            <w:rPr>
+              <w:lang w:val="de-CH"/>
+            </w:rPr>
+          </w:pPr>
+          <w:r>
+            <w:rPr>
+              <w:lang w:val="de-CH"/>
+            </w:rPr>
+            <w:t xml:space="preserve">Gibt eine Tabelle mit </w:t>
+          </w:r>
+          <w:r>
+            <w:rPr>
+              <w:lang w:val="de-CH"/>
+            </w:rPr>
+            <w:t>der Anzahl an erfolgreichen Missionen aus</w:t>
+          </w:r>
+          <w:r>
+            <w:rPr>
+              <w:lang w:val="de-CH"/>
+            </w:rPr>
+            <w:t xml:space="preserve"> dem gewünschten Programm zurück.</w:t>
+          </w:r>
+        </w:p>
+        <w:p>
+          <w:pPr>
+            <w:rPr>
+              <w:lang w:val="de-CH"/>
+            </w:rPr>
+          </w:pPr>
+          <w:r>
+            <w:rPr>
+              <w:lang w:val="de-CH"/>
+            </w:rPr>
+            <w:drawing>
+              <wp:inline distT="0" distB="0" distL="0" distR="0" wp14:anchorId="1E4563AC" wp14:editId="7EEBAAEB">
+                <wp:extent cx="5732145" cy="1219835"/>
+                <wp:effectExtent l="19050" t="19050" r="20955" b="18415"/>
+                <wp:docPr id="3" name="Grafik 3"/>
+                <wp:cNvGraphicFramePr>
+                  <a:graphicFrameLocks xmlns:a="http://schemas.openxmlformats.org/drawingml/2006/main" noChangeAspect="1"/>
+                </wp:cNvGraphicFramePr>
+                <a:graphic xmlns:a="http://schemas.openxmlformats.org/drawingml/2006/main">
+                  <a:graphicData uri="http://schemas.openxmlformats.org/drawingml/2006/picture">
+                    <pic:pic xmlns:pic="http://schemas.openxmlformats.org/drawingml/2006/picture">
+                      <pic:nvPicPr>
+                        <pic:cNvPr id="1" name=""/>
+                        <pic:cNvPicPr/>
+                      </pic:nvPicPr>
+                      <pic:blipFill>
+                        <a:blip r:embed="rId17"/>
+                        <a:stretch>
+                          <a:fillRect/>
+                        </a:stretch>
+                      </pic:blipFill>
+                      <pic:spPr>
+                        <a:xfrm>
+                          <a:off x="0" y="0"/>
+                          <a:ext cx="5732145" cy="1219835"/>
+                        </a:xfrm>
+                        <a:prstGeom prst="rect">
+                          <a:avLst/>
+                        </a:prstGeom>
+                        <a:ln>
+                          <a:solidFill>
+                            <a:schemeClr val="accent1"/>
+                          </a:solidFill>
+                        </a:ln>
+                      </pic:spPr>
+                    </pic:pic>
+                  </a:graphicData>
+                </a:graphic>
+              </wp:inline>
+            </w:drawing>
+          </w:r>
+        </w:p>
       </w:sdtContent>
     </w:sdt>
     <w:p>
@@ -606,7 +878,89 @@
         <w:t>fn_PersonalWorkedOnMission</w:t>
       </w:r>
     </w:p>
-    <w:p/>
+    <w:p>
+      <w:pPr>
+        <w:rPr>
+          <w:lang w:val="de-CH"/>
+        </w:rPr>
+      </w:pPr>
+      <w:r>
+        <w:rPr>
+          <w:lang w:val="de-CH"/>
+        </w:rPr>
+        <w:t>Gibt eine Tabelle mit d</w:t>
+      </w:r>
+      <w:r>
+        <w:rPr>
+          <w:lang w:val="de-CH"/>
+        </w:rPr>
+        <w:t>em gesamten Personal, welche an der gewünschten Mission beizutragen hatte</w:t>
+      </w:r>
+      <w:r>
+        <w:rPr>
+          <w:lang w:val="de-CH"/>
+        </w:rPr>
+        <w:t xml:space="preserve"> zurück</w:t>
+      </w:r>
+      <w:r>
+        <w:rPr>
+          <w:lang w:val="de-CH"/>
+        </w:rPr>
+        <w:t>.</w:t>
+      </w:r>
+    </w:p>
+    <w:p>
+      <w:pPr>
+        <w:rPr>
+          <w:lang w:val="de-CH"/>
+        </w:rPr>
+      </w:pPr>
+      <w:r>
+        <w:rPr>
+          <w:lang w:val="de-CH"/>
+        </w:rPr>
+        <w:drawing>
+          <wp:inline distT="0" distB="0" distL="0" distR="0" wp14:anchorId="7CA6C2D7" wp14:editId="7DFB6D0B">
+            <wp:extent cx="5732145" cy="2715895"/>
+            <wp:effectExtent l="19050" t="19050" r="20955" b="27305"/>
+            <wp:docPr id="4" name="Grafik 4"/>
+            <wp:cNvGraphicFramePr>
+              <a:graphicFrameLocks xmlns:a="http://schemas.openxmlformats.org/drawingml/2006/main" noChangeAspect="1"/>
+            </wp:cNvGraphicFramePr>
+            <a:graphic xmlns:a="http://schemas.openxmlformats.org/drawingml/2006/main">
+              <a:graphicData uri="http://schemas.openxmlformats.org/drawingml/2006/picture">
+                <pic:pic xmlns:pic="http://schemas.openxmlformats.org/drawingml/2006/picture">
+                  <pic:nvPicPr>
+                    <pic:cNvPr id="1" name=""/>
+                    <pic:cNvPicPr/>
+                  </pic:nvPicPr>
+                  <pic:blipFill>
+                    <a:blip r:embed="rId18"/>
+                    <a:stretch>
+                      <a:fillRect/>
+                    </a:stretch>
+                  </pic:blipFill>
+                  <pic:spPr>
+                    <a:xfrm>
+                      <a:off x="0" y="0"/>
+                      <a:ext cx="5732145" cy="2715895"/>
+                    </a:xfrm>
+                    <a:prstGeom prst="rect">
+                      <a:avLst/>
+                    </a:prstGeom>
+                    <a:ln>
+                      <a:solidFill>
+                        <a:schemeClr val="accent1"/>
+                      </a:solidFill>
+                    </a:ln>
+                  </pic:spPr>
+                </pic:pic>
+              </a:graphicData>
+            </a:graphic>
+          </wp:inline>
+        </w:drawing>
+      </w:r>
+    </w:p>
     <w:p>
       <w:pPr>
         <w:pStyle w:val="Untertitel"/>
@@ -637,16 +991,81 @@
           <w:lang w:val="de-CH" w:eastAsia="de-CH"/>
         </w:rPr>
       </w:pPr>
-    </w:p>
-    <w:p>
-      <w:pPr>
-        <w:pStyle w:val="berschrift1"/>
-        <w:spacing w:before="0"/>
-      </w:pPr>
       <w:r>
+        <w:rPr>
+          <w:lang w:val="de-CH" w:eastAsia="de-CH"/>
+        </w:rPr>
+        <w:t>Gibt eine Tabelle, die keine Mitglieder für Missionen hat zurück.</w:t>
+      </w:r>
+      <w:r>
+        <w:rPr>
+          <w:noProof/>
+          <w:lang w:val="de-CH"/>
+        </w:rPr>
         <w:t xml:space="preserve"> </w:t>
       </w:r>
       <w:r>
+        <w:rPr>
+          <w:lang w:val="de-CH" w:eastAsia="de-CH"/>
+        </w:rPr>
+        <w:drawing>
+          <wp:inline distT="0" distB="0" distL="0" distR="0" wp14:anchorId="443C44EF" wp14:editId="31B83B0D">
+            <wp:extent cx="5732145" cy="2771140"/>
+            <wp:effectExtent l="0" t="0" r="1905" b="0"/>
+            <wp:docPr id="9" name="Grafik 9"/>
+            <wp:cNvGraphicFramePr>
+              <a:graphicFrameLocks xmlns:a="http://schemas.openxmlformats.org/drawingml/2006/main" noChangeAspect="1"/>
+            </wp:cNvGraphicFramePr>
+            <a:graphic xmlns:a="http://schemas.openxmlformats.org/drawingml/2006/main">
+              <a:graphicData uri="http://schemas.openxmlformats.org/drawingml/2006/picture">
+                <pic:pic xmlns:pic="http://schemas.openxmlformats.org/drawingml/2006/picture">
+                  <pic:nvPicPr>
+                    <pic:cNvPr id="1" name=""/>
+                    <pic:cNvPicPr/>
+                  </pic:nvPicPr>
+                  <pic:blipFill>
+                    <a:blip r:embed="rId19"/>
+                    <a:stretch>
+                      <a:fillRect/>
+                    </a:stretch>
+                  </pic:blipFill>
+                  <pic:spPr>
+                    <a:xfrm>
+                      <a:off x="0" y="0"/>
+                      <a:ext cx="5732145" cy="2771140"/>
+                    </a:xfrm>
+                    <a:prstGeom prst="rect">
+                      <a:avLst/>
+                    </a:prstGeom>
+                  </pic:spPr>
+                </pic:pic>
+              </a:graphicData>
+            </a:graphic>
+          </wp:inline>
+        </w:drawing>
+      </w:r>
+    </w:p>
+    <w:p>
+      <w:pPr>
+        <w:spacing w:after="160" w:line="259" w:lineRule="auto"/>
+        <w:rPr>
+          <w:lang w:val="de-CH" w:eastAsia="de-CH"/>
+        </w:rPr>
+      </w:pPr>
+      <w:r>
+        <w:rPr>
+          <w:lang w:val="de-CH" w:eastAsia="de-CH"/>
+        </w:rPr>
+        <w:br w:type="page"/>
+      </w:r>
+    </w:p>
+    <w:p>
+      <w:pPr>
+        <w:pStyle w:val="berschrift1"/>
+        <w:spacing w:before="0"/>
+      </w:pPr>
+      <w:r>
+        <w:lastRenderedPageBreak/>
         <w:t>Beschreibung der Abfragen/Manipulationen/Tests</w:t>
       </w:r>
     </w:p>
@@ -4307,6 +4726,7 @@
     <w:rsid w:val="0098533B"/>
     <w:rsid w:val="009F5F15"/>
     <w:rsid w:val="00A36BB8"/>
+    <w:rsid w:val="00A56481"/>
     <w:rsid w:val="00C733FD"/>
     <w:rsid w:val="00CB29A3"/>
     <w:rsid w:val="00D04667"/>

</xml_diff>

<commit_message>
fix: Page Number in doc work properly now
</commit_message>
<xml_diff>
--- a/M153_SpaceProgram.docx
+++ b/M153_SpaceProgram.docx
@@ -1,6 +1,6 @@
 
 <file path=word/document.xml><?xml version="1.0" encoding="utf-8"?>
-<w:document xmlns:wpc="http://schemas.microsoft.com/office/word/2010/wordprocessingCanvas" xmlns:cx="http://schemas.microsoft.com/office/drawing/2014/chartex" xmlns:cx1="http://schemas.microsoft.com/office/drawing/2015/9/8/chartex" xmlns:cx2="http://schemas.microsoft.com/office/drawing/2015/10/21/chartex" xmlns:cx3="http://schemas.microsoft.com/office/drawing/2016/5/9/chartex" xmlns:cx4="http://schemas.microsoft.com/office/drawing/2016/5/10/chartex" xmlns:cx5="http://schemas.microsoft.com/office/drawing/2016/5/11/chartex" xmlns:cx6="http://schemas.microsoft.com/office/drawing/2016/5/12/chartex" xmlns:cx7="http://schemas.microsoft.com/office/drawing/2016/5/13/chartex" xmlns:cx8="http://schemas.microsoft.com/office/drawing/2016/5/14/chartex" xmlns:mc="http://schemas.openxmlformats.org/markup-compatibility/2006" xmlns:aink="http://schemas.microsoft.com/office/drawing/2016/ink" xmlns:am3d="http://schemas.microsoft.com/office/drawing/2017/model3d" xmlns:o="urn:schemas-microsoft-com:office:office" xmlns:oel="http://schemas.microsoft.com/office/2019/extlst" xmlns:r="http://schemas.openxmlformats.org/officeDocument/2006/relationships" xmlns:m="http://schemas.openxmlformats.org/officeDocument/2006/math" xmlns:v="urn:schemas-microsoft-com:vml" xmlns:wp14="http://schemas.microsoft.com/office/word/2010/wordprocessingDrawing" xmlns:wp="http://schemas.openxmlformats.org/drawingml/2006/wordprocessingDrawing" xmlns:w10="urn:schemas-microsoft-com:office:word" xmlns:w="http://schemas.openxmlformats.org/wordprocessingml/2006/main" xmlns:w14="http://schemas.microsoft.com/office/word/2010/wordml" xmlns:w15="http://schemas.microsoft.com/office/word/2012/wordml" xmlns:w16cex="http://schemas.microsoft.com/office/word/2018/wordml/cex" xmlns:w16cid="http://schemas.microsoft.com/office/word/2016/wordml/cid" xmlns:w16="http://schemas.microsoft.com/office/word/2018/wordml" xmlns:w16du="http://schemas.microsoft.com/office/word/2023/wordml/word16du" xmlns:w16sdtdh="http://schemas.microsoft.com/office/word/2020/wordml/sdtdatahash" xmlns:w16se="http://schemas.microsoft.com/office/word/2015/wordml/symex" xmlns:wpg="http://schemas.microsoft.com/office/word/2010/wordprocessingGroup" xmlns:wpi="http://schemas.microsoft.com/office/word/2010/wordprocessingInk" xmlns:wne="http://schemas.microsoft.com/office/word/2006/wordml" xmlns:wps="http://schemas.microsoft.com/office/word/2010/wordprocessingShape" mc:Ignorable="w14 w15 w16se w16cid w16 w16cex w16sdtdh wp14">
+<w:document xmlns:wpc="http://schemas.microsoft.com/office/word/2010/wordprocessingCanvas" xmlns:cx="http://schemas.microsoft.com/office/drawing/2014/chartex" xmlns:cx1="http://schemas.microsoft.com/office/drawing/2015/9/8/chartex" xmlns:cx2="http://schemas.microsoft.com/office/drawing/2015/10/21/chartex" xmlns:cx3="http://schemas.microsoft.com/office/drawing/2016/5/9/chartex" xmlns:cx4="http://schemas.microsoft.com/office/drawing/2016/5/10/chartex" xmlns:cx5="http://schemas.microsoft.com/office/drawing/2016/5/11/chartex" xmlns:cx6="http://schemas.microsoft.com/office/drawing/2016/5/12/chartex" xmlns:cx7="http://schemas.microsoft.com/office/drawing/2016/5/13/chartex" xmlns:cx8="http://schemas.microsoft.com/office/drawing/2016/5/14/chartex" xmlns:mc="http://schemas.openxmlformats.org/markup-compatibility/2006" xmlns:aink="http://schemas.microsoft.com/office/drawing/2016/ink" xmlns:am3d="http://schemas.microsoft.com/office/drawing/2017/model3d" xmlns:o="urn:schemas-microsoft-com:office:office" xmlns:oel="http://schemas.microsoft.com/office/2019/extlst" xmlns:r="http://schemas.openxmlformats.org/officeDocument/2006/relationships" xmlns:m="http://schemas.openxmlformats.org/officeDocument/2006/math" xmlns:v="urn:schemas-microsoft-com:vml" xmlns:wp14="http://schemas.microsoft.com/office/word/2010/wordprocessingDrawing" xmlns:wp="http://schemas.openxmlformats.org/drawingml/2006/wordprocessingDrawing" xmlns:w10="urn:schemas-microsoft-com:office:word" xmlns:w="http://schemas.openxmlformats.org/wordprocessingml/2006/main" xmlns:w14="http://schemas.microsoft.com/office/word/2010/wordml" xmlns:w15="http://schemas.microsoft.com/office/word/2012/wordml" xmlns:w16cex="http://schemas.microsoft.com/office/word/2018/wordml/cex" xmlns:w16cid="http://schemas.microsoft.com/office/word/2016/wordml/cid" xmlns:w16="http://schemas.microsoft.com/office/word/2018/wordml" xmlns:w16sdtdh="http://schemas.microsoft.com/office/word/2020/wordml/sdtdatahash" xmlns:w16se="http://schemas.microsoft.com/office/word/2015/wordml/symex" xmlns:wpg="http://schemas.microsoft.com/office/word/2010/wordprocessingGroup" xmlns:wpi="http://schemas.microsoft.com/office/word/2010/wordprocessingInk" xmlns:wne="http://schemas.microsoft.com/office/word/2006/wordml" xmlns:wps="http://schemas.microsoft.com/office/word/2010/wordprocessingShape" mc:Ignorable="w14 w15 w16se w16cid w16 w16cex w16sdtdh wp14">
   <w:body>
     <w:sdt>
       <w:sdtPr>
@@ -116,36 +116,8 @@
                         <w:sz w:val="24"/>
                         <w:szCs w:val="24"/>
                       </w:rPr>
-                      <w:t xml:space="preserve">M153 </w:t>
+                      <w:t>M153 Datenbank Projekt</w:t>
                     </w:r>
-                    <w:proofErr w:type="spellStart"/>
-                    <w:r>
-                      <w:rPr>
-                        <w:color w:val="2E74B5" w:themeColor="accent1" w:themeShade="BF"/>
-                        <w:sz w:val="24"/>
-                        <w:szCs w:val="24"/>
-                      </w:rPr>
-                      <w:t>Datenbank</w:t>
-                    </w:r>
-                    <w:proofErr w:type="spellEnd"/>
-                    <w:r>
-                      <w:rPr>
-                        <w:color w:val="2E74B5" w:themeColor="accent1" w:themeShade="BF"/>
-                        <w:sz w:val="24"/>
-                        <w:szCs w:val="24"/>
-                      </w:rPr>
-                      <w:t xml:space="preserve"> </w:t>
-                    </w:r>
-                    <w:proofErr w:type="spellStart"/>
-                    <w:r>
-                      <w:rPr>
-                        <w:color w:val="2E74B5" w:themeColor="accent1" w:themeShade="BF"/>
-                        <w:sz w:val="24"/>
-                        <w:szCs w:val="24"/>
-                      </w:rPr>
-                      <w:t>Projekt</w:t>
-                    </w:r>
-                    <w:proofErr w:type="spellEnd"/>
                   </w:p>
                 </w:tc>
               </w:sdtContent>
@@ -297,7 +269,15 @@
         <w:sdt>
           <w:sdtPr>
             <w:rPr>
-              <w:lang w:val="de-DE"/>
+              <w:rFonts w:ascii="Arial" w:eastAsiaTheme="minorEastAsia" w:hAnsi="Arial" w:cstheme="minorBidi"/>
+              <w:b w:val="0"/>
+              <w:bCs w:val="0"/>
+              <w:color w:val="auto"/>
+              <w:spacing w:val="4"/>
+              <w:kern w:val="0"/>
+              <w:sz w:val="20"/>
+              <w:szCs w:val="22"/>
+              <w:lang w:val="de-DE" w:eastAsia="ja-JP"/>
             </w:rPr>
             <w:id w:val="-955091875"/>
             <w:docPartObj>
@@ -305,17 +285,6 @@
               <w:docPartUnique/>
             </w:docPartObj>
           </w:sdtPr>
-          <w:sdtEndPr>
-            <w:rPr>
-              <w:rFonts w:ascii="Arial" w:eastAsiaTheme="minorEastAsia" w:hAnsi="Arial" w:cstheme="minorBidi"/>
-              <w:color w:val="auto"/>
-              <w:spacing w:val="4"/>
-              <w:kern w:val="0"/>
-              <w:sz w:val="20"/>
-              <w:szCs w:val="22"/>
-              <w:lang w:eastAsia="ja-JP"/>
-            </w:rPr>
-          </w:sdtEndPr>
           <w:sdtContent>
             <w:p>
               <w:pPr>
@@ -350,7 +319,7 @@
               <w:r>
                 <w:fldChar w:fldCharType="separate"/>
               </w:r>
-              <w:hyperlink w:anchor="_Toc136354388" w:history="1">
+              <w:hyperlink w:anchor="_Toc136414132" w:history="1">
                 <w:r>
                   <w:rPr>
                     <w:rStyle w:val="Hyperlink"/>
@@ -391,7 +360,7 @@
                   <w:rPr>
                     <w:webHidden/>
                   </w:rPr>
-                  <w:instrText xml:space="preserve"> PAGEREF _Toc136354388 \h </w:instrText>
+                  <w:instrText xml:space="preserve"> PAGEREF _Toc136414132 \h </w:instrText>
                 </w:r>
                 <w:r>
                   <w:rPr>
@@ -431,7 +400,7 @@
                   <w:sz w:val="22"/>
                 </w:rPr>
               </w:pPr>
-              <w:hyperlink w:anchor="_Toc136354389" w:history="1">
+              <w:hyperlink w:anchor="_Toc136414133" w:history="1">
                 <w:r>
                   <w:rPr>
                     <w:rStyle w:val="Hyperlink"/>
@@ -472,7 +441,7 @@
                   <w:rPr>
                     <w:webHidden/>
                   </w:rPr>
-                  <w:instrText xml:space="preserve"> PAGEREF _Toc136354389 \h </w:instrText>
+                  <w:instrText xml:space="preserve"> PAGEREF _Toc136414133 \h </w:instrText>
                 </w:r>
                 <w:r>
                   <w:rPr>
@@ -489,7 +458,7 @@
                   <w:rPr>
                     <w:webHidden/>
                   </w:rPr>
-                  <w:t>0</w:t>
+                  <w:t>3</w:t>
                 </w:r>
                 <w:r>
                   <w:rPr>
@@ -512,7 +481,7 @@
                   <w:sz w:val="22"/>
                 </w:rPr>
               </w:pPr>
-              <w:hyperlink w:anchor="_Toc136354390" w:history="1">
+              <w:hyperlink w:anchor="_Toc136414134" w:history="1">
                 <w:r>
                   <w:rPr>
                     <w:rStyle w:val="Hyperlink"/>
@@ -553,7 +522,7 @@
                   <w:rPr>
                     <w:webHidden/>
                   </w:rPr>
-                  <w:instrText xml:space="preserve"> PAGEREF _Toc136354390 \h </w:instrText>
+                  <w:instrText xml:space="preserve"> PAGEREF _Toc136414134 \h </w:instrText>
                 </w:r>
                 <w:r>
                   <w:rPr>
@@ -570,7 +539,7 @@
                   <w:rPr>
                     <w:webHidden/>
                   </w:rPr>
-                  <w:t>1</w:t>
+                  <w:t>4</w:t>
                 </w:r>
                 <w:r>
                   <w:rPr>
@@ -593,7 +562,7 @@
                   <w:sz w:val="22"/>
                 </w:rPr>
               </w:pPr>
-              <w:hyperlink w:anchor="_Toc136354391" w:history="1">
+              <w:hyperlink w:anchor="_Toc136414135" w:history="1">
                 <w:r>
                   <w:rPr>
                     <w:rStyle w:val="Hyperlink"/>
@@ -634,7 +603,7 @@
                   <w:rPr>
                     <w:webHidden/>
                   </w:rPr>
-                  <w:instrText xml:space="preserve"> PAGEREF _Toc136354391 \h </w:instrText>
+                  <w:instrText xml:space="preserve"> PAGEREF _Toc136414135 \h </w:instrText>
                 </w:r>
                 <w:r>
                   <w:rPr>
@@ -651,7 +620,7 @@
                   <w:rPr>
                     <w:webHidden/>
                   </w:rPr>
-                  <w:t>0</w:t>
+                  <w:t>5</w:t>
                 </w:r>
                 <w:r>
                   <w:rPr>
@@ -674,7 +643,7 @@
                   <w:sz w:val="22"/>
                 </w:rPr>
               </w:pPr>
-              <w:hyperlink w:anchor="_Toc136354392" w:history="1">
+              <w:hyperlink w:anchor="_Toc136414136" w:history="1">
                 <w:r>
                   <w:rPr>
                     <w:rStyle w:val="Hyperlink"/>
@@ -720,7 +689,7 @@
                     <w:noProof/>
                     <w:webHidden/>
                   </w:rPr>
-                  <w:instrText xml:space="preserve"> PAGEREF _Toc136354392 \h </w:instrText>
+                  <w:instrText xml:space="preserve"> PAGEREF _Toc136414136 \h </w:instrText>
                 </w:r>
                 <w:r>
                   <w:rPr>
@@ -740,7 +709,7 @@
                     <w:noProof/>
                     <w:webHidden/>
                   </w:rPr>
-                  <w:t>0</w:t>
+                  <w:t>5</w:t>
                 </w:r>
                 <w:r>
                   <w:rPr>
@@ -763,7 +732,7 @@
                   <w:sz w:val="22"/>
                 </w:rPr>
               </w:pPr>
-              <w:hyperlink w:anchor="_Toc136354393" w:history="1">
+              <w:hyperlink w:anchor="_Toc136414137" w:history="1">
                 <w:r>
                   <w:rPr>
                     <w:rStyle w:val="Hyperlink"/>
@@ -808,7 +777,7 @@
                     <w:noProof/>
                     <w:webHidden/>
                   </w:rPr>
-                  <w:instrText xml:space="preserve"> PAGEREF _Toc136354393 \h </w:instrText>
+                  <w:instrText xml:space="preserve"> PAGEREF _Toc136414137 \h </w:instrText>
                 </w:r>
                 <w:r>
                   <w:rPr>
@@ -828,7 +797,7 @@
                     <w:noProof/>
                     <w:webHidden/>
                   </w:rPr>
-                  <w:t>0</w:t>
+                  <w:t>5</w:t>
                 </w:r>
                 <w:r>
                   <w:rPr>
@@ -852,7 +821,7 @@
                   <w:sz w:val="22"/>
                 </w:rPr>
               </w:pPr>
-              <w:hyperlink w:anchor="_Toc136354394" w:history="1">
+              <w:hyperlink w:anchor="_Toc136414138" w:history="1">
                 <w:r>
                   <w:rPr>
                     <w:rStyle w:val="Hyperlink"/>
@@ -898,7 +867,7 @@
                     <w:noProof/>
                     <w:webHidden/>
                   </w:rPr>
-                  <w:instrText xml:space="preserve"> PAGEREF _Toc136354394 \h </w:instrText>
+                  <w:instrText xml:space="preserve"> PAGEREF _Toc136414138 \h </w:instrText>
                 </w:r>
                 <w:r>
                   <w:rPr>
@@ -918,7 +887,7 @@
                     <w:noProof/>
                     <w:webHidden/>
                   </w:rPr>
-                  <w:t>1</w:t>
+                  <w:t>6</w:t>
                 </w:r>
                 <w:r>
                   <w:rPr>
@@ -941,7 +910,7 @@
                   <w:sz w:val="22"/>
                 </w:rPr>
               </w:pPr>
-              <w:hyperlink w:anchor="_Toc136354395" w:history="1">
+              <w:hyperlink w:anchor="_Toc136414139" w:history="1">
                 <w:r>
                   <w:rPr>
                     <w:rStyle w:val="Hyperlink"/>
@@ -986,7 +955,7 @@
                     <w:noProof/>
                     <w:webHidden/>
                   </w:rPr>
-                  <w:instrText xml:space="preserve"> PAGEREF _Toc136354395 \h </w:instrText>
+                  <w:instrText xml:space="preserve"> PAGEREF _Toc136414139 \h </w:instrText>
                 </w:r>
                 <w:r>
                   <w:rPr>
@@ -1006,7 +975,7 @@
                     <w:noProof/>
                     <w:webHidden/>
                   </w:rPr>
-                  <w:t>2</w:t>
+                  <w:t>7</w:t>
                 </w:r>
                 <w:r>
                   <w:rPr>
@@ -1030,7 +999,7 @@
                   <w:sz w:val="22"/>
                 </w:rPr>
               </w:pPr>
-              <w:hyperlink w:anchor="_Toc136354396" w:history="1">
+              <w:hyperlink w:anchor="_Toc136414140" w:history="1">
                 <w:r>
                   <w:rPr>
                     <w:rStyle w:val="Hyperlink"/>
@@ -1076,7 +1045,7 @@
                     <w:noProof/>
                     <w:webHidden/>
                   </w:rPr>
-                  <w:instrText xml:space="preserve"> PAGEREF _Toc136354396 \h </w:instrText>
+                  <w:instrText xml:space="preserve"> PAGEREF _Toc136414140 \h </w:instrText>
                 </w:r>
                 <w:r>
                   <w:rPr>
@@ -1096,7 +1065,7 @@
                     <w:noProof/>
                     <w:webHidden/>
                   </w:rPr>
-                  <w:t>3</w:t>
+                  <w:t>8</w:t>
                 </w:r>
                 <w:r>
                   <w:rPr>
@@ -1119,7 +1088,7 @@
                   <w:sz w:val="22"/>
                 </w:rPr>
               </w:pPr>
-              <w:hyperlink w:anchor="_Toc136354397" w:history="1">
+              <w:hyperlink w:anchor="_Toc136414141" w:history="1">
                 <w:r>
                   <w:rPr>
                     <w:rStyle w:val="Hyperlink"/>
@@ -1164,7 +1133,7 @@
                     <w:noProof/>
                     <w:webHidden/>
                   </w:rPr>
-                  <w:instrText xml:space="preserve"> PAGEREF _Toc136354397 \h </w:instrText>
+                  <w:instrText xml:space="preserve"> PAGEREF _Toc136414141 \h </w:instrText>
                 </w:r>
                 <w:r>
                   <w:rPr>
@@ -1184,7 +1153,7 @@
                     <w:noProof/>
                     <w:webHidden/>
                   </w:rPr>
-                  <w:t>4</w:t>
+                  <w:t>9</w:t>
                 </w:r>
                 <w:r>
                   <w:rPr>
@@ -1208,7 +1177,7 @@
                   <w:sz w:val="22"/>
                 </w:rPr>
               </w:pPr>
-              <w:hyperlink w:anchor="_Toc136354398" w:history="1">
+              <w:hyperlink w:anchor="_Toc136414142" w:history="1">
                 <w:r>
                   <w:rPr>
                     <w:rStyle w:val="Hyperlink"/>
@@ -1254,7 +1223,7 @@
                     <w:noProof/>
                     <w:webHidden/>
                   </w:rPr>
-                  <w:instrText xml:space="preserve"> PAGEREF _Toc136354398 \h </w:instrText>
+                  <w:instrText xml:space="preserve"> PAGEREF _Toc136414142 \h </w:instrText>
                 </w:r>
                 <w:r>
                   <w:rPr>
@@ -1274,7 +1243,7 @@
                     <w:noProof/>
                     <w:webHidden/>
                   </w:rPr>
-                  <w:t>5</w:t>
+                  <w:t>10</w:t>
                 </w:r>
                 <w:r>
                   <w:rPr>
@@ -1297,7 +1266,7 @@
                   <w:sz w:val="22"/>
                 </w:rPr>
               </w:pPr>
-              <w:hyperlink w:anchor="_Toc136354399" w:history="1">
+              <w:hyperlink w:anchor="_Toc136414143" w:history="1">
                 <w:r>
                   <w:rPr>
                     <w:rStyle w:val="Hyperlink"/>
@@ -1342,7 +1311,7 @@
                     <w:noProof/>
                     <w:webHidden/>
                   </w:rPr>
-                  <w:instrText xml:space="preserve"> PAGEREF _Toc136354399 \h </w:instrText>
+                  <w:instrText xml:space="preserve"> PAGEREF _Toc136414143 \h </w:instrText>
                 </w:r>
                 <w:r>
                   <w:rPr>
@@ -1362,7 +1331,7 @@
                     <w:noProof/>
                     <w:webHidden/>
                   </w:rPr>
-                  <w:t>5</w:t>
+                  <w:t>10</w:t>
                 </w:r>
                 <w:r>
                   <w:rPr>
@@ -1386,7 +1355,7 @@
                   <w:sz w:val="22"/>
                 </w:rPr>
               </w:pPr>
-              <w:hyperlink w:anchor="_Toc136354400" w:history="1">
+              <w:hyperlink w:anchor="_Toc136414144" w:history="1">
                 <w:r>
                   <w:rPr>
                     <w:rStyle w:val="Hyperlink"/>
@@ -1427,7 +1396,7 @@
                   <w:rPr>
                     <w:webHidden/>
                   </w:rPr>
-                  <w:instrText xml:space="preserve"> PAGEREF _Toc136354400 \h </w:instrText>
+                  <w:instrText xml:space="preserve"> PAGEREF _Toc136414144 \h </w:instrText>
                 </w:r>
                 <w:r>
                   <w:rPr>
@@ -1444,7 +1413,7 @@
                   <w:rPr>
                     <w:webHidden/>
                   </w:rPr>
-                  <w:t>6</w:t>
+                  <w:t>11</w:t>
                 </w:r>
                 <w:r>
                   <w:rPr>
@@ -1467,7 +1436,7 @@
                   <w:sz w:val="22"/>
                 </w:rPr>
               </w:pPr>
-              <w:hyperlink w:anchor="_Toc136354401" w:history="1">
+              <w:hyperlink w:anchor="_Toc136414145" w:history="1">
                 <w:r>
                   <w:rPr>
                     <w:rStyle w:val="Hyperlink"/>
@@ -1513,7 +1482,7 @@
                     <w:noProof/>
                     <w:webHidden/>
                   </w:rPr>
-                  <w:instrText xml:space="preserve"> PAGEREF _Toc136354401 \h </w:instrText>
+                  <w:instrText xml:space="preserve"> PAGEREF _Toc136414145 \h </w:instrText>
                 </w:r>
                 <w:r>
                   <w:rPr>
@@ -1533,7 +1502,7 @@
                     <w:noProof/>
                     <w:webHidden/>
                   </w:rPr>
-                  <w:t>6</w:t>
+                  <w:t>11</w:t>
                 </w:r>
                 <w:r>
                   <w:rPr>
@@ -1556,7 +1525,7 @@
                   <w:sz w:val="22"/>
                 </w:rPr>
               </w:pPr>
-              <w:hyperlink w:anchor="_Toc136354402" w:history="1">
+              <w:hyperlink w:anchor="_Toc136414146" w:history="1">
                 <w:r>
                   <w:rPr>
                     <w:rStyle w:val="Hyperlink"/>
@@ -1601,7 +1570,7 @@
                     <w:noProof/>
                     <w:webHidden/>
                   </w:rPr>
-                  <w:instrText xml:space="preserve"> PAGEREF _Toc136354402 \h </w:instrText>
+                  <w:instrText xml:space="preserve"> PAGEREF _Toc136414146 \h </w:instrText>
                 </w:r>
                 <w:r>
                   <w:rPr>
@@ -1621,7 +1590,7 @@
                     <w:noProof/>
                     <w:webHidden/>
                   </w:rPr>
-                  <w:t>6</w:t>
+                  <w:t>11</w:t>
                 </w:r>
                 <w:r>
                   <w:rPr>
@@ -1645,7 +1614,7 @@
                   <w:sz w:val="22"/>
                 </w:rPr>
               </w:pPr>
-              <w:hyperlink w:anchor="_Toc136354403" w:history="1">
+              <w:hyperlink w:anchor="_Toc136414147" w:history="1">
                 <w:r>
                   <w:rPr>
                     <w:rStyle w:val="Hyperlink"/>
@@ -1691,7 +1660,7 @@
                     <w:noProof/>
                     <w:webHidden/>
                   </w:rPr>
-                  <w:instrText xml:space="preserve"> PAGEREF _Toc136354403 \h </w:instrText>
+                  <w:instrText xml:space="preserve"> PAGEREF _Toc136414147 \h </w:instrText>
                 </w:r>
                 <w:r>
                   <w:rPr>
@@ -1711,7 +1680,7 @@
                     <w:noProof/>
                     <w:webHidden/>
                   </w:rPr>
-                  <w:t>7</w:t>
+                  <w:t>12</w:t>
                 </w:r>
                 <w:r>
                   <w:rPr>
@@ -1734,7 +1703,7 @@
                   <w:sz w:val="22"/>
                 </w:rPr>
               </w:pPr>
-              <w:hyperlink w:anchor="_Toc136354404" w:history="1">
+              <w:hyperlink w:anchor="_Toc136414148" w:history="1">
                 <w:r>
                   <w:rPr>
                     <w:rStyle w:val="Hyperlink"/>
@@ -1779,7 +1748,7 @@
                     <w:noProof/>
                     <w:webHidden/>
                   </w:rPr>
-                  <w:instrText xml:space="preserve"> PAGEREF _Toc136354404 \h </w:instrText>
+                  <w:instrText xml:space="preserve"> PAGEREF _Toc136414148 \h </w:instrText>
                 </w:r>
                 <w:r>
                   <w:rPr>
@@ -1799,7 +1768,7 @@
                     <w:noProof/>
                     <w:webHidden/>
                   </w:rPr>
-                  <w:t>7</w:t>
+                  <w:t>12</w:t>
                 </w:r>
                 <w:r>
                   <w:rPr>
@@ -1823,7 +1792,7 @@
                   <w:sz w:val="22"/>
                 </w:rPr>
               </w:pPr>
-              <w:hyperlink w:anchor="_Toc136354405" w:history="1">
+              <w:hyperlink w:anchor="_Toc136414149" w:history="1">
                 <w:r>
                   <w:rPr>
                     <w:rStyle w:val="Hyperlink"/>
@@ -1869,7 +1838,7 @@
                     <w:noProof/>
                     <w:webHidden/>
                   </w:rPr>
-                  <w:instrText xml:space="preserve"> PAGEREF _Toc136354405 \h </w:instrText>
+                  <w:instrText xml:space="preserve"> PAGEREF _Toc136414149 \h </w:instrText>
                 </w:r>
                 <w:r>
                   <w:rPr>
@@ -1889,7 +1858,7 @@
                     <w:noProof/>
                     <w:webHidden/>
                   </w:rPr>
-                  <w:t>8</w:t>
+                  <w:t>13</w:t>
                 </w:r>
                 <w:r>
                   <w:rPr>
@@ -1912,7 +1881,7 @@
                   <w:sz w:val="22"/>
                 </w:rPr>
               </w:pPr>
-              <w:hyperlink w:anchor="_Toc136354406" w:history="1">
+              <w:hyperlink w:anchor="_Toc136414150" w:history="1">
                 <w:r>
                   <w:rPr>
                     <w:rStyle w:val="Hyperlink"/>
@@ -1957,7 +1926,7 @@
                     <w:noProof/>
                     <w:webHidden/>
                   </w:rPr>
-                  <w:instrText xml:space="preserve"> PAGEREF _Toc136354406 \h </w:instrText>
+                  <w:instrText xml:space="preserve"> PAGEREF _Toc136414150 \h </w:instrText>
                 </w:r>
                 <w:r>
                   <w:rPr>
@@ -1977,7 +1946,7 @@
                     <w:noProof/>
                     <w:webHidden/>
                   </w:rPr>
-                  <w:t>8</w:t>
+                  <w:t>13</w:t>
                 </w:r>
                 <w:r>
                   <w:rPr>
@@ -2001,7 +1970,7 @@
                   <w:sz w:val="22"/>
                 </w:rPr>
               </w:pPr>
-              <w:hyperlink w:anchor="_Toc136354407" w:history="1">
+              <w:hyperlink w:anchor="_Toc136414151" w:history="1">
                 <w:r>
                   <w:rPr>
                     <w:rStyle w:val="Hyperlink"/>
@@ -2042,7 +2011,7 @@
                   <w:rPr>
                     <w:webHidden/>
                   </w:rPr>
-                  <w:instrText xml:space="preserve"> PAGEREF _Toc136354407 \h </w:instrText>
+                  <w:instrText xml:space="preserve"> PAGEREF _Toc136414151 \h </w:instrText>
                 </w:r>
                 <w:r>
                   <w:rPr>
@@ -2059,7 +2028,7 @@
                   <w:rPr>
                     <w:webHidden/>
                   </w:rPr>
-                  <w:t>9</w:t>
+                  <w:t>14</w:t>
                 </w:r>
                 <w:r>
                   <w:rPr>
@@ -2082,7 +2051,7 @@
                   <w:sz w:val="22"/>
                 </w:rPr>
               </w:pPr>
-              <w:hyperlink w:anchor="_Toc136354408" w:history="1">
+              <w:hyperlink w:anchor="_Toc136414152" w:history="1">
                 <w:r>
                   <w:rPr>
                     <w:rStyle w:val="Hyperlink"/>
@@ -2128,7 +2097,7 @@
                     <w:noProof/>
                     <w:webHidden/>
                   </w:rPr>
-                  <w:instrText xml:space="preserve"> PAGEREF _Toc136354408 \h </w:instrText>
+                  <w:instrText xml:space="preserve"> PAGEREF _Toc136414152 \h </w:instrText>
                 </w:r>
                 <w:r>
                   <w:rPr>
@@ -2148,7 +2117,7 @@
                     <w:noProof/>
                     <w:webHidden/>
                   </w:rPr>
-                  <w:t>9</w:t>
+                  <w:t>14</w:t>
                 </w:r>
                 <w:r>
                   <w:rPr>
@@ -2172,7 +2141,7 @@
                   <w:sz w:val="22"/>
                 </w:rPr>
               </w:pPr>
-              <w:hyperlink w:anchor="_Toc136354409" w:history="1">
+              <w:hyperlink w:anchor="_Toc136414153" w:history="1">
                 <w:r>
                   <w:rPr>
                     <w:rStyle w:val="Hyperlink"/>
@@ -2218,7 +2187,7 @@
                     <w:noProof/>
                     <w:webHidden/>
                   </w:rPr>
-                  <w:instrText xml:space="preserve"> PAGEREF _Toc136354409 \h </w:instrText>
+                  <w:instrText xml:space="preserve"> PAGEREF _Toc136414153 \h </w:instrText>
                 </w:r>
                 <w:r>
                   <w:rPr>
@@ -2238,7 +2207,7 @@
                     <w:noProof/>
                     <w:webHidden/>
                   </w:rPr>
-                  <w:t>10</w:t>
+                  <w:t>15</w:t>
                 </w:r>
                 <w:r>
                   <w:rPr>
@@ -2262,7 +2231,7 @@
                   <w:sz w:val="22"/>
                 </w:rPr>
               </w:pPr>
-              <w:hyperlink w:anchor="_Toc136354410" w:history="1">
+              <w:hyperlink w:anchor="_Toc136414154" w:history="1">
                 <w:r>
                   <w:rPr>
                     <w:rStyle w:val="Hyperlink"/>
@@ -2308,7 +2277,7 @@
                     <w:noProof/>
                     <w:webHidden/>
                   </w:rPr>
-                  <w:instrText xml:space="preserve"> PAGEREF _Toc136354410 \h </w:instrText>
+                  <w:instrText xml:space="preserve"> PAGEREF _Toc136414154 \h </w:instrText>
                 </w:r>
                 <w:r>
                   <w:rPr>
@@ -2328,7 +2297,7 @@
                     <w:noProof/>
                     <w:webHidden/>
                   </w:rPr>
-                  <w:t>11</w:t>
+                  <w:t>16</w:t>
                 </w:r>
                 <w:r>
                   <w:rPr>
@@ -2352,7 +2321,7 @@
                   <w:sz w:val="22"/>
                 </w:rPr>
               </w:pPr>
-              <w:hyperlink w:anchor="_Toc136354411" w:history="1">
+              <w:hyperlink w:anchor="_Toc136414155" w:history="1">
                 <w:r>
                   <w:rPr>
                     <w:rStyle w:val="Hyperlink"/>
@@ -2398,7 +2367,7 @@
                     <w:noProof/>
                     <w:webHidden/>
                   </w:rPr>
-                  <w:instrText xml:space="preserve"> PAGEREF _Toc136354411 \h </w:instrText>
+                  <w:instrText xml:space="preserve"> PAGEREF _Toc136414155 \h </w:instrText>
                 </w:r>
                 <w:r>
                   <w:rPr>
@@ -2418,7 +2387,7 @@
                     <w:noProof/>
                     <w:webHidden/>
                   </w:rPr>
-                  <w:t>12</w:t>
+                  <w:t>17</w:t>
                 </w:r>
                 <w:r>
                   <w:rPr>
@@ -2442,7 +2411,7 @@
                   <w:sz w:val="22"/>
                 </w:rPr>
               </w:pPr>
-              <w:hyperlink w:anchor="_Toc136354412" w:history="1">
+              <w:hyperlink w:anchor="_Toc136414156" w:history="1">
                 <w:r>
                   <w:rPr>
                     <w:rStyle w:val="Hyperlink"/>
@@ -2488,7 +2457,7 @@
                     <w:noProof/>
                     <w:webHidden/>
                   </w:rPr>
-                  <w:instrText xml:space="preserve"> PAGEREF _Toc136354412 \h </w:instrText>
+                  <w:instrText xml:space="preserve"> PAGEREF _Toc136414156 \h </w:instrText>
                 </w:r>
                 <w:r>
                   <w:rPr>
@@ -2508,7 +2477,7 @@
                     <w:noProof/>
                     <w:webHidden/>
                   </w:rPr>
-                  <w:t>13</w:t>
+                  <w:t>18</w:t>
                 </w:r>
                 <w:r>
                   <w:rPr>
@@ -2532,7 +2501,7 @@
                   <w:sz w:val="22"/>
                 </w:rPr>
               </w:pPr>
-              <w:hyperlink w:anchor="_Toc136354413" w:history="1">
+              <w:hyperlink w:anchor="_Toc136414157" w:history="1">
                 <w:r>
                   <w:rPr>
                     <w:rStyle w:val="Hyperlink"/>
@@ -2578,7 +2547,7 @@
                     <w:noProof/>
                     <w:webHidden/>
                   </w:rPr>
-                  <w:instrText xml:space="preserve"> PAGEREF _Toc136354413 \h </w:instrText>
+                  <w:instrText xml:space="preserve"> PAGEREF _Toc136414157 \h </w:instrText>
                 </w:r>
                 <w:r>
                   <w:rPr>
@@ -2598,7 +2567,7 @@
                     <w:noProof/>
                     <w:webHidden/>
                   </w:rPr>
-                  <w:t>14</w:t>
+                  <w:t>19</w:t>
                 </w:r>
                 <w:r>
                   <w:rPr>
@@ -2622,7 +2591,7 @@
                   <w:sz w:val="22"/>
                 </w:rPr>
               </w:pPr>
-              <w:hyperlink w:anchor="_Toc136354414" w:history="1">
+              <w:hyperlink w:anchor="_Toc136414158" w:history="1">
                 <w:r>
                   <w:rPr>
                     <w:rStyle w:val="Hyperlink"/>
@@ -2668,7 +2637,7 @@
                     <w:noProof/>
                     <w:webHidden/>
                   </w:rPr>
-                  <w:instrText xml:space="preserve"> PAGEREF _Toc136354414 \h </w:instrText>
+                  <w:instrText xml:space="preserve"> PAGEREF _Toc136414158 \h </w:instrText>
                 </w:r>
                 <w:r>
                   <w:rPr>
@@ -2688,7 +2657,7 @@
                     <w:noProof/>
                     <w:webHidden/>
                   </w:rPr>
-                  <w:t>0</w:t>
+                  <w:t>20</w:t>
                 </w:r>
                 <w:r>
                   <w:rPr>
@@ -2718,7 +2687,7 @@
           <w:r>
             <w:br w:type="page"/>
           </w:r>
-          <w:bookmarkStart w:id="0" w:name="_Toc136354388"/>
+          <w:bookmarkStart w:id="0" w:name="_Toc136414132"/>
           <w:r>
             <w:lastRenderedPageBreak/>
             <w:t>Kurzbeschreibung</w:t>
@@ -2792,7 +2761,7 @@
             <w:pStyle w:val="berschrift1"/>
             <w:spacing w:before="0"/>
           </w:pPr>
-          <w:bookmarkStart w:id="1" w:name="_Toc136354389"/>
+          <w:bookmarkStart w:id="1" w:name="_Toc136414133"/>
           <w:r>
             <w:lastRenderedPageBreak/>
             <w:t>ERD der Datenbank</w:t>
@@ -2881,7 +2850,7 @@
             <w:pStyle w:val="berschrift1"/>
             <w:spacing w:before="0"/>
           </w:pPr>
-          <w:bookmarkStart w:id="2" w:name="_Toc136354390"/>
+          <w:bookmarkStart w:id="2" w:name="_Toc136414134"/>
           <w:r>
             <w:lastRenderedPageBreak/>
             <w:t>Relationales Modell der Datenbank</w:t>
@@ -2965,7 +2934,6 @@
               <w:footerReference w:type="first" r:id="rId15"/>
               <w:pgSz w:w="16839" w:h="11907" w:orient="landscape" w:code="9"/>
               <w:pgMar w:top="1440" w:right="1440" w:bottom="1440" w:left="1440" w:header="720" w:footer="720" w:gutter="0"/>
-              <w:pgNumType w:start="0"/>
               <w:cols w:space="720"/>
               <w:titlePg/>
               <w:docGrid w:linePitch="360"/>
@@ -2978,26 +2946,10 @@
             <w:spacing w:before="0"/>
             <w:ind w:left="709" w:hanging="709"/>
           </w:pPr>
-          <w:bookmarkStart w:id="3" w:name="_Toc136354391"/>
+          <w:bookmarkStart w:id="3" w:name="_Toc136414135"/>
           <w:r>
             <w:lastRenderedPageBreak/>
-            <w:t xml:space="preserve">Beschreibung der </w:t>
-          </w:r>
-          <w:proofErr w:type="spellStart"/>
-          <w:r>
-            <w:t>Stored</w:t>
-          </w:r>
-          <w:proofErr w:type="spellEnd"/>
-          <w:r>
-            <w:t xml:space="preserve"> </w:t>
-          </w:r>
-          <w:proofErr w:type="spellStart"/>
-          <w:r>
-            <w:t>Procedures</w:t>
-          </w:r>
-          <w:proofErr w:type="spellEnd"/>
-          <w:r>
-            <w:t xml:space="preserve"> und Anwendung</w:t>
+            <w:t>Beschreibung der Stored Procedures und Anwendung</w:t>
           </w:r>
           <w:bookmarkEnd w:id="3"/>
         </w:p>
@@ -3005,13 +2957,11 @@
           <w:pPr>
             <w:pStyle w:val="berschrift2"/>
           </w:pPr>
-          <w:bookmarkStart w:id="4" w:name="_Toc136354392"/>
-          <w:proofErr w:type="spellStart"/>
+          <w:bookmarkStart w:id="4" w:name="_Toc136414136"/>
           <w:r>
             <w:t>sp_AddNoOfFlights</w:t>
           </w:r>
           <w:bookmarkEnd w:id="4"/>
-          <w:proofErr w:type="spellEnd"/>
         </w:p>
         <w:p>
           <w:pPr>
@@ -3030,21 +2980,7 @@
             <w:rPr>
               <w:lang w:val="de-CH" w:eastAsia="de-CH"/>
             </w:rPr>
-            <w:t xml:space="preserve">In diesem </w:t>
-          </w:r>
-          <w:proofErr w:type="spellStart"/>
-          <w:r>
-            <w:rPr>
-              <w:lang w:val="de-CH" w:eastAsia="de-CH"/>
-            </w:rPr>
-            <w:t>Procedure</w:t>
-          </w:r>
-          <w:proofErr w:type="spellEnd"/>
-          <w:r>
-            <w:rPr>
-              <w:lang w:val="de-CH" w:eastAsia="de-CH"/>
-            </w:rPr>
-            <w:t xml:space="preserve"> werden die Anzahl </w:t>
+            <w:t xml:space="preserve">In diesem Procedure werden die Anzahl </w:t>
           </w:r>
           <w:r>
             <w:rPr>
@@ -3074,27 +3010,7 @@
             <w:rPr>
               <w:lang w:eastAsia="de-CH"/>
             </w:rPr>
-            <w:t>SQL-</w:t>
-          </w:r>
-          <w:proofErr w:type="spellStart"/>
-          <w:r>
-            <w:rPr>
-              <w:lang w:eastAsia="de-CH"/>
-            </w:rPr>
-            <w:t>Skript</w:t>
-          </w:r>
-          <w:proofErr w:type="spellEnd"/>
-          <w:r>
-            <w:rPr>
-              <w:lang w:eastAsia="de-CH"/>
-            </w:rPr>
-            <w:t xml:space="preserve">: </w:t>
-          </w:r>
-          <w:r>
-            <w:rPr>
-              <w:lang w:eastAsia="de-CH"/>
-            </w:rPr>
-            <w:t>M153_SpaceProgram_sp_AddNoOfFlights.sql</w:t>
+            <w:t>SQL-Skript: M153_SpaceProgram_sp_AddNoOfFlights.sql</w:t>
           </w:r>
         </w:p>
         <w:p>
@@ -3164,14 +3080,9 @@
           <w:pPr>
             <w:pStyle w:val="berschrift3"/>
           </w:pPr>
-          <w:bookmarkStart w:id="5" w:name="_Toc136354393"/>
-          <w:proofErr w:type="spellStart"/>
+          <w:bookmarkStart w:id="5" w:name="_Toc136414137"/>
           <w:r>
-            <w:t>sp_AddNoOfFlights</w:t>
-          </w:r>
-          <w:proofErr w:type="spellEnd"/>
-          <w:r>
-            <w:t xml:space="preserve"> Ausführung</w:t>
+            <w:t>sp_AddNoOfFlights Ausführung</w:t>
           </w:r>
           <w:bookmarkEnd w:id="5"/>
         </w:p>
@@ -3192,35 +3103,7 @@
             <w:rPr>
               <w:lang w:val="de-CH" w:eastAsia="de-CH"/>
             </w:rPr>
-            <w:t xml:space="preserve">Die </w:t>
-          </w:r>
-          <w:proofErr w:type="spellStart"/>
-          <w:r>
-            <w:rPr>
-              <w:lang w:val="de-CH" w:eastAsia="de-CH"/>
-            </w:rPr>
-            <w:t>Stored</w:t>
-          </w:r>
-          <w:proofErr w:type="spellEnd"/>
-          <w:r>
-            <w:rPr>
-              <w:lang w:val="de-CH" w:eastAsia="de-CH"/>
-            </w:rPr>
-            <w:t xml:space="preserve"> </w:t>
-          </w:r>
-          <w:proofErr w:type="spellStart"/>
-          <w:r>
-            <w:rPr>
-              <w:lang w:val="de-CH" w:eastAsia="de-CH"/>
-            </w:rPr>
-            <w:t>Procedure</w:t>
-          </w:r>
-          <w:proofErr w:type="spellEnd"/>
-          <w:r>
-            <w:rPr>
-              <w:lang w:val="de-CH" w:eastAsia="de-CH"/>
-            </w:rPr>
-            <w:t xml:space="preserve"> kann wie folgt ausgeführt werden:</w:t>
+            <w:t>Die Stored Procedure kann wie folgt ausgeführt werden:</w:t>
           </w:r>
         </w:p>
         <w:p>
@@ -3238,6 +3121,7 @@
           </w:pPr>
           <w:r>
             <w:rPr>
+              <w:noProof/>
               <w:lang w:val="de-CH" w:eastAsia="de-CH"/>
             </w:rPr>
             <w:drawing>
@@ -3301,13 +3185,11 @@
           <w:pPr>
             <w:pStyle w:val="berschrift2"/>
           </w:pPr>
-          <w:bookmarkStart w:id="6" w:name="_Toc136354394"/>
-          <w:proofErr w:type="spellStart"/>
+          <w:bookmarkStart w:id="6" w:name="_Toc136414138"/>
           <w:r>
             <w:t>sp_AddSpaceProgram</w:t>
           </w:r>
           <w:bookmarkEnd w:id="6"/>
-          <w:proofErr w:type="spellEnd"/>
         </w:p>
         <w:p>
           <w:pPr>
@@ -3326,41 +3208,13 @@
             <w:rPr>
               <w:lang w:val="de-CH" w:eastAsia="de-CH"/>
             </w:rPr>
-            <w:t xml:space="preserve">In diesem </w:t>
-          </w:r>
-          <w:proofErr w:type="spellStart"/>
-          <w:r>
-            <w:rPr>
-              <w:lang w:val="de-CH" w:eastAsia="de-CH"/>
-            </w:rPr>
-            <w:t>Procedure</w:t>
-          </w:r>
-          <w:proofErr w:type="spellEnd"/>
-          <w:r>
-            <w:rPr>
-              <w:lang w:val="de-CH" w:eastAsia="de-CH"/>
-            </w:rPr>
-            <w:t xml:space="preserve"> wird ein Neues Programm </w:t>
+            <w:t xml:space="preserve">In diesem Procedure wird ein Neues Programm </w:t>
           </w:r>
           <w:r>
             <w:rPr>
               <w:lang w:val="de-CH" w:eastAsia="de-CH"/>
             </w:rPr>
-            <w:t>zur Tabelle «</w:t>
-          </w:r>
-          <w:proofErr w:type="spellStart"/>
-          <w:r>
-            <w:rPr>
-              <w:lang w:val="de-CH" w:eastAsia="de-CH"/>
-            </w:rPr>
-            <w:t>Program</w:t>
-          </w:r>
-          <w:proofErr w:type="spellEnd"/>
-          <w:r>
-            <w:rPr>
-              <w:lang w:val="de-CH" w:eastAsia="de-CH"/>
-            </w:rPr>
-            <w:t>»</w:t>
+            <w:t>zur Tabelle «Program»</w:t>
           </w:r>
           <w:r>
             <w:rPr>
@@ -3378,21 +3232,7 @@
             <w:rPr>
               <w:lang w:val="de-CH" w:eastAsia="de-CH"/>
             </w:rPr>
-            <w:t xml:space="preserve"> was gefordert ist, ist der Name des </w:t>
-          </w:r>
-          <w:proofErr w:type="spellStart"/>
-          <w:r>
-            <w:rPr>
-              <w:lang w:val="de-CH" w:eastAsia="de-CH"/>
-            </w:rPr>
-            <w:t>Programs</w:t>
-          </w:r>
-          <w:proofErr w:type="spellEnd"/>
-          <w:r>
-            <w:rPr>
-              <w:lang w:val="de-CH" w:eastAsia="de-CH"/>
-            </w:rPr>
-            <w:t>, das Anfangs</w:t>
+            <w:t xml:space="preserve"> was gefordert ist, ist der Name des Programs, das Anfangs</w:t>
           </w:r>
           <w:r>
             <w:rPr>
@@ -3410,21 +3250,7 @@
             <w:rPr>
               <w:lang w:val="de-CH" w:eastAsia="de-CH"/>
             </w:rPr>
-            <w:t xml:space="preserve"> Der Parameter für das Enddatum ist nicht Pflicht, da ein </w:t>
-          </w:r>
-          <w:proofErr w:type="spellStart"/>
-          <w:r>
-            <w:rPr>
-              <w:lang w:val="de-CH" w:eastAsia="de-CH"/>
-            </w:rPr>
-            <w:t>Program</w:t>
-          </w:r>
-          <w:proofErr w:type="spellEnd"/>
-          <w:r>
-            <w:rPr>
-              <w:lang w:val="de-CH" w:eastAsia="de-CH"/>
-            </w:rPr>
-            <w:t xml:space="preserve"> ja momentan noch im Betrieb sein kann.</w:t>
+            <w:t xml:space="preserve"> Der Parameter für das Enddatum ist nicht Pflicht, da ein Program ja momentan noch im Betrieb sein kann.</w:t>
           </w:r>
         </w:p>
         <w:p>
@@ -3442,21 +3268,7 @@
             <w:rPr>
               <w:lang w:eastAsia="de-CH"/>
             </w:rPr>
-            <w:t>SQL-</w:t>
-          </w:r>
-          <w:proofErr w:type="spellStart"/>
-          <w:r>
-            <w:rPr>
-              <w:lang w:eastAsia="de-CH"/>
-            </w:rPr>
-            <w:t>Skript</w:t>
-          </w:r>
-          <w:proofErr w:type="spellEnd"/>
-          <w:r>
-            <w:rPr>
-              <w:lang w:eastAsia="de-CH"/>
-            </w:rPr>
-            <w:t>: M153_SpaceProgram_sp_AddSpaceProgram.sql</w:t>
+            <w:t>SQL-Skript: M153_SpaceProgram_sp_AddSpaceProgram.sql</w:t>
           </w:r>
         </w:p>
         <w:p>
@@ -3594,13 +3406,11 @@
           <w:pPr>
             <w:pStyle w:val="berschrift3"/>
           </w:pPr>
-          <w:bookmarkStart w:id="7" w:name="_Toc136354395"/>
-          <w:proofErr w:type="spellStart"/>
+          <w:bookmarkStart w:id="7" w:name="_Toc136414139"/>
           <w:r>
             <w:lastRenderedPageBreak/>
             <w:t>sp_AddSpaceProgram</w:t>
           </w:r>
-          <w:proofErr w:type="spellEnd"/>
           <w:r>
             <w:t xml:space="preserve"> Ausführung</w:t>
           </w:r>
@@ -3623,35 +3433,7 @@
             <w:rPr>
               <w:lang w:val="de-CH" w:eastAsia="de-CH"/>
             </w:rPr>
-            <w:t xml:space="preserve">Die </w:t>
-          </w:r>
-          <w:proofErr w:type="spellStart"/>
-          <w:r>
-            <w:rPr>
-              <w:lang w:val="de-CH" w:eastAsia="de-CH"/>
-            </w:rPr>
-            <w:t>Stored</w:t>
-          </w:r>
-          <w:proofErr w:type="spellEnd"/>
-          <w:r>
-            <w:rPr>
-              <w:lang w:val="de-CH" w:eastAsia="de-CH"/>
-            </w:rPr>
-            <w:t xml:space="preserve"> </w:t>
-          </w:r>
-          <w:proofErr w:type="spellStart"/>
-          <w:r>
-            <w:rPr>
-              <w:lang w:val="de-CH" w:eastAsia="de-CH"/>
-            </w:rPr>
-            <w:t>Procedure</w:t>
-          </w:r>
-          <w:proofErr w:type="spellEnd"/>
-          <w:r>
-            <w:rPr>
-              <w:lang w:val="de-CH" w:eastAsia="de-CH"/>
-            </w:rPr>
-            <w:t xml:space="preserve"> kann wie folgt ausgeführt werden:</w:t>
+            <w:t>Die Stored Procedure kann wie folgt ausgeführt werden:</w:t>
           </w:r>
         </w:p>
         <w:p>
@@ -3670,6 +3452,7 @@
           </w:pPr>
           <w:r>
             <w:rPr>
+              <w:noProof/>
               <w:lang w:val="de-CH" w:eastAsia="de-CH"/>
             </w:rPr>
             <w:drawing>
@@ -3727,8 +3510,7 @@
           <w:pPr>
             <w:pStyle w:val="berschrift2"/>
           </w:pPr>
-          <w:bookmarkStart w:id="8" w:name="_Toc136354396"/>
-          <w:proofErr w:type="spellStart"/>
+          <w:bookmarkStart w:id="8" w:name="_Toc136414140"/>
           <w:r>
             <w:lastRenderedPageBreak/>
             <w:t>sp_Add</w:t>
@@ -3737,7 +3519,6 @@
             <w:t>Mission</w:t>
           </w:r>
           <w:bookmarkEnd w:id="8"/>
-          <w:proofErr w:type="spellEnd"/>
         </w:p>
         <w:p>
           <w:pPr>
@@ -3756,21 +3537,7 @@
             <w:rPr>
               <w:lang w:val="de-CH" w:eastAsia="de-CH"/>
             </w:rPr>
-            <w:t xml:space="preserve">Dieses </w:t>
-          </w:r>
-          <w:proofErr w:type="spellStart"/>
-          <w:r>
-            <w:rPr>
-              <w:lang w:val="de-CH" w:eastAsia="de-CH"/>
-            </w:rPr>
-            <w:t>Procedure</w:t>
-          </w:r>
-          <w:proofErr w:type="spellEnd"/>
-          <w:r>
-            <w:rPr>
-              <w:lang w:val="de-CH" w:eastAsia="de-CH"/>
-            </w:rPr>
-            <w:t xml:space="preserve"> dient dazu, neue Missionen zu registrieren.</w:t>
+            <w:t>Dieses Procedure dient dazu, neue Missionen zu registrieren.</w:t>
           </w:r>
         </w:p>
         <w:p>
@@ -3783,77 +3550,7 @@
             <w:rPr>
               <w:lang w:val="de-CH" w:eastAsia="de-CH"/>
             </w:rPr>
-            <w:t xml:space="preserve">Übergeben werden muss der Missionsname, der </w:t>
-          </w:r>
-          <w:proofErr w:type="spellStart"/>
-          <w:r>
-            <w:rPr>
-              <w:lang w:val="de-CH" w:eastAsia="de-CH"/>
-            </w:rPr>
-            <w:t>Foreign</w:t>
-          </w:r>
-          <w:proofErr w:type="spellEnd"/>
-          <w:r>
-            <w:rPr>
-              <w:lang w:val="de-CH" w:eastAsia="de-CH"/>
-            </w:rPr>
-            <w:t xml:space="preserve"> Key für das </w:t>
-          </w:r>
-          <w:proofErr w:type="spellStart"/>
-          <w:r>
-            <w:rPr>
-              <w:lang w:val="de-CH" w:eastAsia="de-CH"/>
-            </w:rPr>
-            <w:t>Program</w:t>
-          </w:r>
-          <w:proofErr w:type="spellEnd"/>
-          <w:r>
-            <w:rPr>
-              <w:lang w:val="de-CH" w:eastAsia="de-CH"/>
-            </w:rPr>
-            <w:t xml:space="preserve">, der </w:t>
-          </w:r>
-          <w:proofErr w:type="spellStart"/>
-          <w:r>
-            <w:rPr>
-              <w:lang w:val="de-CH" w:eastAsia="de-CH"/>
-            </w:rPr>
-            <w:t>Foreign</w:t>
-          </w:r>
-          <w:proofErr w:type="spellEnd"/>
-          <w:r>
-            <w:rPr>
-              <w:lang w:val="de-CH" w:eastAsia="de-CH"/>
-            </w:rPr>
-            <w:t xml:space="preserve"> Key für den Zielort und der </w:t>
-          </w:r>
-          <w:proofErr w:type="spellStart"/>
-          <w:r>
-            <w:rPr>
-              <w:lang w:val="de-CH" w:eastAsia="de-CH"/>
-            </w:rPr>
-            <w:t>Foreign</w:t>
-          </w:r>
-          <w:proofErr w:type="spellEnd"/>
-          <w:r>
-            <w:rPr>
-              <w:lang w:val="de-CH" w:eastAsia="de-CH"/>
-            </w:rPr>
-            <w:t xml:space="preserve"> Key für den Startort. Dazu kommt noch ein Parameter, der angeben soll, ob die Mission </w:t>
-          </w:r>
-          <w:proofErr w:type="spellStart"/>
-          <w:r>
-            <w:rPr>
-              <w:lang w:val="de-CH" w:eastAsia="de-CH"/>
-            </w:rPr>
-            <w:t>erfoglreich</w:t>
-          </w:r>
-          <w:proofErr w:type="spellEnd"/>
-          <w:r>
-            <w:rPr>
-              <w:lang w:val="de-CH" w:eastAsia="de-CH"/>
-            </w:rPr>
-            <w:t xml:space="preserve"> war oder nicht (1 = erfolgreich, 0 = gescheitert).</w:t>
+            <w:t>Übergeben werden muss der Missionsname, der Foreign Key für das Program, der Foreign Key für den Zielort und der Foreign Key für den Startort. Dazu kommt noch ein Parameter, der angeben soll, ob die Mission erfoglreich war oder nicht (1 = erfolgreich, 0 = gescheitert).</w:t>
           </w:r>
         </w:p>
         <w:p>
@@ -3891,21 +3588,7 @@
             <w:rPr>
               <w:lang w:eastAsia="de-CH"/>
             </w:rPr>
-            <w:t>SQL-</w:t>
-          </w:r>
-          <w:proofErr w:type="spellStart"/>
-          <w:r>
-            <w:rPr>
-              <w:lang w:eastAsia="de-CH"/>
-            </w:rPr>
-            <w:t>Skript</w:t>
-          </w:r>
-          <w:proofErr w:type="spellEnd"/>
-          <w:r>
-            <w:rPr>
-              <w:lang w:eastAsia="de-CH"/>
-            </w:rPr>
-            <w:t xml:space="preserve">: </w:t>
+            <w:t xml:space="preserve">SQL-Skript: </w:t>
           </w:r>
           <w:r>
             <w:rPr>
@@ -3930,6 +3613,7 @@
           </w:pPr>
           <w:r>
             <w:rPr>
+              <w:noProof/>
               <w:lang w:eastAsia="de-CH"/>
             </w:rPr>
             <w:drawing>
@@ -3978,6 +3662,7 @@
           </w:pPr>
           <w:r>
             <w:rPr>
+              <w:noProof/>
               <w:lang w:eastAsia="de-CH"/>
             </w:rPr>
             <w:lastRenderedPageBreak/>
@@ -4037,17 +3722,12 @@
           <w:pPr>
             <w:pStyle w:val="berschrift3"/>
           </w:pPr>
-          <w:bookmarkStart w:id="9" w:name="_Toc136354397"/>
-          <w:proofErr w:type="spellStart"/>
+          <w:bookmarkStart w:id="9" w:name="_Toc136414141"/>
           <w:r>
             <w:t>sp_Add</w:t>
           </w:r>
           <w:r>
-            <w:t>Mission</w:t>
-          </w:r>
-          <w:proofErr w:type="spellEnd"/>
-          <w:r>
-            <w:t xml:space="preserve"> Ausführung</w:t>
+            <w:t>Mission Ausführung</w:t>
           </w:r>
           <w:bookmarkEnd w:id="9"/>
         </w:p>
@@ -4075,35 +3755,7 @@
             <w:rPr>
               <w:lang w:val="de-CH" w:eastAsia="de-CH"/>
             </w:rPr>
-            <w:t xml:space="preserve">Die </w:t>
-          </w:r>
-          <w:proofErr w:type="spellStart"/>
-          <w:r>
-            <w:rPr>
-              <w:lang w:val="de-CH" w:eastAsia="de-CH"/>
-            </w:rPr>
-            <w:t>Stored</w:t>
-          </w:r>
-          <w:proofErr w:type="spellEnd"/>
-          <w:r>
-            <w:rPr>
-              <w:lang w:val="de-CH" w:eastAsia="de-CH"/>
-            </w:rPr>
-            <w:t xml:space="preserve"> </w:t>
-          </w:r>
-          <w:proofErr w:type="spellStart"/>
-          <w:r>
-            <w:rPr>
-              <w:lang w:val="de-CH" w:eastAsia="de-CH"/>
-            </w:rPr>
-            <w:t>Procedure</w:t>
-          </w:r>
-          <w:proofErr w:type="spellEnd"/>
-          <w:r>
-            <w:rPr>
-              <w:lang w:val="de-CH" w:eastAsia="de-CH"/>
-            </w:rPr>
-            <w:t xml:space="preserve"> kann wie folgt ausgeführt werden:</w:t>
+            <w:t>Die Stored Procedure kann wie folgt ausgeführt werden:</w:t>
           </w:r>
         </w:p>
         <w:p>
@@ -4121,6 +3773,7 @@
           </w:pPr>
           <w:r>
             <w:rPr>
+              <w:noProof/>
               <w:lang w:val="de-CH" w:eastAsia="de-CH"/>
             </w:rPr>
             <w:drawing>
@@ -4181,14 +3834,12 @@
           <w:r>
             <w:br w:type="page"/>
           </w:r>
-          <w:bookmarkStart w:id="10" w:name="_Toc136354398"/>
-          <w:proofErr w:type="spellStart"/>
+          <w:bookmarkStart w:id="10" w:name="_Toc136414142"/>
           <w:r>
             <w:lastRenderedPageBreak/>
             <w:t>sp_AddPersonal</w:t>
           </w:r>
           <w:bookmarkEnd w:id="10"/>
-          <w:proofErr w:type="spellEnd"/>
         </w:p>
         <w:p>
           <w:pPr>
@@ -4218,35 +3869,7 @@
             <w:rPr>
               <w:lang w:val="de-CH"/>
             </w:rPr>
-            <w:t xml:space="preserve">m Personal zu registrieren. Mitgegeben werden muss der Vorname, der Nachname, der </w:t>
-          </w:r>
-          <w:proofErr w:type="spellStart"/>
-          <w:r>
-            <w:rPr>
-              <w:lang w:val="de-CH"/>
-            </w:rPr>
-            <w:t>Foreign</w:t>
-          </w:r>
-          <w:proofErr w:type="spellEnd"/>
-          <w:r>
-            <w:rPr>
-              <w:lang w:val="de-CH"/>
-            </w:rPr>
-            <w:t xml:space="preserve"> Key des Jobs und der </w:t>
-          </w:r>
-          <w:proofErr w:type="spellStart"/>
-          <w:r>
-            <w:rPr>
-              <w:lang w:val="de-CH"/>
-            </w:rPr>
-            <w:t>Foreign</w:t>
-          </w:r>
-          <w:proofErr w:type="spellEnd"/>
-          <w:r>
-            <w:rPr>
-              <w:lang w:val="de-CH"/>
-            </w:rPr>
-            <w:t xml:space="preserve"> Key der Firma, für welche der Mitarbeiter arbeitet.</w:t>
+            <w:t>m Personal zu registrieren. Mitgegeben werden muss der Vorname, der Nachname, der Foreign Key des Jobs und der Foreign Key der Firma, für welche der Mitarbeiter arbeitet.</w:t>
           </w:r>
         </w:p>
         <w:p>
@@ -4271,21 +3894,7 @@
             <w:rPr>
               <w:lang w:eastAsia="de-CH"/>
             </w:rPr>
-            <w:t>SQL-</w:t>
-          </w:r>
-          <w:proofErr w:type="spellStart"/>
-          <w:r>
-            <w:rPr>
-              <w:lang w:eastAsia="de-CH"/>
-            </w:rPr>
-            <w:t>Skript</w:t>
-          </w:r>
-          <w:proofErr w:type="spellEnd"/>
-          <w:r>
-            <w:rPr>
-              <w:lang w:eastAsia="de-CH"/>
-            </w:rPr>
-            <w:t xml:space="preserve">: </w:t>
+            <w:t xml:space="preserve">SQL-Skript: </w:t>
           </w:r>
           <w:r>
             <w:rPr>
@@ -4315,6 +3924,7 @@
           </w:pPr>
           <w:r>
             <w:rPr>
+              <w:noProof/>
               <w:lang w:val="de-CH"/>
             </w:rPr>
             <w:drawing>
@@ -4358,14 +3968,9 @@
           <w:pPr>
             <w:pStyle w:val="berschrift3"/>
           </w:pPr>
-          <w:bookmarkStart w:id="11" w:name="_Toc136354399"/>
-          <w:proofErr w:type="spellStart"/>
+          <w:bookmarkStart w:id="11" w:name="_Toc136414143"/>
           <w:r>
-            <w:t>sp_AddPersonal</w:t>
-          </w:r>
-          <w:proofErr w:type="spellEnd"/>
-          <w:r>
-            <w:t xml:space="preserve"> Ausführung</w:t>
+            <w:t>sp_AddPersonal Ausführung</w:t>
           </w:r>
           <w:bookmarkEnd w:id="11"/>
         </w:p>
@@ -4386,35 +3991,7 @@
             <w:rPr>
               <w:lang w:val="de-CH" w:eastAsia="de-CH"/>
             </w:rPr>
-            <w:t xml:space="preserve">Die </w:t>
-          </w:r>
-          <w:proofErr w:type="spellStart"/>
-          <w:r>
-            <w:rPr>
-              <w:lang w:val="de-CH" w:eastAsia="de-CH"/>
-            </w:rPr>
-            <w:t>Stored</w:t>
-          </w:r>
-          <w:proofErr w:type="spellEnd"/>
-          <w:r>
-            <w:rPr>
-              <w:lang w:val="de-CH" w:eastAsia="de-CH"/>
-            </w:rPr>
-            <w:t xml:space="preserve"> </w:t>
-          </w:r>
-          <w:proofErr w:type="spellStart"/>
-          <w:r>
-            <w:rPr>
-              <w:lang w:val="de-CH" w:eastAsia="de-CH"/>
-            </w:rPr>
-            <w:t>Procedure</w:t>
-          </w:r>
-          <w:proofErr w:type="spellEnd"/>
-          <w:r>
-            <w:rPr>
-              <w:lang w:val="de-CH" w:eastAsia="de-CH"/>
-            </w:rPr>
-            <w:t xml:space="preserve"> kann wie folgt ausgeführt werden:</w:t>
+            <w:t>Die Stored Procedure kann wie folgt ausgeführt werden:</w:t>
           </w:r>
         </w:p>
         <w:p>
@@ -4432,6 +4009,7 @@
           </w:pPr>
           <w:r>
             <w:rPr>
+              <w:noProof/>
               <w:lang w:val="de-CH"/>
             </w:rPr>
             <w:drawing>
@@ -4482,26 +4060,10 @@
             <w:pStyle w:val="berschrift1"/>
             <w:spacing w:before="0"/>
           </w:pPr>
-          <w:bookmarkStart w:id="12" w:name="_Toc136354400"/>
+          <w:bookmarkStart w:id="12" w:name="_Toc136414144"/>
           <w:r>
             <w:lastRenderedPageBreak/>
-            <w:t xml:space="preserve">Beschreibung der </w:t>
-          </w:r>
-          <w:proofErr w:type="spellStart"/>
-          <w:r>
-            <w:t>Stored</w:t>
-          </w:r>
-          <w:proofErr w:type="spellEnd"/>
-          <w:r>
-            <w:t xml:space="preserve"> </w:t>
-          </w:r>
-          <w:proofErr w:type="spellStart"/>
-          <w:r>
-            <w:t>Functions</w:t>
-          </w:r>
-          <w:proofErr w:type="spellEnd"/>
-          <w:r>
-            <w:t xml:space="preserve"> und Anwendung</w:t>
+            <w:t>Beschreibung der Stored Functions und Anwendung</w:t>
           </w:r>
           <w:bookmarkEnd w:id="12"/>
         </w:p>
@@ -4509,13 +4071,11 @@
           <w:pPr>
             <w:pStyle w:val="berschrift2"/>
           </w:pPr>
-          <w:bookmarkStart w:id="13" w:name="_Toc136354401"/>
-          <w:proofErr w:type="spellStart"/>
+          <w:bookmarkStart w:id="13" w:name="_Toc136414145"/>
           <w:r>
             <w:t>fn_NoOfSucceededMissions</w:t>
           </w:r>
           <w:bookmarkEnd w:id="13"/>
-          <w:proofErr w:type="spellEnd"/>
         </w:p>
         <w:p>
           <w:pPr>
@@ -4546,18 +4106,7 @@
             </w:numPr>
           </w:pPr>
           <w:r>
-            <w:t>SQL-</w:t>
-          </w:r>
-          <w:proofErr w:type="spellStart"/>
-          <w:r>
-            <w:t>Skript</w:t>
-          </w:r>
-          <w:proofErr w:type="spellEnd"/>
-          <w:r>
-            <w:t xml:space="preserve">: </w:t>
-          </w:r>
-          <w:r>
-            <w:t>M153_SpaceProgram_fn_NoOfSucceededMissions.sql</w:t>
+            <w:t>SQL-Skript: M153_SpaceProgram_fn_NoOfSucceededMissions.sql</w:t>
           </w:r>
         </w:p>
         <w:p/>
@@ -4618,14 +4167,9 @@
           <w:pPr>
             <w:pStyle w:val="berschrift3"/>
           </w:pPr>
-          <w:bookmarkStart w:id="14" w:name="_Toc136354402"/>
-          <w:proofErr w:type="spellStart"/>
+          <w:bookmarkStart w:id="14" w:name="_Toc136414146"/>
           <w:r>
-            <w:t>fn_NoOfSucceededMissions</w:t>
-          </w:r>
-          <w:proofErr w:type="spellEnd"/>
-          <w:r>
-            <w:t xml:space="preserve"> Ausführung</w:t>
+            <w:t>fn_NoOfSucceededMissions Ausführung</w:t>
           </w:r>
           <w:bookmarkEnd w:id="14"/>
         </w:p>
@@ -4657,6 +4201,7 @@
           </w:pPr>
           <w:r>
             <w:rPr>
+              <w:noProof/>
               <w:lang w:val="de-CH" w:eastAsia="de-CH"/>
             </w:rPr>
             <w:drawing>
@@ -4731,6 +4276,7 @@
           </w:pPr>
           <w:r>
             <w:rPr>
+              <w:noProof/>
               <w:lang w:val="de-CH" w:eastAsia="de-CH"/>
             </w:rPr>
             <w:drawing>
@@ -4790,14 +4336,12 @@
       <w:pPr>
         <w:pStyle w:val="berschrift2"/>
       </w:pPr>
-      <w:bookmarkStart w:id="15" w:name="_Toc136354403"/>
-      <w:proofErr w:type="spellStart"/>
+      <w:bookmarkStart w:id="15" w:name="_Toc136414147"/>
       <w:r>
         <w:lastRenderedPageBreak/>
         <w:t>fn_PersonalWorkedOnMission</w:t>
       </w:r>
       <w:bookmarkEnd w:id="15"/>
-      <w:proofErr w:type="spellEnd"/>
     </w:p>
     <w:p>
       <w:pPr>
@@ -4834,15 +4378,7 @@
         </w:numPr>
       </w:pPr>
       <w:r>
-        <w:t>SQL-</w:t>
-      </w:r>
-      <w:proofErr w:type="spellStart"/>
-      <w:r>
-        <w:t>Skript</w:t>
-      </w:r>
-      <w:proofErr w:type="spellEnd"/>
-      <w:r>
-        <w:t>: M153_SpaceProgram_fn_PersonalWorkedOnMission.sql</w:t>
+        <w:t>SQL-Skript: M153_SpaceProgram_fn_PersonalWorkedOnMission.sql</w:t>
       </w:r>
     </w:p>
     <w:p/>
@@ -4911,14 +4447,9 @@
       <w:pPr>
         <w:pStyle w:val="berschrift3"/>
       </w:pPr>
-      <w:bookmarkStart w:id="16" w:name="_Toc136354404"/>
-      <w:proofErr w:type="spellStart"/>
+      <w:bookmarkStart w:id="16" w:name="_Toc136414148"/>
       <w:r>
-        <w:t>fn_PersonalWorkedOnMission</w:t>
-      </w:r>
-      <w:proofErr w:type="spellEnd"/>
-      <w:r>
-        <w:t xml:space="preserve"> Ausführung</w:t>
+        <w:t>fn_PersonalWorkedOnMission Ausführung</w:t>
       </w:r>
       <w:bookmarkEnd w:id="16"/>
     </w:p>
@@ -4950,6 +4481,7 @@
       </w:pPr>
       <w:r>
         <w:rPr>
+          <w:noProof/>
           <w:lang w:val="de-CH" w:eastAsia="de-CH"/>
         </w:rPr>
         <w:drawing>
@@ -5025,6 +4557,7 @@
       </w:pPr>
       <w:r>
         <w:rPr>
+          <w:noProof/>
           <w:lang w:val="de-CH"/>
         </w:rPr>
         <w:drawing>
@@ -5074,14 +4607,12 @@
       <w:pPr>
         <w:pStyle w:val="berschrift2"/>
       </w:pPr>
-      <w:bookmarkStart w:id="17" w:name="_Toc136354405"/>
-      <w:proofErr w:type="spellStart"/>
+      <w:bookmarkStart w:id="17" w:name="_Toc136414149"/>
       <w:r>
         <w:lastRenderedPageBreak/>
         <w:t>fn_UncrewedMissions</w:t>
       </w:r>
       <w:bookmarkEnd w:id="17"/>
-      <w:proofErr w:type="spellEnd"/>
     </w:p>
     <w:p>
       <w:pPr>
@@ -5112,15 +4643,7 @@
         </w:numPr>
       </w:pPr>
       <w:r>
-        <w:t>SQL-</w:t>
-      </w:r>
-      <w:proofErr w:type="spellStart"/>
-      <w:r>
-        <w:t>Skript</w:t>
-      </w:r>
-      <w:proofErr w:type="spellEnd"/>
-      <w:r>
-        <w:t>: M153_SpaceProgram_fn_</w:t>
+        <w:t>SQL-Skript: M153_SpaceProgram_fn_</w:t>
       </w:r>
       <w:r>
         <w:t>Uncrewed</w:t>
@@ -5202,14 +4725,9 @@
       <w:pPr>
         <w:pStyle w:val="berschrift3"/>
       </w:pPr>
-      <w:bookmarkStart w:id="18" w:name="_Toc136354406"/>
-      <w:proofErr w:type="spellStart"/>
+      <w:bookmarkStart w:id="18" w:name="_Toc136414150"/>
       <w:r>
-        <w:t>fn_UncrewedMissions</w:t>
-      </w:r>
-      <w:proofErr w:type="spellEnd"/>
-      <w:r>
-        <w:t xml:space="preserve"> Ausführung</w:t>
+        <w:t>fn_UncrewedMissions Ausführung</w:t>
       </w:r>
       <w:bookmarkEnd w:id="18"/>
     </w:p>
@@ -5241,6 +4759,7 @@
       </w:pPr>
       <w:r>
         <w:rPr>
+          <w:noProof/>
           <w:lang w:val="de-CH" w:eastAsia="de-CH"/>
         </w:rPr>
         <w:drawing>
@@ -5315,6 +4834,7 @@
       </w:pPr>
       <w:r>
         <w:rPr>
+          <w:noProof/>
           <w:lang w:val="de-CH"/>
         </w:rPr>
         <w:drawing>
@@ -5365,7 +4885,7 @@
         <w:pStyle w:val="berschrift1"/>
         <w:spacing w:before="0"/>
       </w:pPr>
-      <w:bookmarkStart w:id="19" w:name="_Toc136354407"/>
+      <w:bookmarkStart w:id="19" w:name="_Toc136414151"/>
       <w:r>
         <w:lastRenderedPageBreak/>
         <w:t>Beschreibung der Abfragen/Manipulationen/Tests</w:t>
@@ -5382,63 +4902,7 @@
         <w:rPr>
           <w:lang w:val="de-CH" w:eastAsia="de-CH"/>
         </w:rPr>
-        <w:t xml:space="preserve">Die Tests der </w:t>
-      </w:r>
-      <w:proofErr w:type="spellStart"/>
-      <w:r>
-        <w:rPr>
-          <w:lang w:val="de-CH" w:eastAsia="de-CH"/>
-        </w:rPr>
-        <w:t>Stored</w:t>
-      </w:r>
-      <w:proofErr w:type="spellEnd"/>
-      <w:r>
-        <w:rPr>
-          <w:lang w:val="de-CH" w:eastAsia="de-CH"/>
-        </w:rPr>
-        <w:t xml:space="preserve"> </w:t>
-      </w:r>
-      <w:proofErr w:type="spellStart"/>
-      <w:r>
-        <w:rPr>
-          <w:lang w:val="de-CH" w:eastAsia="de-CH"/>
-        </w:rPr>
-        <w:t>Procedures</w:t>
-      </w:r>
-      <w:proofErr w:type="spellEnd"/>
-      <w:r>
-        <w:rPr>
-          <w:lang w:val="de-CH" w:eastAsia="de-CH"/>
-        </w:rPr>
-        <w:t xml:space="preserve"> und </w:t>
-      </w:r>
-      <w:proofErr w:type="spellStart"/>
-      <w:r>
-        <w:rPr>
-          <w:lang w:val="de-CH" w:eastAsia="de-CH"/>
-        </w:rPr>
-        <w:t>Stored</w:t>
-      </w:r>
-      <w:proofErr w:type="spellEnd"/>
-      <w:r>
-        <w:rPr>
-          <w:lang w:val="de-CH" w:eastAsia="de-CH"/>
-        </w:rPr>
-        <w:t xml:space="preserve"> </w:t>
-      </w:r>
-      <w:proofErr w:type="spellStart"/>
-      <w:r>
-        <w:rPr>
-          <w:lang w:val="de-CH" w:eastAsia="de-CH"/>
-        </w:rPr>
-        <w:t>Functions</w:t>
-      </w:r>
-      <w:proofErr w:type="spellEnd"/>
-      <w:r>
-        <w:rPr>
-          <w:lang w:val="de-CH" w:eastAsia="de-CH"/>
-        </w:rPr>
-        <w:t>, sind in den je</w:t>
+        <w:t>Die Tests der Stored Procedures und Stored Functions, sind in den je</w:t>
       </w:r>
       <w:r>
         <w:rPr>
@@ -5451,13 +4915,11 @@
       <w:pPr>
         <w:pStyle w:val="berschrift2"/>
       </w:pPr>
-      <w:bookmarkStart w:id="20" w:name="_Toc136354408"/>
-      <w:proofErr w:type="spellStart"/>
+      <w:bookmarkStart w:id="20" w:name="_Toc136414152"/>
       <w:r>
         <w:t>sp_AddNoOfFlights</w:t>
       </w:r>
       <w:bookmarkEnd w:id="20"/>
-      <w:proofErr w:type="spellEnd"/>
     </w:p>
     <w:p>
       <w:pPr>
@@ -5469,38 +4931,25 @@
         <w:rPr>
           <w:lang w:val="de-CH" w:eastAsia="de-CH"/>
         </w:rPr>
-        <w:t xml:space="preserve">Für die Prozedur </w:t>
+        <w:t>Für die Prozedur sp_AddNoOfFlights haben wir folgende Testfälle definiert:</w:t>
       </w:r>
-      <w:proofErr w:type="spellStart"/>
-      <w:r>
+    </w:p>
+    <w:p>
+      <w:pPr>
         <w:rPr>
           <w:lang w:val="de-CH" w:eastAsia="de-CH"/>
         </w:rPr>
-        <w:t>sp_AddNoOfFlights</w:t>
-      </w:r>
-      <w:proofErr w:type="spellEnd"/>
-      <w:r>
+      </w:pPr>
+    </w:p>
+    <w:p>
+      <w:pPr>
         <w:rPr>
           <w:lang w:val="de-CH" w:eastAsia="de-CH"/>
         </w:rPr>
-        <w:t xml:space="preserve"> haben wir folgende Testfälle definiert:</w:t>
-      </w:r>
-    </w:p>
-    <w:p>
-      <w:pPr>
-        <w:rPr>
-          <w:lang w:val="de-CH" w:eastAsia="de-CH"/>
-        </w:rPr>
-      </w:pPr>
-    </w:p>
-    <w:p>
-      <w:pPr>
-        <w:rPr>
-          <w:lang w:val="de-CH" w:eastAsia="de-CH"/>
-        </w:rPr>
       </w:pPr>
       <w:r>
         <w:rPr>
+          <w:noProof/>
           <w:lang w:val="de-CH" w:eastAsia="de-CH"/>
         </w:rPr>
         <w:drawing>
@@ -5558,14 +5007,12 @@
       <w:pPr>
         <w:pStyle w:val="berschrift2"/>
       </w:pPr>
-      <w:bookmarkStart w:id="21" w:name="_Toc136354409"/>
-      <w:proofErr w:type="spellStart"/>
+      <w:bookmarkStart w:id="21" w:name="_Toc136414153"/>
       <w:r>
         <w:lastRenderedPageBreak/>
         <w:t>sp_AddSpaceProgram</w:t>
       </w:r>
       <w:bookmarkEnd w:id="21"/>
-      <w:proofErr w:type="spellEnd"/>
     </w:p>
     <w:p>
       <w:pPr>
@@ -5577,38 +5024,25 @@
         <w:rPr>
           <w:lang w:val="de-CH" w:eastAsia="de-CH"/>
         </w:rPr>
-        <w:t xml:space="preserve">Für die Prozedur </w:t>
+        <w:t>Für die Prozedur sp_AddSpaceProgram haben wir folgende Testfälle definiert:</w:t>
       </w:r>
-      <w:proofErr w:type="spellStart"/>
-      <w:r>
+    </w:p>
+    <w:p>
+      <w:pPr>
         <w:rPr>
           <w:lang w:val="de-CH" w:eastAsia="de-CH"/>
         </w:rPr>
-        <w:t>sp_AddSpaceProgram</w:t>
-      </w:r>
-      <w:proofErr w:type="spellEnd"/>
-      <w:r>
+      </w:pPr>
+    </w:p>
+    <w:p>
+      <w:pPr>
         <w:rPr>
           <w:lang w:val="de-CH" w:eastAsia="de-CH"/>
         </w:rPr>
-        <w:t xml:space="preserve"> haben wir folgende Testfälle definiert:</w:t>
-      </w:r>
-    </w:p>
-    <w:p>
-      <w:pPr>
-        <w:rPr>
-          <w:lang w:val="de-CH" w:eastAsia="de-CH"/>
-        </w:rPr>
-      </w:pPr>
-    </w:p>
-    <w:p>
-      <w:pPr>
-        <w:rPr>
-          <w:lang w:val="de-CH" w:eastAsia="de-CH"/>
-        </w:rPr>
       </w:pPr>
       <w:r>
         <w:rPr>
+          <w:noProof/>
           <w:lang w:val="de-CH" w:eastAsia="de-CH"/>
         </w:rPr>
         <w:drawing>
@@ -5655,14 +5089,12 @@
       <w:r>
         <w:br w:type="page"/>
       </w:r>
-      <w:bookmarkStart w:id="22" w:name="_Toc136354410"/>
-      <w:proofErr w:type="spellStart"/>
+      <w:bookmarkStart w:id="22" w:name="_Toc136414154"/>
       <w:r>
         <w:lastRenderedPageBreak/>
         <w:t>sp_AddMission</w:t>
       </w:r>
       <w:bookmarkEnd w:id="22"/>
-      <w:proofErr w:type="spellEnd"/>
     </w:p>
     <w:p>
       <w:pPr>
@@ -5674,44 +5106,25 @@
         <w:rPr>
           <w:lang w:val="de-CH" w:eastAsia="de-CH"/>
         </w:rPr>
-        <w:t xml:space="preserve">Für die Prozedur </w:t>
+        <w:t>Für die Prozedur sp_AddMission haben wir folgende Testfälle definiert:</w:t>
       </w:r>
-      <w:proofErr w:type="spellStart"/>
-      <w:r>
+    </w:p>
+    <w:p>
+      <w:pPr>
         <w:rPr>
           <w:lang w:val="de-CH" w:eastAsia="de-CH"/>
         </w:rPr>
-        <w:t>sp_Add</w:t>
-      </w:r>
-      <w:r>
+      </w:pPr>
+    </w:p>
+    <w:p>
+      <w:pPr>
         <w:rPr>
           <w:lang w:val="de-CH" w:eastAsia="de-CH"/>
         </w:rPr>
-        <w:t>Mission</w:t>
-      </w:r>
-      <w:proofErr w:type="spellEnd"/>
+      </w:pPr>
       <w:r>
         <w:rPr>
-          <w:lang w:val="de-CH" w:eastAsia="de-CH"/>
-        </w:rPr>
-        <w:t xml:space="preserve"> haben wir folgende Testfälle definiert:</w:t>
-      </w:r>
-    </w:p>
-    <w:p>
-      <w:pPr>
-        <w:rPr>
-          <w:lang w:val="de-CH" w:eastAsia="de-CH"/>
-        </w:rPr>
-      </w:pPr>
-    </w:p>
-    <w:p>
-      <w:pPr>
-        <w:rPr>
-          <w:lang w:val="de-CH" w:eastAsia="de-CH"/>
-        </w:rPr>
-      </w:pPr>
-      <w:r>
-        <w:rPr>
+          <w:noProof/>
           <w:lang w:val="de-CH" w:eastAsia="de-CH"/>
         </w:rPr>
         <w:drawing>
@@ -5758,14 +5171,12 @@
       <w:r>
         <w:br w:type="page"/>
       </w:r>
-      <w:bookmarkStart w:id="23" w:name="_Toc136354411"/>
-      <w:proofErr w:type="spellStart"/>
+      <w:bookmarkStart w:id="23" w:name="_Toc136414155"/>
       <w:r>
         <w:lastRenderedPageBreak/>
         <w:t>sp_AddPersonal</w:t>
       </w:r>
       <w:bookmarkEnd w:id="23"/>
-      <w:proofErr w:type="spellEnd"/>
     </w:p>
     <w:p>
       <w:pPr>
@@ -5777,21 +5188,7 @@
         <w:rPr>
           <w:lang w:val="de-CH" w:eastAsia="de-CH"/>
         </w:rPr>
-        <w:t xml:space="preserve">Für die Prozedur </w:t>
-      </w:r>
-      <w:proofErr w:type="spellStart"/>
-      <w:r>
-        <w:rPr>
-          <w:lang w:val="de-CH" w:eastAsia="de-CH"/>
-        </w:rPr>
-        <w:t>sp_AddMission</w:t>
-      </w:r>
-      <w:proofErr w:type="spellEnd"/>
-      <w:r>
-        <w:rPr>
-          <w:lang w:val="de-CH" w:eastAsia="de-CH"/>
-        </w:rPr>
-        <w:t xml:space="preserve"> haben wir folgende Testfälle definiert:</w:t>
+        <w:t>Für die Prozedur sp_AddMission haben wir folgende Testfälle definiert:</w:t>
       </w:r>
     </w:p>
     <w:p>
@@ -5810,6 +5207,7 @@
       </w:pPr>
       <w:r>
         <w:rPr>
+          <w:noProof/>
           <w:lang w:val="de-CH" w:eastAsia="de-CH"/>
         </w:rPr>
         <w:drawing>
@@ -5859,14 +5257,12 @@
       <w:pPr>
         <w:pStyle w:val="berschrift2"/>
       </w:pPr>
-      <w:bookmarkStart w:id="24" w:name="_Toc136354412"/>
-      <w:proofErr w:type="spellStart"/>
+      <w:bookmarkStart w:id="24" w:name="_Toc136414156"/>
       <w:r>
         <w:lastRenderedPageBreak/>
         <w:t>fn_NoOfSucceededMissions</w:t>
       </w:r>
       <w:bookmarkEnd w:id="24"/>
-      <w:proofErr w:type="spellEnd"/>
     </w:p>
     <w:p>
       <w:pPr>
@@ -5878,34 +5274,14 @@
         <w:rPr>
           <w:lang w:val="de-CH" w:eastAsia="de-CH"/>
         </w:rPr>
-        <w:t xml:space="preserve">Für die Prozedur </w:t>
+        <w:t>Für die Prozedur sp_NoOfSucceededMissions haben wir folgende Testfälle definiert:</w:t>
       </w:r>
-      <w:proofErr w:type="spellStart"/>
-      <w:r>
+    </w:p>
+    <w:p>
+      <w:pPr>
         <w:rPr>
           <w:lang w:val="de-CH" w:eastAsia="de-CH"/>
         </w:rPr>
-        <w:t>sp_</w:t>
-      </w:r>
-      <w:r>
-        <w:rPr>
-          <w:lang w:val="de-CH" w:eastAsia="de-CH"/>
-        </w:rPr>
-        <w:t>NoOfSucceededMissions</w:t>
-      </w:r>
-      <w:proofErr w:type="spellEnd"/>
-      <w:r>
-        <w:rPr>
-          <w:lang w:val="de-CH" w:eastAsia="de-CH"/>
-        </w:rPr>
-        <w:t xml:space="preserve"> haben wir folgende Testfälle definiert:</w:t>
-      </w:r>
-    </w:p>
-    <w:p>
-      <w:pPr>
-        <w:rPr>
-          <w:lang w:val="de-CH" w:eastAsia="de-CH"/>
-        </w:rPr>
       </w:pPr>
     </w:p>
     <w:p>
@@ -5916,6 +5292,7 @@
       </w:pPr>
       <w:r>
         <w:rPr>
+          <w:noProof/>
           <w:lang w:val="de-CH"/>
         </w:rPr>
         <w:drawing>
@@ -5973,14 +5350,12 @@
       <w:pPr>
         <w:pStyle w:val="berschrift2"/>
       </w:pPr>
-      <w:bookmarkStart w:id="25" w:name="_Toc136354413"/>
-      <w:proofErr w:type="spellStart"/>
+      <w:bookmarkStart w:id="25" w:name="_Toc136414157"/>
       <w:r>
         <w:lastRenderedPageBreak/>
         <w:t>fn_PersonalWorkedOnMission</w:t>
       </w:r>
       <w:bookmarkEnd w:id="25"/>
-      <w:proofErr w:type="spellEnd"/>
     </w:p>
     <w:p>
       <w:pPr>
@@ -5992,68 +5367,25 @@
         <w:rPr>
           <w:lang w:val="de-CH" w:eastAsia="de-CH"/>
         </w:rPr>
-        <w:t>F</w:t>
+        <w:t>Für die Funktion fn_PersonalWorkedOnMission haben wir folgende Testfälle definiert:</w:t>
       </w:r>
-      <w:r>
+    </w:p>
+    <w:p>
+      <w:pPr>
         <w:rPr>
           <w:lang w:val="de-CH" w:eastAsia="de-CH"/>
         </w:rPr>
-        <w:t xml:space="preserve">ür die </w:t>
-      </w:r>
-      <w:r>
+      </w:pPr>
+    </w:p>
+    <w:p>
+      <w:pPr>
         <w:rPr>
           <w:lang w:val="de-CH" w:eastAsia="de-CH"/>
         </w:rPr>
-        <w:t>Funktion</w:t>
-      </w:r>
+      </w:pPr>
       <w:r>
         <w:rPr>
-          <w:lang w:val="de-CH" w:eastAsia="de-CH"/>
-        </w:rPr>
-        <w:t xml:space="preserve"> </w:t>
-      </w:r>
-      <w:proofErr w:type="spellStart"/>
-      <w:r>
-        <w:rPr>
-          <w:lang w:val="de-CH" w:eastAsia="de-CH"/>
-        </w:rPr>
-        <w:t>fn</w:t>
-      </w:r>
-      <w:r>
-        <w:rPr>
-          <w:lang w:val="de-CH" w:eastAsia="de-CH"/>
-        </w:rPr>
-        <w:t>_</w:t>
-      </w:r>
-      <w:r>
-        <w:rPr>
-          <w:lang w:val="de-CH" w:eastAsia="de-CH"/>
-        </w:rPr>
-        <w:t>PersonalWorkedOnMission</w:t>
-      </w:r>
-      <w:proofErr w:type="spellEnd"/>
-      <w:r>
-        <w:rPr>
-          <w:lang w:val="de-CH" w:eastAsia="de-CH"/>
-        </w:rPr>
-        <w:t xml:space="preserve"> haben wir folgende Testfälle definiert:</w:t>
-      </w:r>
-    </w:p>
-    <w:p>
-      <w:pPr>
-        <w:rPr>
-          <w:lang w:val="de-CH" w:eastAsia="de-CH"/>
-        </w:rPr>
-      </w:pPr>
-    </w:p>
-    <w:p>
-      <w:pPr>
-        <w:rPr>
-          <w:lang w:val="de-CH" w:eastAsia="de-CH"/>
-        </w:rPr>
-      </w:pPr>
-      <w:r>
-        <w:rPr>
+          <w:noProof/>
           <w:lang w:val="de-CH" w:eastAsia="de-CH"/>
         </w:rPr>
         <w:drawing>
@@ -6115,7 +5447,6 @@
         <w:sectPr>
           <w:pgSz w:w="11907" w:h="16839" w:code="9"/>
           <w:pgMar w:top="1440" w:right="1440" w:bottom="1440" w:left="1440" w:header="720" w:footer="720" w:gutter="0"/>
-          <w:pgNumType w:start="0"/>
           <w:cols w:space="720"/>
           <w:titlePg/>
           <w:docGrid w:linePitch="360"/>
@@ -6126,14 +5457,12 @@
       <w:pPr>
         <w:pStyle w:val="berschrift2"/>
       </w:pPr>
-      <w:bookmarkStart w:id="26" w:name="_Toc136354414"/>
-      <w:proofErr w:type="spellStart"/>
+      <w:bookmarkStart w:id="26" w:name="_Toc136414158"/>
       <w:r>
         <w:lastRenderedPageBreak/>
         <w:t>fn_UncrewedMissions</w:t>
       </w:r>
       <w:bookmarkEnd w:id="26"/>
-      <w:proofErr w:type="spellEnd"/>
     </w:p>
     <w:p>
       <w:pPr>
@@ -6145,38 +5474,25 @@
         <w:rPr>
           <w:lang w:val="de-CH" w:eastAsia="de-CH"/>
         </w:rPr>
-        <w:t xml:space="preserve">Für die Funktion </w:t>
+        <w:t>Für die Funktion fn_UncrewedMission haben wir folgende Testfälle definiert:</w:t>
       </w:r>
-      <w:proofErr w:type="spellStart"/>
-      <w:r>
+    </w:p>
+    <w:p>
+      <w:pPr>
         <w:rPr>
           <w:lang w:val="de-CH" w:eastAsia="de-CH"/>
         </w:rPr>
-        <w:t>fn_UncrewedMission</w:t>
-      </w:r>
-      <w:proofErr w:type="spellEnd"/>
-      <w:r>
+      </w:pPr>
+    </w:p>
+    <w:p>
+      <w:pPr>
         <w:rPr>
           <w:lang w:val="de-CH" w:eastAsia="de-CH"/>
         </w:rPr>
-        <w:t xml:space="preserve"> haben wir folgende Testfälle definiert:</w:t>
-      </w:r>
-    </w:p>
-    <w:p>
-      <w:pPr>
-        <w:rPr>
-          <w:lang w:val="de-CH" w:eastAsia="de-CH"/>
-        </w:rPr>
-      </w:pPr>
-    </w:p>
-    <w:p>
-      <w:pPr>
-        <w:rPr>
-          <w:lang w:val="de-CH" w:eastAsia="de-CH"/>
-        </w:rPr>
       </w:pPr>
       <w:r>
         <w:rPr>
+          <w:noProof/>
           <w:lang w:val="de-CH" w:eastAsia="de-CH"/>
         </w:rPr>
         <w:drawing>
@@ -6224,6 +5540,7 @@
       </w:pPr>
       <w:r>
         <w:rPr>
+          <w:noProof/>
           <w:lang w:val="de-CH" w:eastAsia="de-CH"/>
         </w:rPr>
         <w:lastRenderedPageBreak/>
@@ -6267,7 +5584,6 @@
     <w:sectPr>
       <w:pgSz w:w="16839" w:h="11907" w:orient="landscape" w:code="9"/>
       <w:pgMar w:top="1440" w:right="1440" w:bottom="1440" w:left="1440" w:header="720" w:footer="720" w:gutter="0"/>
-      <w:pgNumType w:start="0"/>
       <w:cols w:space="720"/>
       <w:titlePg/>
       <w:docGrid w:linePitch="360"/>
@@ -6277,7 +5593,7 @@
 </file>
 
 <file path=word/endnotes.xml><?xml version="1.0" encoding="utf-8"?>
-<w:endnotes xmlns:wpc="http://schemas.microsoft.com/office/word/2010/wordprocessingCanvas" xmlns:cx="http://schemas.microsoft.com/office/drawing/2014/chartex" xmlns:cx1="http://schemas.microsoft.com/office/drawing/2015/9/8/chartex" xmlns:cx2="http://schemas.microsoft.com/office/drawing/2015/10/21/chartex" xmlns:cx3="http://schemas.microsoft.com/office/drawing/2016/5/9/chartex" xmlns:cx4="http://schemas.microsoft.com/office/drawing/2016/5/10/chartex" xmlns:cx5="http://schemas.microsoft.com/office/drawing/2016/5/11/chartex" xmlns:cx6="http://schemas.microsoft.com/office/drawing/2016/5/12/chartex" xmlns:cx7="http://schemas.microsoft.com/office/drawing/2016/5/13/chartex" xmlns:cx8="http://schemas.microsoft.com/office/drawing/2016/5/14/chartex" xmlns:mc="http://schemas.openxmlformats.org/markup-compatibility/2006" xmlns:aink="http://schemas.microsoft.com/office/drawing/2016/ink" xmlns:am3d="http://schemas.microsoft.com/office/drawing/2017/model3d" xmlns:o="urn:schemas-microsoft-com:office:office" xmlns:oel="http://schemas.microsoft.com/office/2019/extlst" xmlns:r="http://schemas.openxmlformats.org/officeDocument/2006/relationships" xmlns:m="http://schemas.openxmlformats.org/officeDocument/2006/math" xmlns:v="urn:schemas-microsoft-com:vml" xmlns:wp14="http://schemas.microsoft.com/office/word/2010/wordprocessingDrawing" xmlns:wp="http://schemas.openxmlformats.org/drawingml/2006/wordprocessingDrawing" xmlns:w10="urn:schemas-microsoft-com:office:word" xmlns:w="http://schemas.openxmlformats.org/wordprocessingml/2006/main" xmlns:w14="http://schemas.microsoft.com/office/word/2010/wordml" xmlns:w15="http://schemas.microsoft.com/office/word/2012/wordml" xmlns:w16cex="http://schemas.microsoft.com/office/word/2018/wordml/cex" xmlns:w16cid="http://schemas.microsoft.com/office/word/2016/wordml/cid" xmlns:w16="http://schemas.microsoft.com/office/word/2018/wordml" xmlns:w16du="http://schemas.microsoft.com/office/word/2023/wordml/word16du" xmlns:w16sdtdh="http://schemas.microsoft.com/office/word/2020/wordml/sdtdatahash" xmlns:w16se="http://schemas.microsoft.com/office/word/2015/wordml/symex" xmlns:wpg="http://schemas.microsoft.com/office/word/2010/wordprocessingGroup" xmlns:wpi="http://schemas.microsoft.com/office/word/2010/wordprocessingInk" xmlns:wne="http://schemas.microsoft.com/office/word/2006/wordml" xmlns:wps="http://schemas.microsoft.com/office/word/2010/wordprocessingShape" mc:Ignorable="w14 w15 w16se w16cid w16 w16cex w16sdtdh wp14">
+<w:endnotes xmlns:wpc="http://schemas.microsoft.com/office/word/2010/wordprocessingCanvas" xmlns:cx="http://schemas.microsoft.com/office/drawing/2014/chartex" xmlns:cx1="http://schemas.microsoft.com/office/drawing/2015/9/8/chartex" xmlns:cx2="http://schemas.microsoft.com/office/drawing/2015/10/21/chartex" xmlns:cx3="http://schemas.microsoft.com/office/drawing/2016/5/9/chartex" xmlns:cx4="http://schemas.microsoft.com/office/drawing/2016/5/10/chartex" xmlns:cx5="http://schemas.microsoft.com/office/drawing/2016/5/11/chartex" xmlns:cx6="http://schemas.microsoft.com/office/drawing/2016/5/12/chartex" xmlns:cx7="http://schemas.microsoft.com/office/drawing/2016/5/13/chartex" xmlns:cx8="http://schemas.microsoft.com/office/drawing/2016/5/14/chartex" xmlns:mc="http://schemas.openxmlformats.org/markup-compatibility/2006" xmlns:aink="http://schemas.microsoft.com/office/drawing/2016/ink" xmlns:am3d="http://schemas.microsoft.com/office/drawing/2017/model3d" xmlns:o="urn:schemas-microsoft-com:office:office" xmlns:oel="http://schemas.microsoft.com/office/2019/extlst" xmlns:r="http://schemas.openxmlformats.org/officeDocument/2006/relationships" xmlns:m="http://schemas.openxmlformats.org/officeDocument/2006/math" xmlns:v="urn:schemas-microsoft-com:vml" xmlns:wp14="http://schemas.microsoft.com/office/word/2010/wordprocessingDrawing" xmlns:wp="http://schemas.openxmlformats.org/drawingml/2006/wordprocessingDrawing" xmlns:w10="urn:schemas-microsoft-com:office:word" xmlns:w="http://schemas.openxmlformats.org/wordprocessingml/2006/main" xmlns:w14="http://schemas.microsoft.com/office/word/2010/wordml" xmlns:w15="http://schemas.microsoft.com/office/word/2012/wordml" xmlns:w16cex="http://schemas.microsoft.com/office/word/2018/wordml/cex" xmlns:w16cid="http://schemas.microsoft.com/office/word/2016/wordml/cid" xmlns:w16="http://schemas.microsoft.com/office/word/2018/wordml" xmlns:w16sdtdh="http://schemas.microsoft.com/office/word/2020/wordml/sdtdatahash" xmlns:w16se="http://schemas.microsoft.com/office/word/2015/wordml/symex" xmlns:wpg="http://schemas.microsoft.com/office/word/2010/wordprocessingGroup" xmlns:wpi="http://schemas.microsoft.com/office/word/2010/wordprocessingInk" xmlns:wne="http://schemas.microsoft.com/office/word/2006/wordml" xmlns:wps="http://schemas.microsoft.com/office/word/2010/wordprocessingShape" mc:Ignorable="w14 w15 w16se w16cid w16 w16cex w16sdtdh wp14">
   <w:endnote w:type="separator" w:id="-1">
     <w:p>
       <w:r>
@@ -6296,10 +5612,10 @@
 </file>
 
 <file path=word/footer1.xml><?xml version="1.0" encoding="utf-8"?>
-<w:ftr xmlns:wpc="http://schemas.microsoft.com/office/word/2010/wordprocessingCanvas" xmlns:cx="http://schemas.microsoft.com/office/drawing/2014/chartex" xmlns:cx1="http://schemas.microsoft.com/office/drawing/2015/9/8/chartex" xmlns:cx2="http://schemas.microsoft.com/office/drawing/2015/10/21/chartex" xmlns:cx3="http://schemas.microsoft.com/office/drawing/2016/5/9/chartex" xmlns:cx4="http://schemas.microsoft.com/office/drawing/2016/5/10/chartex" xmlns:cx5="http://schemas.microsoft.com/office/drawing/2016/5/11/chartex" xmlns:cx6="http://schemas.microsoft.com/office/drawing/2016/5/12/chartex" xmlns:cx7="http://schemas.microsoft.com/office/drawing/2016/5/13/chartex" xmlns:cx8="http://schemas.microsoft.com/office/drawing/2016/5/14/chartex" xmlns:mc="http://schemas.openxmlformats.org/markup-compatibility/2006" xmlns:aink="http://schemas.microsoft.com/office/drawing/2016/ink" xmlns:am3d="http://schemas.microsoft.com/office/drawing/2017/model3d" xmlns:o="urn:schemas-microsoft-com:office:office" xmlns:oel="http://schemas.microsoft.com/office/2019/extlst" xmlns:r="http://schemas.openxmlformats.org/officeDocument/2006/relationships" xmlns:m="http://schemas.openxmlformats.org/officeDocument/2006/math" xmlns:v="urn:schemas-microsoft-com:vml" xmlns:wp14="http://schemas.microsoft.com/office/word/2010/wordprocessingDrawing" xmlns:wp="http://schemas.openxmlformats.org/drawingml/2006/wordprocessingDrawing" xmlns:w10="urn:schemas-microsoft-com:office:word" xmlns:w="http://schemas.openxmlformats.org/wordprocessingml/2006/main" xmlns:w14="http://schemas.microsoft.com/office/word/2010/wordml" xmlns:w15="http://schemas.microsoft.com/office/word/2012/wordml" xmlns:w16cex="http://schemas.microsoft.com/office/word/2018/wordml/cex" xmlns:w16cid="http://schemas.microsoft.com/office/word/2016/wordml/cid" xmlns:w16="http://schemas.microsoft.com/office/word/2018/wordml" xmlns:w16du="http://schemas.microsoft.com/office/word/2023/wordml/word16du" xmlns:w16sdtdh="http://schemas.microsoft.com/office/word/2020/wordml/sdtdatahash" xmlns:w16se="http://schemas.microsoft.com/office/word/2015/wordml/symex" xmlns:wpg="http://schemas.microsoft.com/office/word/2010/wordprocessingGroup" xmlns:wpi="http://schemas.microsoft.com/office/word/2010/wordprocessingInk" xmlns:wne="http://schemas.microsoft.com/office/word/2006/wordml" xmlns:wps="http://schemas.microsoft.com/office/word/2010/wordprocessingShape" mc:Ignorable="w14 w15 w16se w16cid w16 w16cex w16sdtdh wp14">
+<w:ftr xmlns:wpc="http://schemas.microsoft.com/office/word/2010/wordprocessingCanvas" xmlns:cx="http://schemas.microsoft.com/office/drawing/2014/chartex" xmlns:cx1="http://schemas.microsoft.com/office/drawing/2015/9/8/chartex" xmlns:cx2="http://schemas.microsoft.com/office/drawing/2015/10/21/chartex" xmlns:cx3="http://schemas.microsoft.com/office/drawing/2016/5/9/chartex" xmlns:cx4="http://schemas.microsoft.com/office/drawing/2016/5/10/chartex" xmlns:cx5="http://schemas.microsoft.com/office/drawing/2016/5/11/chartex" xmlns:cx6="http://schemas.microsoft.com/office/drawing/2016/5/12/chartex" xmlns:cx7="http://schemas.microsoft.com/office/drawing/2016/5/13/chartex" xmlns:cx8="http://schemas.microsoft.com/office/drawing/2016/5/14/chartex" xmlns:mc="http://schemas.openxmlformats.org/markup-compatibility/2006" xmlns:aink="http://schemas.microsoft.com/office/drawing/2016/ink" xmlns:am3d="http://schemas.microsoft.com/office/drawing/2017/model3d" xmlns:o="urn:schemas-microsoft-com:office:office" xmlns:oel="http://schemas.microsoft.com/office/2019/extlst" xmlns:r="http://schemas.openxmlformats.org/officeDocument/2006/relationships" xmlns:m="http://schemas.openxmlformats.org/officeDocument/2006/math" xmlns:v="urn:schemas-microsoft-com:vml" xmlns:wp14="http://schemas.microsoft.com/office/word/2010/wordprocessingDrawing" xmlns:wp="http://schemas.openxmlformats.org/drawingml/2006/wordprocessingDrawing" xmlns:w10="urn:schemas-microsoft-com:office:word" xmlns:w="http://schemas.openxmlformats.org/wordprocessingml/2006/main" xmlns:w14="http://schemas.microsoft.com/office/word/2010/wordml" xmlns:w15="http://schemas.microsoft.com/office/word/2012/wordml" xmlns:w16cex="http://schemas.microsoft.com/office/word/2018/wordml/cex" xmlns:w16cid="http://schemas.microsoft.com/office/word/2016/wordml/cid" xmlns:w16="http://schemas.microsoft.com/office/word/2018/wordml" xmlns:w16sdtdh="http://schemas.microsoft.com/office/word/2020/wordml/sdtdatahash" xmlns:w16se="http://schemas.microsoft.com/office/word/2015/wordml/symex" xmlns:wpg="http://schemas.microsoft.com/office/word/2010/wordprocessingGroup" xmlns:wpi="http://schemas.microsoft.com/office/word/2010/wordprocessingInk" xmlns:wne="http://schemas.microsoft.com/office/word/2006/wordml" xmlns:wps="http://schemas.microsoft.com/office/word/2010/wordprocessingShape" mc:Ignorable="w14 w15 w16se w16cid w16 w16cex w16sdtdh wp14">
   <w:sdt>
     <w:sdtPr>
-      <w:id w:val="798426393"/>
+      <w:id w:val="-1316644098"/>
       <w:docPartObj>
         <w:docPartGallery w:val="Page Numbers (Bottom of Page)"/>
         <w:docPartUnique/>
@@ -6312,7 +5628,22 @@
           <w:jc w:val="right"/>
         </w:pPr>
         <w:r>
-          <w:t>21</w:t>
+          <w:fldChar w:fldCharType="begin"/>
+        </w:r>
+        <w:r>
+          <w:instrText>PAGE   \* MERGEFORMAT</w:instrText>
+        </w:r>
+        <w:r>
+          <w:fldChar w:fldCharType="separate"/>
+        </w:r>
+        <w:r>
+          <w:rPr>
+            <w:lang w:val="de-DE"/>
+          </w:rPr>
+          <w:t>2</w:t>
+        </w:r>
+        <w:r>
+          <w:fldChar w:fldCharType="end"/>
         </w:r>
       </w:p>
     </w:sdtContent>
@@ -6326,7 +5657,7 @@
 </file>
 
 <file path=word/footer2.xml><?xml version="1.0" encoding="utf-8"?>
-<w:ftr xmlns:wpc="http://schemas.microsoft.com/office/word/2010/wordprocessingCanvas" xmlns:cx="http://schemas.microsoft.com/office/drawing/2014/chartex" xmlns:cx1="http://schemas.microsoft.com/office/drawing/2015/9/8/chartex" xmlns:cx2="http://schemas.microsoft.com/office/drawing/2015/10/21/chartex" xmlns:cx3="http://schemas.microsoft.com/office/drawing/2016/5/9/chartex" xmlns:cx4="http://schemas.microsoft.com/office/drawing/2016/5/10/chartex" xmlns:cx5="http://schemas.microsoft.com/office/drawing/2016/5/11/chartex" xmlns:cx6="http://schemas.microsoft.com/office/drawing/2016/5/12/chartex" xmlns:cx7="http://schemas.microsoft.com/office/drawing/2016/5/13/chartex" xmlns:cx8="http://schemas.microsoft.com/office/drawing/2016/5/14/chartex" xmlns:mc="http://schemas.openxmlformats.org/markup-compatibility/2006" xmlns:aink="http://schemas.microsoft.com/office/drawing/2016/ink" xmlns:am3d="http://schemas.microsoft.com/office/drawing/2017/model3d" xmlns:o="urn:schemas-microsoft-com:office:office" xmlns:oel="http://schemas.microsoft.com/office/2019/extlst" xmlns:r="http://schemas.openxmlformats.org/officeDocument/2006/relationships" xmlns:m="http://schemas.openxmlformats.org/officeDocument/2006/math" xmlns:v="urn:schemas-microsoft-com:vml" xmlns:wp14="http://schemas.microsoft.com/office/word/2010/wordprocessingDrawing" xmlns:wp="http://schemas.openxmlformats.org/drawingml/2006/wordprocessingDrawing" xmlns:w10="urn:schemas-microsoft-com:office:word" xmlns:w="http://schemas.openxmlformats.org/wordprocessingml/2006/main" xmlns:w14="http://schemas.microsoft.com/office/word/2010/wordml" xmlns:w15="http://schemas.microsoft.com/office/word/2012/wordml" xmlns:w16cex="http://schemas.microsoft.com/office/word/2018/wordml/cex" xmlns:w16cid="http://schemas.microsoft.com/office/word/2016/wordml/cid" xmlns:w16="http://schemas.microsoft.com/office/word/2018/wordml" xmlns:w16du="http://schemas.microsoft.com/office/word/2023/wordml/word16du" xmlns:w16sdtdh="http://schemas.microsoft.com/office/word/2020/wordml/sdtdatahash" xmlns:w16se="http://schemas.microsoft.com/office/word/2015/wordml/symex" xmlns:wpg="http://schemas.microsoft.com/office/word/2010/wordprocessingGroup" xmlns:wpi="http://schemas.microsoft.com/office/word/2010/wordprocessingInk" xmlns:wne="http://schemas.microsoft.com/office/word/2006/wordml" xmlns:wps="http://schemas.microsoft.com/office/word/2010/wordprocessingShape" mc:Ignorable="w14 w15 w16se w16cid w16 w16cex w16sdtdh wp14">
+<w:ftr xmlns:wpc="http://schemas.microsoft.com/office/word/2010/wordprocessingCanvas" xmlns:cx="http://schemas.microsoft.com/office/drawing/2014/chartex" xmlns:cx1="http://schemas.microsoft.com/office/drawing/2015/9/8/chartex" xmlns:cx2="http://schemas.microsoft.com/office/drawing/2015/10/21/chartex" xmlns:cx3="http://schemas.microsoft.com/office/drawing/2016/5/9/chartex" xmlns:cx4="http://schemas.microsoft.com/office/drawing/2016/5/10/chartex" xmlns:cx5="http://schemas.microsoft.com/office/drawing/2016/5/11/chartex" xmlns:cx6="http://schemas.microsoft.com/office/drawing/2016/5/12/chartex" xmlns:cx7="http://schemas.microsoft.com/office/drawing/2016/5/13/chartex" xmlns:cx8="http://schemas.microsoft.com/office/drawing/2016/5/14/chartex" xmlns:mc="http://schemas.openxmlformats.org/markup-compatibility/2006" xmlns:aink="http://schemas.microsoft.com/office/drawing/2016/ink" xmlns:am3d="http://schemas.microsoft.com/office/drawing/2017/model3d" xmlns:o="urn:schemas-microsoft-com:office:office" xmlns:oel="http://schemas.microsoft.com/office/2019/extlst" xmlns:r="http://schemas.openxmlformats.org/officeDocument/2006/relationships" xmlns:m="http://schemas.openxmlformats.org/officeDocument/2006/math" xmlns:v="urn:schemas-microsoft-com:vml" xmlns:wp14="http://schemas.microsoft.com/office/word/2010/wordprocessingDrawing" xmlns:wp="http://schemas.openxmlformats.org/drawingml/2006/wordprocessingDrawing" xmlns:w10="urn:schemas-microsoft-com:office:word" xmlns:w="http://schemas.openxmlformats.org/wordprocessingml/2006/main" xmlns:w14="http://schemas.microsoft.com/office/word/2010/wordml" xmlns:w15="http://schemas.microsoft.com/office/word/2012/wordml" xmlns:w16cex="http://schemas.microsoft.com/office/word/2018/wordml/cex" xmlns:w16cid="http://schemas.microsoft.com/office/word/2016/wordml/cid" xmlns:w16="http://schemas.microsoft.com/office/word/2018/wordml" xmlns:w16sdtdh="http://schemas.microsoft.com/office/word/2020/wordml/sdtdatahash" xmlns:w16se="http://schemas.microsoft.com/office/word/2015/wordml/symex" xmlns:wpg="http://schemas.microsoft.com/office/word/2010/wordprocessingGroup" xmlns:wpi="http://schemas.microsoft.com/office/word/2010/wordprocessingInk" xmlns:wne="http://schemas.microsoft.com/office/word/2006/wordml" xmlns:wps="http://schemas.microsoft.com/office/word/2010/wordprocessingShape" mc:Ignorable="w14 w15 w16se w16cid w16 w16cex w16sdtdh wp14">
   <w:p>
     <w:pPr>
       <w:pStyle w:val="Fuzeile"/>
@@ -6343,10 +5674,10 @@
 </file>
 
 <file path=word/footer3.xml><?xml version="1.0" encoding="utf-8"?>
-<w:ftr xmlns:wpc="http://schemas.microsoft.com/office/word/2010/wordprocessingCanvas" xmlns:cx="http://schemas.microsoft.com/office/drawing/2014/chartex" xmlns:cx1="http://schemas.microsoft.com/office/drawing/2015/9/8/chartex" xmlns:cx2="http://schemas.microsoft.com/office/drawing/2015/10/21/chartex" xmlns:cx3="http://schemas.microsoft.com/office/drawing/2016/5/9/chartex" xmlns:cx4="http://schemas.microsoft.com/office/drawing/2016/5/10/chartex" xmlns:cx5="http://schemas.microsoft.com/office/drawing/2016/5/11/chartex" xmlns:cx6="http://schemas.microsoft.com/office/drawing/2016/5/12/chartex" xmlns:cx7="http://schemas.microsoft.com/office/drawing/2016/5/13/chartex" xmlns:cx8="http://schemas.microsoft.com/office/drawing/2016/5/14/chartex" xmlns:mc="http://schemas.openxmlformats.org/markup-compatibility/2006" xmlns:aink="http://schemas.microsoft.com/office/drawing/2016/ink" xmlns:am3d="http://schemas.microsoft.com/office/drawing/2017/model3d" xmlns:o="urn:schemas-microsoft-com:office:office" xmlns:oel="http://schemas.microsoft.com/office/2019/extlst" xmlns:r="http://schemas.openxmlformats.org/officeDocument/2006/relationships" xmlns:m="http://schemas.openxmlformats.org/officeDocument/2006/math" xmlns:v="urn:schemas-microsoft-com:vml" xmlns:wp14="http://schemas.microsoft.com/office/word/2010/wordprocessingDrawing" xmlns:wp="http://schemas.openxmlformats.org/drawingml/2006/wordprocessingDrawing" xmlns:w10="urn:schemas-microsoft-com:office:word" xmlns:w="http://schemas.openxmlformats.org/wordprocessingml/2006/main" xmlns:w14="http://schemas.microsoft.com/office/word/2010/wordml" xmlns:w15="http://schemas.microsoft.com/office/word/2012/wordml" xmlns:w16cex="http://schemas.microsoft.com/office/word/2018/wordml/cex" xmlns:w16cid="http://schemas.microsoft.com/office/word/2016/wordml/cid" xmlns:w16="http://schemas.microsoft.com/office/word/2018/wordml" xmlns:w16du="http://schemas.microsoft.com/office/word/2023/wordml/word16du" xmlns:w16sdtdh="http://schemas.microsoft.com/office/word/2020/wordml/sdtdatahash" xmlns:w16se="http://schemas.microsoft.com/office/word/2015/wordml/symex" xmlns:wpg="http://schemas.microsoft.com/office/word/2010/wordprocessingGroup" xmlns:wpi="http://schemas.microsoft.com/office/word/2010/wordprocessingInk" xmlns:wne="http://schemas.microsoft.com/office/word/2006/wordml" xmlns:wps="http://schemas.microsoft.com/office/word/2010/wordprocessingShape" mc:Ignorable="w14 w15 w16se w16cid w16 w16cex w16sdtdh wp14">
+<w:ftr xmlns:wpc="http://schemas.microsoft.com/office/word/2010/wordprocessingCanvas" xmlns:cx="http://schemas.microsoft.com/office/drawing/2014/chartex" xmlns:cx1="http://schemas.microsoft.com/office/drawing/2015/9/8/chartex" xmlns:cx2="http://schemas.microsoft.com/office/drawing/2015/10/21/chartex" xmlns:cx3="http://schemas.microsoft.com/office/drawing/2016/5/9/chartex" xmlns:cx4="http://schemas.microsoft.com/office/drawing/2016/5/10/chartex" xmlns:cx5="http://schemas.microsoft.com/office/drawing/2016/5/11/chartex" xmlns:cx6="http://schemas.microsoft.com/office/drawing/2016/5/12/chartex" xmlns:cx7="http://schemas.microsoft.com/office/drawing/2016/5/13/chartex" xmlns:cx8="http://schemas.microsoft.com/office/drawing/2016/5/14/chartex" xmlns:mc="http://schemas.openxmlformats.org/markup-compatibility/2006" xmlns:aink="http://schemas.microsoft.com/office/drawing/2016/ink" xmlns:am3d="http://schemas.microsoft.com/office/drawing/2017/model3d" xmlns:o="urn:schemas-microsoft-com:office:office" xmlns:oel="http://schemas.microsoft.com/office/2019/extlst" xmlns:r="http://schemas.openxmlformats.org/officeDocument/2006/relationships" xmlns:m="http://schemas.openxmlformats.org/officeDocument/2006/math" xmlns:v="urn:schemas-microsoft-com:vml" xmlns:wp14="http://schemas.microsoft.com/office/word/2010/wordprocessingDrawing" xmlns:wp="http://schemas.openxmlformats.org/drawingml/2006/wordprocessingDrawing" xmlns:w10="urn:schemas-microsoft-com:office:word" xmlns:w="http://schemas.openxmlformats.org/wordprocessingml/2006/main" xmlns:w14="http://schemas.microsoft.com/office/word/2010/wordml" xmlns:w15="http://schemas.microsoft.com/office/word/2012/wordml" xmlns:w16cex="http://schemas.microsoft.com/office/word/2018/wordml/cex" xmlns:w16cid="http://schemas.microsoft.com/office/word/2016/wordml/cid" xmlns:w16="http://schemas.microsoft.com/office/word/2018/wordml" xmlns:w16sdtdh="http://schemas.microsoft.com/office/word/2020/wordml/sdtdatahash" xmlns:w16se="http://schemas.microsoft.com/office/word/2015/wordml/symex" xmlns:wpg="http://schemas.microsoft.com/office/word/2010/wordprocessingGroup" xmlns:wpi="http://schemas.microsoft.com/office/word/2010/wordprocessingInk" xmlns:wne="http://schemas.microsoft.com/office/word/2006/wordml" xmlns:wps="http://schemas.microsoft.com/office/word/2010/wordprocessingShape" mc:Ignorable="w14 w15 w16se w16cid w16 w16cex w16sdtdh wp14">
   <w:sdt>
     <w:sdtPr>
-      <w:id w:val="-1202624107"/>
+      <w:id w:val="1070460513"/>
       <w:docPartObj>
         <w:docPartGallery w:val="Page Numbers (Bottom of Page)"/>
         <w:docPartUnique/>
@@ -6359,7 +5690,22 @@
           <w:jc w:val="right"/>
         </w:pPr>
         <w:r>
-          <w:t>20</w:t>
+          <w:fldChar w:fldCharType="begin"/>
+        </w:r>
+        <w:r>
+          <w:instrText>PAGE   \* MERGEFORMAT</w:instrText>
+        </w:r>
+        <w:r>
+          <w:fldChar w:fldCharType="separate"/>
+        </w:r>
+        <w:r>
+          <w:rPr>
+            <w:lang w:val="de-DE"/>
+          </w:rPr>
+          <w:t>2</w:t>
+        </w:r>
+        <w:r>
+          <w:fldChar w:fldCharType="end"/>
         </w:r>
       </w:p>
     </w:sdtContent>
@@ -6374,7 +5720,7 @@
 </file>
 
 <file path=word/footnotes.xml><?xml version="1.0" encoding="utf-8"?>
-<w:footnotes xmlns:wpc="http://schemas.microsoft.com/office/word/2010/wordprocessingCanvas" xmlns:cx="http://schemas.microsoft.com/office/drawing/2014/chartex" xmlns:cx1="http://schemas.microsoft.com/office/drawing/2015/9/8/chartex" xmlns:cx2="http://schemas.microsoft.com/office/drawing/2015/10/21/chartex" xmlns:cx3="http://schemas.microsoft.com/office/drawing/2016/5/9/chartex" xmlns:cx4="http://schemas.microsoft.com/office/drawing/2016/5/10/chartex" xmlns:cx5="http://schemas.microsoft.com/office/drawing/2016/5/11/chartex" xmlns:cx6="http://schemas.microsoft.com/office/drawing/2016/5/12/chartex" xmlns:cx7="http://schemas.microsoft.com/office/drawing/2016/5/13/chartex" xmlns:cx8="http://schemas.microsoft.com/office/drawing/2016/5/14/chartex" xmlns:mc="http://schemas.openxmlformats.org/markup-compatibility/2006" xmlns:aink="http://schemas.microsoft.com/office/drawing/2016/ink" xmlns:am3d="http://schemas.microsoft.com/office/drawing/2017/model3d" xmlns:o="urn:schemas-microsoft-com:office:office" xmlns:oel="http://schemas.microsoft.com/office/2019/extlst" xmlns:r="http://schemas.openxmlformats.org/officeDocument/2006/relationships" xmlns:m="http://schemas.openxmlformats.org/officeDocument/2006/math" xmlns:v="urn:schemas-microsoft-com:vml" xmlns:wp14="http://schemas.microsoft.com/office/word/2010/wordprocessingDrawing" xmlns:wp="http://schemas.openxmlformats.org/drawingml/2006/wordprocessingDrawing" xmlns:w10="urn:schemas-microsoft-com:office:word" xmlns:w="http://schemas.openxmlformats.org/wordprocessingml/2006/main" xmlns:w14="http://schemas.microsoft.com/office/word/2010/wordml" xmlns:w15="http://schemas.microsoft.com/office/word/2012/wordml" xmlns:w16cex="http://schemas.microsoft.com/office/word/2018/wordml/cex" xmlns:w16cid="http://schemas.microsoft.com/office/word/2016/wordml/cid" xmlns:w16="http://schemas.microsoft.com/office/word/2018/wordml" xmlns:w16du="http://schemas.microsoft.com/office/word/2023/wordml/word16du" xmlns:w16sdtdh="http://schemas.microsoft.com/office/word/2020/wordml/sdtdatahash" xmlns:w16se="http://schemas.microsoft.com/office/word/2015/wordml/symex" xmlns:wpg="http://schemas.microsoft.com/office/word/2010/wordprocessingGroup" xmlns:wpi="http://schemas.microsoft.com/office/word/2010/wordprocessingInk" xmlns:wne="http://schemas.microsoft.com/office/word/2006/wordml" xmlns:wps="http://schemas.microsoft.com/office/word/2010/wordprocessingShape" mc:Ignorable="w14 w15 w16se w16cid w16 w16cex w16sdtdh wp14">
+<w:footnotes xmlns:wpc="http://schemas.microsoft.com/office/word/2010/wordprocessingCanvas" xmlns:cx="http://schemas.microsoft.com/office/drawing/2014/chartex" xmlns:cx1="http://schemas.microsoft.com/office/drawing/2015/9/8/chartex" xmlns:cx2="http://schemas.microsoft.com/office/drawing/2015/10/21/chartex" xmlns:cx3="http://schemas.microsoft.com/office/drawing/2016/5/9/chartex" xmlns:cx4="http://schemas.microsoft.com/office/drawing/2016/5/10/chartex" xmlns:cx5="http://schemas.microsoft.com/office/drawing/2016/5/11/chartex" xmlns:cx6="http://schemas.microsoft.com/office/drawing/2016/5/12/chartex" xmlns:cx7="http://schemas.microsoft.com/office/drawing/2016/5/13/chartex" xmlns:cx8="http://schemas.microsoft.com/office/drawing/2016/5/14/chartex" xmlns:mc="http://schemas.openxmlformats.org/markup-compatibility/2006" xmlns:aink="http://schemas.microsoft.com/office/drawing/2016/ink" xmlns:am3d="http://schemas.microsoft.com/office/drawing/2017/model3d" xmlns:o="urn:schemas-microsoft-com:office:office" xmlns:oel="http://schemas.microsoft.com/office/2019/extlst" xmlns:r="http://schemas.openxmlformats.org/officeDocument/2006/relationships" xmlns:m="http://schemas.openxmlformats.org/officeDocument/2006/math" xmlns:v="urn:schemas-microsoft-com:vml" xmlns:wp14="http://schemas.microsoft.com/office/word/2010/wordprocessingDrawing" xmlns:wp="http://schemas.openxmlformats.org/drawingml/2006/wordprocessingDrawing" xmlns:w10="urn:schemas-microsoft-com:office:word" xmlns:w="http://schemas.openxmlformats.org/wordprocessingml/2006/main" xmlns:w14="http://schemas.microsoft.com/office/word/2010/wordml" xmlns:w15="http://schemas.microsoft.com/office/word/2012/wordml" xmlns:w16cex="http://schemas.microsoft.com/office/word/2018/wordml/cex" xmlns:w16cid="http://schemas.microsoft.com/office/word/2016/wordml/cid" xmlns:w16="http://schemas.microsoft.com/office/word/2018/wordml" xmlns:w16sdtdh="http://schemas.microsoft.com/office/word/2020/wordml/sdtdatahash" xmlns:w16se="http://schemas.microsoft.com/office/word/2015/wordml/symex" xmlns:wpg="http://schemas.microsoft.com/office/word/2010/wordprocessingGroup" xmlns:wpi="http://schemas.microsoft.com/office/word/2010/wordprocessingInk" xmlns:wne="http://schemas.microsoft.com/office/word/2006/wordml" xmlns:wps="http://schemas.microsoft.com/office/word/2010/wordprocessingShape" mc:Ignorable="w14 w15 w16se w16cid w16 w16cex w16sdtdh wp14">
   <w:footnote w:type="separator" w:id="-1">
     <w:p>
       <w:r>
@@ -6393,7 +5739,7 @@
 </file>
 
 <file path=word/header1.xml><?xml version="1.0" encoding="utf-8"?>
-<w:hdr xmlns:wpc="http://schemas.microsoft.com/office/word/2010/wordprocessingCanvas" xmlns:cx="http://schemas.microsoft.com/office/drawing/2014/chartex" xmlns:cx1="http://schemas.microsoft.com/office/drawing/2015/9/8/chartex" xmlns:cx2="http://schemas.microsoft.com/office/drawing/2015/10/21/chartex" xmlns:cx3="http://schemas.microsoft.com/office/drawing/2016/5/9/chartex" xmlns:cx4="http://schemas.microsoft.com/office/drawing/2016/5/10/chartex" xmlns:cx5="http://schemas.microsoft.com/office/drawing/2016/5/11/chartex" xmlns:cx6="http://schemas.microsoft.com/office/drawing/2016/5/12/chartex" xmlns:cx7="http://schemas.microsoft.com/office/drawing/2016/5/13/chartex" xmlns:cx8="http://schemas.microsoft.com/office/drawing/2016/5/14/chartex" xmlns:mc="http://schemas.openxmlformats.org/markup-compatibility/2006" xmlns:aink="http://schemas.microsoft.com/office/drawing/2016/ink" xmlns:am3d="http://schemas.microsoft.com/office/drawing/2017/model3d" xmlns:o="urn:schemas-microsoft-com:office:office" xmlns:oel="http://schemas.microsoft.com/office/2019/extlst" xmlns:r="http://schemas.openxmlformats.org/officeDocument/2006/relationships" xmlns:m="http://schemas.openxmlformats.org/officeDocument/2006/math" xmlns:v="urn:schemas-microsoft-com:vml" xmlns:wp14="http://schemas.microsoft.com/office/word/2010/wordprocessingDrawing" xmlns:wp="http://schemas.openxmlformats.org/drawingml/2006/wordprocessingDrawing" xmlns:w10="urn:schemas-microsoft-com:office:word" xmlns:w="http://schemas.openxmlformats.org/wordprocessingml/2006/main" xmlns:w14="http://schemas.microsoft.com/office/word/2010/wordml" xmlns:w15="http://schemas.microsoft.com/office/word/2012/wordml" xmlns:w16cex="http://schemas.microsoft.com/office/word/2018/wordml/cex" xmlns:w16cid="http://schemas.microsoft.com/office/word/2016/wordml/cid" xmlns:w16="http://schemas.microsoft.com/office/word/2018/wordml" xmlns:w16du="http://schemas.microsoft.com/office/word/2023/wordml/word16du" xmlns:w16sdtdh="http://schemas.microsoft.com/office/word/2020/wordml/sdtdatahash" xmlns:w16se="http://schemas.microsoft.com/office/word/2015/wordml/symex" xmlns:wpg="http://schemas.microsoft.com/office/word/2010/wordprocessingGroup" xmlns:wpi="http://schemas.microsoft.com/office/word/2010/wordprocessingInk" xmlns:wne="http://schemas.microsoft.com/office/word/2006/wordml" xmlns:wps="http://schemas.microsoft.com/office/word/2010/wordprocessingShape" mc:Ignorable="w14 w15 w16se w16cid w16 w16cex w16sdtdh wp14">
+<w:hdr xmlns:wpc="http://schemas.microsoft.com/office/word/2010/wordprocessingCanvas" xmlns:cx="http://schemas.microsoft.com/office/drawing/2014/chartex" xmlns:cx1="http://schemas.microsoft.com/office/drawing/2015/9/8/chartex" xmlns:cx2="http://schemas.microsoft.com/office/drawing/2015/10/21/chartex" xmlns:cx3="http://schemas.microsoft.com/office/drawing/2016/5/9/chartex" xmlns:cx4="http://schemas.microsoft.com/office/drawing/2016/5/10/chartex" xmlns:cx5="http://schemas.microsoft.com/office/drawing/2016/5/11/chartex" xmlns:cx6="http://schemas.microsoft.com/office/drawing/2016/5/12/chartex" xmlns:cx7="http://schemas.microsoft.com/office/drawing/2016/5/13/chartex" xmlns:cx8="http://schemas.microsoft.com/office/drawing/2016/5/14/chartex" xmlns:mc="http://schemas.openxmlformats.org/markup-compatibility/2006" xmlns:aink="http://schemas.microsoft.com/office/drawing/2016/ink" xmlns:am3d="http://schemas.microsoft.com/office/drawing/2017/model3d" xmlns:o="urn:schemas-microsoft-com:office:office" xmlns:oel="http://schemas.microsoft.com/office/2019/extlst" xmlns:r="http://schemas.openxmlformats.org/officeDocument/2006/relationships" xmlns:m="http://schemas.openxmlformats.org/officeDocument/2006/math" xmlns:v="urn:schemas-microsoft-com:vml" xmlns:wp14="http://schemas.microsoft.com/office/word/2010/wordprocessingDrawing" xmlns:wp="http://schemas.openxmlformats.org/drawingml/2006/wordprocessingDrawing" xmlns:w10="urn:schemas-microsoft-com:office:word" xmlns:w="http://schemas.openxmlformats.org/wordprocessingml/2006/main" xmlns:w14="http://schemas.microsoft.com/office/word/2010/wordml" xmlns:w15="http://schemas.microsoft.com/office/word/2012/wordml" xmlns:w16cex="http://schemas.microsoft.com/office/word/2018/wordml/cex" xmlns:w16cid="http://schemas.microsoft.com/office/word/2016/wordml/cid" xmlns:w16="http://schemas.microsoft.com/office/word/2018/wordml" xmlns:w16sdtdh="http://schemas.microsoft.com/office/word/2020/wordml/sdtdatahash" xmlns:w16se="http://schemas.microsoft.com/office/word/2015/wordml/symex" xmlns:wpg="http://schemas.microsoft.com/office/word/2010/wordprocessingGroup" xmlns:wpi="http://schemas.microsoft.com/office/word/2010/wordprocessingInk" xmlns:wne="http://schemas.microsoft.com/office/word/2006/wordml" xmlns:wps="http://schemas.microsoft.com/office/word/2010/wordprocessingShape" mc:Ignorable="w14 w15 w16se w16cid w16 w16cex w16sdtdh wp14">
   <w:p>
     <w:pPr>
       <w:pStyle w:val="Kopfzeile"/>
@@ -6413,7 +5759,7 @@
 </file>
 
 <file path=word/header2.xml><?xml version="1.0" encoding="utf-8"?>
-<w:hdr xmlns:wpc="http://schemas.microsoft.com/office/word/2010/wordprocessingCanvas" xmlns:cx="http://schemas.microsoft.com/office/drawing/2014/chartex" xmlns:cx1="http://schemas.microsoft.com/office/drawing/2015/9/8/chartex" xmlns:cx2="http://schemas.microsoft.com/office/drawing/2015/10/21/chartex" xmlns:cx3="http://schemas.microsoft.com/office/drawing/2016/5/9/chartex" xmlns:cx4="http://schemas.microsoft.com/office/drawing/2016/5/10/chartex" xmlns:cx5="http://schemas.microsoft.com/office/drawing/2016/5/11/chartex" xmlns:cx6="http://schemas.microsoft.com/office/drawing/2016/5/12/chartex" xmlns:cx7="http://schemas.microsoft.com/office/drawing/2016/5/13/chartex" xmlns:cx8="http://schemas.microsoft.com/office/drawing/2016/5/14/chartex" xmlns:mc="http://schemas.openxmlformats.org/markup-compatibility/2006" xmlns:aink="http://schemas.microsoft.com/office/drawing/2016/ink" xmlns:am3d="http://schemas.microsoft.com/office/drawing/2017/model3d" xmlns:o="urn:schemas-microsoft-com:office:office" xmlns:oel="http://schemas.microsoft.com/office/2019/extlst" xmlns:r="http://schemas.openxmlformats.org/officeDocument/2006/relationships" xmlns:m="http://schemas.openxmlformats.org/officeDocument/2006/math" xmlns:v="urn:schemas-microsoft-com:vml" xmlns:wp14="http://schemas.microsoft.com/office/word/2010/wordprocessingDrawing" xmlns:wp="http://schemas.openxmlformats.org/drawingml/2006/wordprocessingDrawing" xmlns:w10="urn:schemas-microsoft-com:office:word" xmlns:w="http://schemas.openxmlformats.org/wordprocessingml/2006/main" xmlns:w14="http://schemas.microsoft.com/office/word/2010/wordml" xmlns:w15="http://schemas.microsoft.com/office/word/2012/wordml" xmlns:w16cex="http://schemas.microsoft.com/office/word/2018/wordml/cex" xmlns:w16cid="http://schemas.microsoft.com/office/word/2016/wordml/cid" xmlns:w16="http://schemas.microsoft.com/office/word/2018/wordml" xmlns:w16du="http://schemas.microsoft.com/office/word/2023/wordml/word16du" xmlns:w16sdtdh="http://schemas.microsoft.com/office/word/2020/wordml/sdtdatahash" xmlns:w16se="http://schemas.microsoft.com/office/word/2015/wordml/symex" xmlns:wpg="http://schemas.microsoft.com/office/word/2010/wordprocessingGroup" xmlns:wpi="http://schemas.microsoft.com/office/word/2010/wordprocessingInk" xmlns:wne="http://schemas.microsoft.com/office/word/2006/wordml" xmlns:wps="http://schemas.microsoft.com/office/word/2010/wordprocessingShape" mc:Ignorable="w14 w15 w16se w16cid w16 w16cex w16sdtdh wp14">
+<w:hdr xmlns:wpc="http://schemas.microsoft.com/office/word/2010/wordprocessingCanvas" xmlns:cx="http://schemas.microsoft.com/office/drawing/2014/chartex" xmlns:cx1="http://schemas.microsoft.com/office/drawing/2015/9/8/chartex" xmlns:cx2="http://schemas.microsoft.com/office/drawing/2015/10/21/chartex" xmlns:cx3="http://schemas.microsoft.com/office/drawing/2016/5/9/chartex" xmlns:cx4="http://schemas.microsoft.com/office/drawing/2016/5/10/chartex" xmlns:cx5="http://schemas.microsoft.com/office/drawing/2016/5/11/chartex" xmlns:cx6="http://schemas.microsoft.com/office/drawing/2016/5/12/chartex" xmlns:cx7="http://schemas.microsoft.com/office/drawing/2016/5/13/chartex" xmlns:cx8="http://schemas.microsoft.com/office/drawing/2016/5/14/chartex" xmlns:mc="http://schemas.openxmlformats.org/markup-compatibility/2006" xmlns:aink="http://schemas.microsoft.com/office/drawing/2016/ink" xmlns:am3d="http://schemas.microsoft.com/office/drawing/2017/model3d" xmlns:o="urn:schemas-microsoft-com:office:office" xmlns:oel="http://schemas.microsoft.com/office/2019/extlst" xmlns:r="http://schemas.openxmlformats.org/officeDocument/2006/relationships" xmlns:m="http://schemas.openxmlformats.org/officeDocument/2006/math" xmlns:v="urn:schemas-microsoft-com:vml" xmlns:wp14="http://schemas.microsoft.com/office/word/2010/wordprocessingDrawing" xmlns:wp="http://schemas.openxmlformats.org/drawingml/2006/wordprocessingDrawing" xmlns:w10="urn:schemas-microsoft-com:office:word" xmlns:w="http://schemas.openxmlformats.org/wordprocessingml/2006/main" xmlns:w14="http://schemas.microsoft.com/office/word/2010/wordml" xmlns:w15="http://schemas.microsoft.com/office/word/2012/wordml" xmlns:w16cex="http://schemas.microsoft.com/office/word/2018/wordml/cex" xmlns:w16cid="http://schemas.microsoft.com/office/word/2016/wordml/cid" xmlns:w16="http://schemas.microsoft.com/office/word/2018/wordml" xmlns:w16sdtdh="http://schemas.microsoft.com/office/word/2020/wordml/sdtdatahash" xmlns:w16se="http://schemas.microsoft.com/office/word/2015/wordml/symex" xmlns:wpg="http://schemas.microsoft.com/office/word/2010/wordprocessingGroup" xmlns:wpi="http://schemas.microsoft.com/office/word/2010/wordprocessingInk" xmlns:wne="http://schemas.microsoft.com/office/word/2006/wordml" xmlns:wps="http://schemas.microsoft.com/office/word/2010/wordprocessingShape" mc:Ignorable="w14 w15 w16se w16cid w16 w16cex w16sdtdh wp14">
   <w:p>
     <w:pPr>
       <w:pStyle w:val="Kopfzeile"/>
@@ -6433,7 +5779,7 @@
 </file>
 
 <file path=word/numbering.xml><?xml version="1.0" encoding="utf-8"?>
-<w:numbering xmlns:wpc="http://schemas.microsoft.com/office/word/2010/wordprocessingCanvas" xmlns:cx="http://schemas.microsoft.com/office/drawing/2014/chartex" xmlns:cx1="http://schemas.microsoft.com/office/drawing/2015/9/8/chartex" xmlns:cx2="http://schemas.microsoft.com/office/drawing/2015/10/21/chartex" xmlns:cx3="http://schemas.microsoft.com/office/drawing/2016/5/9/chartex" xmlns:cx4="http://schemas.microsoft.com/office/drawing/2016/5/10/chartex" xmlns:cx5="http://schemas.microsoft.com/office/drawing/2016/5/11/chartex" xmlns:cx6="http://schemas.microsoft.com/office/drawing/2016/5/12/chartex" xmlns:cx7="http://schemas.microsoft.com/office/drawing/2016/5/13/chartex" xmlns:cx8="http://schemas.microsoft.com/office/drawing/2016/5/14/chartex" xmlns:mc="http://schemas.openxmlformats.org/markup-compatibility/2006" xmlns:aink="http://schemas.microsoft.com/office/drawing/2016/ink" xmlns:am3d="http://schemas.microsoft.com/office/drawing/2017/model3d" xmlns:o="urn:schemas-microsoft-com:office:office" xmlns:oel="http://schemas.microsoft.com/office/2019/extlst" xmlns:r="http://schemas.openxmlformats.org/officeDocument/2006/relationships" xmlns:m="http://schemas.openxmlformats.org/officeDocument/2006/math" xmlns:v="urn:schemas-microsoft-com:vml" xmlns:wp14="http://schemas.microsoft.com/office/word/2010/wordprocessingDrawing" xmlns:wp="http://schemas.openxmlformats.org/drawingml/2006/wordprocessingDrawing" xmlns:w10="urn:schemas-microsoft-com:office:word" xmlns:w="http://schemas.openxmlformats.org/wordprocessingml/2006/main" xmlns:w14="http://schemas.microsoft.com/office/word/2010/wordml" xmlns:w15="http://schemas.microsoft.com/office/word/2012/wordml" xmlns:w16cex="http://schemas.microsoft.com/office/word/2018/wordml/cex" xmlns:w16cid="http://schemas.microsoft.com/office/word/2016/wordml/cid" xmlns:w16="http://schemas.microsoft.com/office/word/2018/wordml" xmlns:w16du="http://schemas.microsoft.com/office/word/2023/wordml/word16du" xmlns:w16sdtdh="http://schemas.microsoft.com/office/word/2020/wordml/sdtdatahash" xmlns:w16se="http://schemas.microsoft.com/office/word/2015/wordml/symex" xmlns:wpg="http://schemas.microsoft.com/office/word/2010/wordprocessingGroup" xmlns:wpi="http://schemas.microsoft.com/office/word/2010/wordprocessingInk" xmlns:wne="http://schemas.microsoft.com/office/word/2006/wordml" xmlns:wps="http://schemas.microsoft.com/office/word/2010/wordprocessingShape" mc:Ignorable="w14 w15 w16se w16cid w16 w16cex w16sdtdh wp14">
+<w:numbering xmlns:wpc="http://schemas.microsoft.com/office/word/2010/wordprocessingCanvas" xmlns:cx="http://schemas.microsoft.com/office/drawing/2014/chartex" xmlns:cx1="http://schemas.microsoft.com/office/drawing/2015/9/8/chartex" xmlns:cx2="http://schemas.microsoft.com/office/drawing/2015/10/21/chartex" xmlns:cx3="http://schemas.microsoft.com/office/drawing/2016/5/9/chartex" xmlns:cx4="http://schemas.microsoft.com/office/drawing/2016/5/10/chartex" xmlns:cx5="http://schemas.microsoft.com/office/drawing/2016/5/11/chartex" xmlns:cx6="http://schemas.microsoft.com/office/drawing/2016/5/12/chartex" xmlns:cx7="http://schemas.microsoft.com/office/drawing/2016/5/13/chartex" xmlns:cx8="http://schemas.microsoft.com/office/drawing/2016/5/14/chartex" xmlns:mc="http://schemas.openxmlformats.org/markup-compatibility/2006" xmlns:aink="http://schemas.microsoft.com/office/drawing/2016/ink" xmlns:am3d="http://schemas.microsoft.com/office/drawing/2017/model3d" xmlns:o="urn:schemas-microsoft-com:office:office" xmlns:oel="http://schemas.microsoft.com/office/2019/extlst" xmlns:r="http://schemas.openxmlformats.org/officeDocument/2006/relationships" xmlns:m="http://schemas.openxmlformats.org/officeDocument/2006/math" xmlns:v="urn:schemas-microsoft-com:vml" xmlns:wp14="http://schemas.microsoft.com/office/word/2010/wordprocessingDrawing" xmlns:wp="http://schemas.openxmlformats.org/drawingml/2006/wordprocessingDrawing" xmlns:w10="urn:schemas-microsoft-com:office:word" xmlns:w="http://schemas.openxmlformats.org/wordprocessingml/2006/main" xmlns:w14="http://schemas.microsoft.com/office/word/2010/wordml" xmlns:w15="http://schemas.microsoft.com/office/word/2012/wordml" xmlns:w16cex="http://schemas.microsoft.com/office/word/2018/wordml/cex" xmlns:w16cid="http://schemas.microsoft.com/office/word/2016/wordml/cid" xmlns:w16="http://schemas.microsoft.com/office/word/2018/wordml" xmlns:w16sdtdh="http://schemas.microsoft.com/office/word/2020/wordml/sdtdatahash" xmlns:w16se="http://schemas.microsoft.com/office/word/2015/wordml/symex" xmlns:wpg="http://schemas.microsoft.com/office/word/2010/wordprocessingGroup" xmlns:wpi="http://schemas.microsoft.com/office/word/2010/wordprocessingInk" xmlns:wne="http://schemas.microsoft.com/office/word/2006/wordml" xmlns:wps="http://schemas.microsoft.com/office/word/2010/wordprocessingShape" mc:Ignorable="w14 w15 w16se w16cid w16 w16cex w16sdtdh wp14">
   <w:abstractNum w:abstractNumId="0" w15:restartNumberingAfterBreak="0">
     <w:nsid w:val="FFFFFF7C"/>
     <w:multiLevelType w:val="singleLevel"/>
@@ -9570,7 +8916,7 @@
 </file>
 
 <file path=word/glossary/document.xml><?xml version="1.0" encoding="utf-8"?>
-<w:glossaryDocument xmlns:wpc="http://schemas.microsoft.com/office/word/2010/wordprocessingCanvas" xmlns:cx="http://schemas.microsoft.com/office/drawing/2014/chartex" xmlns:cx1="http://schemas.microsoft.com/office/drawing/2015/9/8/chartex" xmlns:cx2="http://schemas.microsoft.com/office/drawing/2015/10/21/chartex" xmlns:cx3="http://schemas.microsoft.com/office/drawing/2016/5/9/chartex" xmlns:cx4="http://schemas.microsoft.com/office/drawing/2016/5/10/chartex" xmlns:cx5="http://schemas.microsoft.com/office/drawing/2016/5/11/chartex" xmlns:cx6="http://schemas.microsoft.com/office/drawing/2016/5/12/chartex" xmlns:cx7="http://schemas.microsoft.com/office/drawing/2016/5/13/chartex" xmlns:cx8="http://schemas.microsoft.com/office/drawing/2016/5/14/chartex" xmlns:mc="http://schemas.openxmlformats.org/markup-compatibility/2006" xmlns:aink="http://schemas.microsoft.com/office/drawing/2016/ink" xmlns:am3d="http://schemas.microsoft.com/office/drawing/2017/model3d" xmlns:o="urn:schemas-microsoft-com:office:office" xmlns:oel="http://schemas.microsoft.com/office/2019/extlst" xmlns:r="http://schemas.openxmlformats.org/officeDocument/2006/relationships" xmlns:m="http://schemas.openxmlformats.org/officeDocument/2006/math" xmlns:v="urn:schemas-microsoft-com:vml" xmlns:wp14="http://schemas.microsoft.com/office/word/2010/wordprocessingDrawing" xmlns:wp="http://schemas.openxmlformats.org/drawingml/2006/wordprocessingDrawing" xmlns:w10="urn:schemas-microsoft-com:office:word" xmlns:w="http://schemas.openxmlformats.org/wordprocessingml/2006/main" xmlns:w14="http://schemas.microsoft.com/office/word/2010/wordml" xmlns:w15="http://schemas.microsoft.com/office/word/2012/wordml" xmlns:w16cex="http://schemas.microsoft.com/office/word/2018/wordml/cex" xmlns:w16cid="http://schemas.microsoft.com/office/word/2016/wordml/cid" xmlns:w16="http://schemas.microsoft.com/office/word/2018/wordml" xmlns:w16du="http://schemas.microsoft.com/office/word/2023/wordml/word16du" xmlns:w16sdtdh="http://schemas.microsoft.com/office/word/2020/wordml/sdtdatahash" xmlns:w16se="http://schemas.microsoft.com/office/word/2015/wordml/symex" xmlns:wpg="http://schemas.microsoft.com/office/word/2010/wordprocessingGroup" xmlns:wpi="http://schemas.microsoft.com/office/word/2010/wordprocessingInk" xmlns:wne="http://schemas.microsoft.com/office/word/2006/wordml" xmlns:wps="http://schemas.microsoft.com/office/word/2010/wordprocessingShape" mc:Ignorable="w14 w15 w16se w16cid w16 w16cex w16sdtdh wp14">
+<w:glossaryDocument xmlns:wpc="http://schemas.microsoft.com/office/word/2010/wordprocessingCanvas" xmlns:cx="http://schemas.microsoft.com/office/drawing/2014/chartex" xmlns:cx1="http://schemas.microsoft.com/office/drawing/2015/9/8/chartex" xmlns:cx2="http://schemas.microsoft.com/office/drawing/2015/10/21/chartex" xmlns:cx3="http://schemas.microsoft.com/office/drawing/2016/5/9/chartex" xmlns:cx4="http://schemas.microsoft.com/office/drawing/2016/5/10/chartex" xmlns:cx5="http://schemas.microsoft.com/office/drawing/2016/5/11/chartex" xmlns:cx6="http://schemas.microsoft.com/office/drawing/2016/5/12/chartex" xmlns:cx7="http://schemas.microsoft.com/office/drawing/2016/5/13/chartex" xmlns:cx8="http://schemas.microsoft.com/office/drawing/2016/5/14/chartex" xmlns:mc="http://schemas.openxmlformats.org/markup-compatibility/2006" xmlns:aink="http://schemas.microsoft.com/office/drawing/2016/ink" xmlns:am3d="http://schemas.microsoft.com/office/drawing/2017/model3d" xmlns:o="urn:schemas-microsoft-com:office:office" xmlns:oel="http://schemas.microsoft.com/office/2019/extlst" xmlns:r="http://schemas.openxmlformats.org/officeDocument/2006/relationships" xmlns:m="http://schemas.openxmlformats.org/officeDocument/2006/math" xmlns:v="urn:schemas-microsoft-com:vml" xmlns:wp14="http://schemas.microsoft.com/office/word/2010/wordprocessingDrawing" xmlns:wp="http://schemas.openxmlformats.org/drawingml/2006/wordprocessingDrawing" xmlns:w10="urn:schemas-microsoft-com:office:word" xmlns:w="http://schemas.openxmlformats.org/wordprocessingml/2006/main" xmlns:w14="http://schemas.microsoft.com/office/word/2010/wordml" xmlns:w15="http://schemas.microsoft.com/office/word/2012/wordml" xmlns:w16cex="http://schemas.microsoft.com/office/word/2018/wordml/cex" xmlns:w16cid="http://schemas.microsoft.com/office/word/2016/wordml/cid" xmlns:w16="http://schemas.microsoft.com/office/word/2018/wordml" xmlns:w16sdtdh="http://schemas.microsoft.com/office/word/2020/wordml/sdtdatahash" xmlns:w16se="http://schemas.microsoft.com/office/word/2015/wordml/symex" xmlns:wpg="http://schemas.microsoft.com/office/word/2010/wordprocessingGroup" xmlns:wpi="http://schemas.microsoft.com/office/word/2010/wordprocessingInk" xmlns:wne="http://schemas.microsoft.com/office/word/2006/wordml" xmlns:wps="http://schemas.microsoft.com/office/word/2010/wordprocessingShape" mc:Ignorable="w14 w15 w16se w16cid w16 w16cex w16sdtdh wp14">
   <w:docParts>
     <w:docPart>
       <w:docPartPr>
@@ -9751,7 +9097,7 @@
     <w:charset w:val="00"/>
     <w:family w:val="swiss"/>
     <w:pitch w:val="variable"/>
-    <w:sig w:usb0="E4002EFF" w:usb1="C200247B" w:usb2="00000009" w:usb3="00000000" w:csb0="000001FF" w:csb1="00000000"/>
+    <w:sig w:usb0="E4002EFF" w:usb1="C000247B" w:usb2="00000009" w:usb3="00000000" w:csb0="000001FF" w:csb1="00000000"/>
   </w:font>
   <w:font w:name="Arial Black">
     <w:panose1 w:val="020B0A04020102020204"/>
@@ -9773,7 +9119,7 @@
     <w:charset w:val="00"/>
     <w:family w:val="swiss"/>
     <w:pitch w:val="variable"/>
-    <w:sig w:usb0="E4002EFF" w:usb1="C200247B" w:usb2="00000009" w:usb3="00000000" w:csb0="000001FF" w:csb1="00000000"/>
+    <w:sig w:usb0="E4002EFF" w:usb1="C000247B" w:usb2="00000009" w:usb3="00000000" w:csb0="000001FF" w:csb1="00000000"/>
   </w:font>
   <w:font w:name="Arial Narrow">
     <w:panose1 w:val="020B0606020202030204"/>
@@ -9835,6 +9181,7 @@
     <w:rsid w:val="00C733FD"/>
     <w:rsid w:val="00CB29A3"/>
     <w:rsid w:val="00D04667"/>
+    <w:rsid w:val="00D81FBB"/>
   </w:rsids>
   <m:mathPr>
     <m:mathFont m:val="Cambria Math"/>
@@ -9851,7 +9198,7 @@
   </m:mathPr>
   <w:themeFontLang w:val="de-DE" w:eastAsia="ja-JP"/>
   <w:clrSchemeMapping w:bg1="light1" w:t1="dark1" w:bg2="light2" w:t2="dark2" w:accent1="accent1" w:accent2="accent2" w:accent3="accent3" w:accent4="accent4" w:accent5="accent5" w:accent6="accent6" w:hyperlink="hyperlink" w:followedHyperlink="followedHyperlink"/>
-  <w:decimalSymbol w:val="."/>
+  <w:decimalSymbol w:val=","/>
   <w:listSeparator w:val=";"/>
   <w15:chartTrackingRefBased/>
 </w:settings>

</xml_diff>

<commit_message>
Add 'Abgegebene Dateien' chapter to documentation
</commit_message>
<xml_diff>
--- a/M153_SpaceProgram.docx
+++ b/M153_SpaceProgram.docx
@@ -1,6 +1,6 @@
 
 <file path=word/document.xml><?xml version="1.0" encoding="utf-8"?>
-<w:document xmlns:wpc="http://schemas.microsoft.com/office/word/2010/wordprocessingCanvas" xmlns:cx="http://schemas.microsoft.com/office/drawing/2014/chartex" xmlns:cx1="http://schemas.microsoft.com/office/drawing/2015/9/8/chartex" xmlns:cx2="http://schemas.microsoft.com/office/drawing/2015/10/21/chartex" xmlns:cx3="http://schemas.microsoft.com/office/drawing/2016/5/9/chartex" xmlns:cx4="http://schemas.microsoft.com/office/drawing/2016/5/10/chartex" xmlns:cx5="http://schemas.microsoft.com/office/drawing/2016/5/11/chartex" xmlns:cx6="http://schemas.microsoft.com/office/drawing/2016/5/12/chartex" xmlns:cx7="http://schemas.microsoft.com/office/drawing/2016/5/13/chartex" xmlns:cx8="http://schemas.microsoft.com/office/drawing/2016/5/14/chartex" xmlns:mc="http://schemas.openxmlformats.org/markup-compatibility/2006" xmlns:aink="http://schemas.microsoft.com/office/drawing/2016/ink" xmlns:am3d="http://schemas.microsoft.com/office/drawing/2017/model3d" xmlns:o="urn:schemas-microsoft-com:office:office" xmlns:oel="http://schemas.microsoft.com/office/2019/extlst" xmlns:r="http://schemas.openxmlformats.org/officeDocument/2006/relationships" xmlns:m="http://schemas.openxmlformats.org/officeDocument/2006/math" xmlns:v="urn:schemas-microsoft-com:vml" xmlns:wp14="http://schemas.microsoft.com/office/word/2010/wordprocessingDrawing" xmlns:wp="http://schemas.openxmlformats.org/drawingml/2006/wordprocessingDrawing" xmlns:w10="urn:schemas-microsoft-com:office:word" xmlns:w="http://schemas.openxmlformats.org/wordprocessingml/2006/main" xmlns:w14="http://schemas.microsoft.com/office/word/2010/wordml" xmlns:w15="http://schemas.microsoft.com/office/word/2012/wordml" xmlns:w16cex="http://schemas.microsoft.com/office/word/2018/wordml/cex" xmlns:w16cid="http://schemas.microsoft.com/office/word/2016/wordml/cid" xmlns:w16="http://schemas.microsoft.com/office/word/2018/wordml" xmlns:w16sdtdh="http://schemas.microsoft.com/office/word/2020/wordml/sdtdatahash" xmlns:w16se="http://schemas.microsoft.com/office/word/2015/wordml/symex" xmlns:wpg="http://schemas.microsoft.com/office/word/2010/wordprocessingGroup" xmlns:wpi="http://schemas.microsoft.com/office/word/2010/wordprocessingInk" xmlns:wne="http://schemas.microsoft.com/office/word/2006/wordml" xmlns:wps="http://schemas.microsoft.com/office/word/2010/wordprocessingShape" mc:Ignorable="w14 w15 w16se w16cid w16 w16cex w16sdtdh wp14">
+<w:document xmlns:wpc="http://schemas.microsoft.com/office/word/2010/wordprocessingCanvas" xmlns:cx="http://schemas.microsoft.com/office/drawing/2014/chartex" xmlns:cx1="http://schemas.microsoft.com/office/drawing/2015/9/8/chartex" xmlns:cx2="http://schemas.microsoft.com/office/drawing/2015/10/21/chartex" xmlns:cx3="http://schemas.microsoft.com/office/drawing/2016/5/9/chartex" xmlns:cx4="http://schemas.microsoft.com/office/drawing/2016/5/10/chartex" xmlns:cx5="http://schemas.microsoft.com/office/drawing/2016/5/11/chartex" xmlns:cx6="http://schemas.microsoft.com/office/drawing/2016/5/12/chartex" xmlns:cx7="http://schemas.microsoft.com/office/drawing/2016/5/13/chartex" xmlns:cx8="http://schemas.microsoft.com/office/drawing/2016/5/14/chartex" xmlns:mc="http://schemas.openxmlformats.org/markup-compatibility/2006" xmlns:aink="http://schemas.microsoft.com/office/drawing/2016/ink" xmlns:am3d="http://schemas.microsoft.com/office/drawing/2017/model3d" xmlns:o="urn:schemas-microsoft-com:office:office" xmlns:oel="http://schemas.microsoft.com/office/2019/extlst" xmlns:r="http://schemas.openxmlformats.org/officeDocument/2006/relationships" xmlns:m="http://schemas.openxmlformats.org/officeDocument/2006/math" xmlns:v="urn:schemas-microsoft-com:vml" xmlns:wp14="http://schemas.microsoft.com/office/word/2010/wordprocessingDrawing" xmlns:wp="http://schemas.openxmlformats.org/drawingml/2006/wordprocessingDrawing" xmlns:w10="urn:schemas-microsoft-com:office:word" xmlns:w="http://schemas.openxmlformats.org/wordprocessingml/2006/main" xmlns:w14="http://schemas.microsoft.com/office/word/2010/wordml" xmlns:w15="http://schemas.microsoft.com/office/word/2012/wordml" xmlns:w16cex="http://schemas.microsoft.com/office/word/2018/wordml/cex" xmlns:w16cid="http://schemas.microsoft.com/office/word/2016/wordml/cid" xmlns:w16="http://schemas.microsoft.com/office/word/2018/wordml" xmlns:w16du="http://schemas.microsoft.com/office/word/2023/wordml/word16du" xmlns:w16sdtdh="http://schemas.microsoft.com/office/word/2020/wordml/sdtdatahash" xmlns:w16se="http://schemas.microsoft.com/office/word/2015/wordml/symex" xmlns:wpg="http://schemas.microsoft.com/office/word/2010/wordprocessingGroup" xmlns:wpi="http://schemas.microsoft.com/office/word/2010/wordprocessingInk" xmlns:wne="http://schemas.microsoft.com/office/word/2006/wordml" xmlns:wps="http://schemas.microsoft.com/office/word/2010/wordprocessingShape" mc:Ignorable="w14 w15 w16se w16cid w16 w16cex w16sdtdh wp14">
   <w:body>
     <w:sdt>
       <w:sdtPr>
@@ -116,8 +116,36 @@
                         <w:sz w:val="24"/>
                         <w:szCs w:val="24"/>
                       </w:rPr>
-                      <w:t>M153 Datenbank Projekt</w:t>
+                      <w:t xml:space="preserve">M153 </w:t>
                     </w:r>
+                    <w:proofErr w:type="spellStart"/>
+                    <w:r>
+                      <w:rPr>
+                        <w:color w:val="2E74B5" w:themeColor="accent1" w:themeShade="BF"/>
+                        <w:sz w:val="24"/>
+                        <w:szCs w:val="24"/>
+                      </w:rPr>
+                      <w:t>Datenbank</w:t>
+                    </w:r>
+                    <w:proofErr w:type="spellEnd"/>
+                    <w:r>
+                      <w:rPr>
+                        <w:color w:val="2E74B5" w:themeColor="accent1" w:themeShade="BF"/>
+                        <w:sz w:val="24"/>
+                        <w:szCs w:val="24"/>
+                      </w:rPr>
+                      <w:t xml:space="preserve"> </w:t>
+                    </w:r>
+                    <w:proofErr w:type="spellStart"/>
+                    <w:r>
+                      <w:rPr>
+                        <w:color w:val="2E74B5" w:themeColor="accent1" w:themeShade="BF"/>
+                        <w:sz w:val="24"/>
+                        <w:szCs w:val="24"/>
+                      </w:rPr>
+                      <w:t>Projekt</w:t>
+                    </w:r>
+                    <w:proofErr w:type="spellEnd"/>
                   </w:p>
                 </w:tc>
               </w:sdtContent>
@@ -319,7 +347,7 @@
               <w:r>
                 <w:fldChar w:fldCharType="separate"/>
               </w:r>
-              <w:hyperlink w:anchor="_Toc136414132" w:history="1">
+              <w:hyperlink w:anchor="_Toc137019397" w:history="1">
                 <w:r>
                   <w:rPr>
                     <w:rStyle w:val="Hyperlink"/>
@@ -360,7 +388,7 @@
                   <w:rPr>
                     <w:webHidden/>
                   </w:rPr>
-                  <w:instrText xml:space="preserve"> PAGEREF _Toc136414132 \h </w:instrText>
+                  <w:instrText xml:space="preserve"> PAGEREF _Toc137019397 \h </w:instrText>
                 </w:r>
                 <w:r>
                   <w:rPr>
@@ -400,7 +428,7 @@
                   <w:sz w:val="22"/>
                 </w:rPr>
               </w:pPr>
-              <w:hyperlink w:anchor="_Toc136414133" w:history="1">
+              <w:hyperlink w:anchor="_Toc137019398" w:history="1">
                 <w:r>
                   <w:rPr>
                     <w:rStyle w:val="Hyperlink"/>
@@ -423,7 +451,7 @@
                   <w:rPr>
                     <w:rStyle w:val="Hyperlink"/>
                   </w:rPr>
-                  <w:t>ERD der Datenbank</w:t>
+                  <w:t>Abgegebene Dateien</w:t>
                 </w:r>
                 <w:r>
                   <w:rPr>
@@ -441,7 +469,7 @@
                   <w:rPr>
                     <w:webHidden/>
                   </w:rPr>
-                  <w:instrText xml:space="preserve"> PAGEREF _Toc136414133 \h </w:instrText>
+                  <w:instrText xml:space="preserve"> PAGEREF _Toc137019398 \h </w:instrText>
                 </w:r>
                 <w:r>
                   <w:rPr>
@@ -458,10 +486,282 @@
                   <w:rPr>
                     <w:webHidden/>
                   </w:rPr>
-                  <w:t>3</w:t>
-                </w:r>
-                <w:r>
-                  <w:rPr>
+                  <w:t>2</w:t>
+                </w:r>
+                <w:r>
+                  <w:rPr>
+                    <w:webHidden/>
+                  </w:rPr>
+                  <w:fldChar w:fldCharType="end"/>
+                </w:r>
+              </w:hyperlink>
+            </w:p>
+            <w:p>
+              <w:pPr>
+                <w:pStyle w:val="Verzeichnis2"/>
+                <w:rPr>
+                  <w:rFonts w:asciiTheme="minorHAnsi" w:eastAsiaTheme="minorEastAsia" w:hAnsiTheme="minorHAnsi" w:cstheme="minorBidi"/>
+                  <w:bCs w:val="0"/>
+                  <w:noProof/>
+                  <w:color w:val="auto"/>
+                  <w:spacing w:val="0"/>
+                  <w:kern w:val="0"/>
+                  <w:sz w:val="22"/>
+                </w:rPr>
+              </w:pPr>
+              <w:hyperlink w:anchor="_Toc137019399" w:history="1">
+                <w:r>
+                  <w:rPr>
+                    <w:rStyle w:val="Hyperlink"/>
+                    <w:noProof/>
+                  </w:rPr>
+                  <w:t>3.1</w:t>
+                </w:r>
+                <w:r>
+                  <w:rPr>
+                    <w:rFonts w:asciiTheme="minorHAnsi" w:eastAsiaTheme="minorEastAsia" w:hAnsiTheme="minorHAnsi" w:cstheme="minorBidi"/>
+                    <w:bCs w:val="0"/>
+                    <w:noProof/>
+                    <w:color w:val="auto"/>
+                    <w:spacing w:val="0"/>
+                    <w:kern w:val="0"/>
+                    <w:sz w:val="22"/>
+                  </w:rPr>
+                  <w:tab/>
+                </w:r>
+                <w:r>
+                  <w:rPr>
+                    <w:rStyle w:val="Hyperlink"/>
+                    <w:noProof/>
+                  </w:rPr>
+                  <w:t>M153_SpaceProgram__Insert.sql</w:t>
+                </w:r>
+                <w:r>
+                  <w:rPr>
+                    <w:noProof/>
+                    <w:webHidden/>
+                  </w:rPr>
+                  <w:tab/>
+                </w:r>
+                <w:r>
+                  <w:rPr>
+                    <w:noProof/>
+                    <w:webHidden/>
+                  </w:rPr>
+                  <w:fldChar w:fldCharType="begin"/>
+                </w:r>
+                <w:r>
+                  <w:rPr>
+                    <w:noProof/>
+                    <w:webHidden/>
+                  </w:rPr>
+                  <w:instrText xml:space="preserve"> PAGEREF _Toc137019399 \h </w:instrText>
+                </w:r>
+                <w:r>
+                  <w:rPr>
+                    <w:noProof/>
+                    <w:webHidden/>
+                  </w:rPr>
+                </w:r>
+                <w:r>
+                  <w:rPr>
+                    <w:noProof/>
+                    <w:webHidden/>
+                  </w:rPr>
+                  <w:fldChar w:fldCharType="separate"/>
+                </w:r>
+                <w:r>
+                  <w:rPr>
+                    <w:noProof/>
+                    <w:webHidden/>
+                  </w:rPr>
+                  <w:t>2</w:t>
+                </w:r>
+                <w:r>
+                  <w:rPr>
+                    <w:noProof/>
+                    <w:webHidden/>
+                  </w:rPr>
+                  <w:fldChar w:fldCharType="end"/>
+                </w:r>
+              </w:hyperlink>
+            </w:p>
+            <w:p>
+              <w:pPr>
+                <w:pStyle w:val="Verzeichnis2"/>
+                <w:rPr>
+                  <w:rFonts w:asciiTheme="minorHAnsi" w:eastAsiaTheme="minorEastAsia" w:hAnsiTheme="minorHAnsi" w:cstheme="minorBidi"/>
+                  <w:bCs w:val="0"/>
+                  <w:noProof/>
+                  <w:color w:val="auto"/>
+                  <w:spacing w:val="0"/>
+                  <w:kern w:val="0"/>
+                  <w:sz w:val="22"/>
+                </w:rPr>
+              </w:pPr>
+              <w:hyperlink w:anchor="_Toc137019400" w:history="1">
+                <w:r>
+                  <w:rPr>
+                    <w:rStyle w:val="Hyperlink"/>
+                    <w:noProof/>
+                  </w:rPr>
+                  <w:t>3.2</w:t>
+                </w:r>
+                <w:r>
+                  <w:rPr>
+                    <w:rFonts w:asciiTheme="minorHAnsi" w:eastAsiaTheme="minorEastAsia" w:hAnsiTheme="minorHAnsi" w:cstheme="minorBidi"/>
+                    <w:bCs w:val="0"/>
+                    <w:noProof/>
+                    <w:color w:val="auto"/>
+                    <w:spacing w:val="0"/>
+                    <w:kern w:val="0"/>
+                    <w:sz w:val="22"/>
+                  </w:rPr>
+                  <w:tab/>
+                </w:r>
+                <w:r>
+                  <w:rPr>
+                    <w:rStyle w:val="Hyperlink"/>
+                    <w:noProof/>
+                  </w:rPr>
+                  <w:t>M153_SpaceProgram__Create.sql</w:t>
+                </w:r>
+                <w:r>
+                  <w:rPr>
+                    <w:noProof/>
+                    <w:webHidden/>
+                  </w:rPr>
+                  <w:tab/>
+                </w:r>
+                <w:r>
+                  <w:rPr>
+                    <w:noProof/>
+                    <w:webHidden/>
+                  </w:rPr>
+                  <w:fldChar w:fldCharType="begin"/>
+                </w:r>
+                <w:r>
+                  <w:rPr>
+                    <w:noProof/>
+                    <w:webHidden/>
+                  </w:rPr>
+                  <w:instrText xml:space="preserve"> PAGEREF _Toc137019400 \h </w:instrText>
+                </w:r>
+                <w:r>
+                  <w:rPr>
+                    <w:noProof/>
+                    <w:webHidden/>
+                  </w:rPr>
+                </w:r>
+                <w:r>
+                  <w:rPr>
+                    <w:noProof/>
+                    <w:webHidden/>
+                  </w:rPr>
+                  <w:fldChar w:fldCharType="separate"/>
+                </w:r>
+                <w:r>
+                  <w:rPr>
+                    <w:noProof/>
+                    <w:webHidden/>
+                  </w:rPr>
+                  <w:t>2</w:t>
+                </w:r>
+                <w:r>
+                  <w:rPr>
+                    <w:noProof/>
+                    <w:webHidden/>
+                  </w:rPr>
+                  <w:fldChar w:fldCharType="end"/>
+                </w:r>
+              </w:hyperlink>
+            </w:p>
+            <w:p>
+              <w:pPr>
+                <w:pStyle w:val="Verzeichnis2"/>
+                <w:rPr>
+                  <w:rFonts w:asciiTheme="minorHAnsi" w:eastAsiaTheme="minorEastAsia" w:hAnsiTheme="minorHAnsi" w:cstheme="minorBidi"/>
+                  <w:bCs w:val="0"/>
+                  <w:noProof/>
+                  <w:color w:val="auto"/>
+                  <w:spacing w:val="0"/>
+                  <w:kern w:val="0"/>
+                  <w:sz w:val="22"/>
+                </w:rPr>
+              </w:pPr>
+              <w:hyperlink w:anchor="_Toc137019401" w:history="1">
+                <w:r>
+                  <w:rPr>
+                    <w:rStyle w:val="Hyperlink"/>
+                    <w:noProof/>
+                    <w:lang w:val="en-US"/>
+                  </w:rPr>
+                  <w:t>3.3</w:t>
+                </w:r>
+                <w:r>
+                  <w:rPr>
+                    <w:rFonts w:asciiTheme="minorHAnsi" w:eastAsiaTheme="minorEastAsia" w:hAnsiTheme="minorHAnsi" w:cstheme="minorBidi"/>
+                    <w:bCs w:val="0"/>
+                    <w:noProof/>
+                    <w:color w:val="auto"/>
+                    <w:spacing w:val="0"/>
+                    <w:kern w:val="0"/>
+                    <w:sz w:val="22"/>
+                  </w:rPr>
+                  <w:tab/>
+                </w:r>
+                <w:r>
+                  <w:rPr>
+                    <w:rStyle w:val="Hyperlink"/>
+                    <w:noProof/>
+                    <w:lang w:val="en-US"/>
+                  </w:rPr>
+                  <w:t>M153_SpaceProgram_fn....sql / M153_SpacePrgoram_sp….sql</w:t>
+                </w:r>
+                <w:r>
+                  <w:rPr>
+                    <w:noProof/>
+                    <w:webHidden/>
+                  </w:rPr>
+                  <w:tab/>
+                </w:r>
+                <w:r>
+                  <w:rPr>
+                    <w:noProof/>
+                    <w:webHidden/>
+                  </w:rPr>
+                  <w:fldChar w:fldCharType="begin"/>
+                </w:r>
+                <w:r>
+                  <w:rPr>
+                    <w:noProof/>
+                    <w:webHidden/>
+                  </w:rPr>
+                  <w:instrText xml:space="preserve"> PAGEREF _Toc137019401 \h </w:instrText>
+                </w:r>
+                <w:r>
+                  <w:rPr>
+                    <w:noProof/>
+                    <w:webHidden/>
+                  </w:rPr>
+                </w:r>
+                <w:r>
+                  <w:rPr>
+                    <w:noProof/>
+                    <w:webHidden/>
+                  </w:rPr>
+                  <w:fldChar w:fldCharType="separate"/>
+                </w:r>
+                <w:r>
+                  <w:rPr>
+                    <w:noProof/>
+                    <w:webHidden/>
+                  </w:rPr>
+                  <w:t>2</w:t>
+                </w:r>
+                <w:r>
+                  <w:rPr>
+                    <w:noProof/>
                     <w:webHidden/>
                   </w:rPr>
                   <w:fldChar w:fldCharType="end"/>
@@ -481,7 +781,7 @@
                   <w:sz w:val="22"/>
                 </w:rPr>
               </w:pPr>
-              <w:hyperlink w:anchor="_Toc136414134" w:history="1">
+              <w:hyperlink w:anchor="_Toc137019402" w:history="1">
                 <w:r>
                   <w:rPr>
                     <w:rStyle w:val="Hyperlink"/>
@@ -504,7 +804,7 @@
                   <w:rPr>
                     <w:rStyle w:val="Hyperlink"/>
                   </w:rPr>
-                  <w:t>Relationales Modell der Datenbank</w:t>
+                  <w:t>ERD der Datenbank</w:t>
                 </w:r>
                 <w:r>
                   <w:rPr>
@@ -522,7 +822,7 @@
                   <w:rPr>
                     <w:webHidden/>
                   </w:rPr>
-                  <w:instrText xml:space="preserve"> PAGEREF _Toc136414134 \h </w:instrText>
+                  <w:instrText xml:space="preserve"> PAGEREF _Toc137019402 \h </w:instrText>
                 </w:r>
                 <w:r>
                   <w:rPr>
@@ -539,7 +839,7 @@
                   <w:rPr>
                     <w:webHidden/>
                   </w:rPr>
-                  <w:t>4</w:t>
+                  <w:t>3</w:t>
                 </w:r>
                 <w:r>
                   <w:rPr>
@@ -562,7 +862,7 @@
                   <w:sz w:val="22"/>
                 </w:rPr>
               </w:pPr>
-              <w:hyperlink w:anchor="_Toc136414135" w:history="1">
+              <w:hyperlink w:anchor="_Toc137019403" w:history="1">
                 <w:r>
                   <w:rPr>
                     <w:rStyle w:val="Hyperlink"/>
@@ -585,6 +885,87 @@
                   <w:rPr>
                     <w:rStyle w:val="Hyperlink"/>
                   </w:rPr>
+                  <w:t>Relationales Modell der Datenbank</w:t>
+                </w:r>
+                <w:r>
+                  <w:rPr>
+                    <w:webHidden/>
+                  </w:rPr>
+                  <w:tab/>
+                </w:r>
+                <w:r>
+                  <w:rPr>
+                    <w:webHidden/>
+                  </w:rPr>
+                  <w:fldChar w:fldCharType="begin"/>
+                </w:r>
+                <w:r>
+                  <w:rPr>
+                    <w:webHidden/>
+                  </w:rPr>
+                  <w:instrText xml:space="preserve"> PAGEREF _Toc137019403 \h </w:instrText>
+                </w:r>
+                <w:r>
+                  <w:rPr>
+                    <w:webHidden/>
+                  </w:rPr>
+                </w:r>
+                <w:r>
+                  <w:rPr>
+                    <w:webHidden/>
+                  </w:rPr>
+                  <w:fldChar w:fldCharType="separate"/>
+                </w:r>
+                <w:r>
+                  <w:rPr>
+                    <w:webHidden/>
+                  </w:rPr>
+                  <w:t>4</w:t>
+                </w:r>
+                <w:r>
+                  <w:rPr>
+                    <w:webHidden/>
+                  </w:rPr>
+                  <w:fldChar w:fldCharType="end"/>
+                </w:r>
+              </w:hyperlink>
+            </w:p>
+            <w:p>
+              <w:pPr>
+                <w:pStyle w:val="Verzeichnis1"/>
+                <w:rPr>
+                  <w:rFonts w:asciiTheme="minorHAnsi" w:eastAsiaTheme="minorEastAsia" w:hAnsiTheme="minorHAnsi" w:cstheme="minorBidi"/>
+                  <w:b w:val="0"/>
+                  <w:bCs w:val="0"/>
+                  <w:color w:val="auto"/>
+                  <w:spacing w:val="0"/>
+                  <w:kern w:val="0"/>
+                  <w:sz w:val="22"/>
+                </w:rPr>
+              </w:pPr>
+              <w:hyperlink w:anchor="_Toc137019404" w:history="1">
+                <w:r>
+                  <w:rPr>
+                    <w:rStyle w:val="Hyperlink"/>
+                  </w:rPr>
+                  <w:t>6</w:t>
+                </w:r>
+                <w:r>
+                  <w:rPr>
+                    <w:rFonts w:asciiTheme="minorHAnsi" w:eastAsiaTheme="minorEastAsia" w:hAnsiTheme="minorHAnsi" w:cstheme="minorBidi"/>
+                    <w:b w:val="0"/>
+                    <w:bCs w:val="0"/>
+                    <w:color w:val="auto"/>
+                    <w:spacing w:val="0"/>
+                    <w:kern w:val="0"/>
+                    <w:sz w:val="22"/>
+                  </w:rPr>
+                  <w:tab/>
+                </w:r>
+                <w:r>
+                  <w:rPr>
+                    <w:rStyle w:val="Hyperlink"/>
+                  </w:rPr>
                   <w:t>Beschreibung der Stored Procedures und Anwendung</w:t>
                 </w:r>
                 <w:r>
@@ -603,7 +984,7 @@
                   <w:rPr>
                     <w:webHidden/>
                   </w:rPr>
-                  <w:instrText xml:space="preserve"> PAGEREF _Toc136414135 \h </w:instrText>
+                  <w:instrText xml:space="preserve"> PAGEREF _Toc137019404 \h </w:instrText>
                 </w:r>
                 <w:r>
                   <w:rPr>
@@ -643,13 +1024,13 @@
                   <w:sz w:val="22"/>
                 </w:rPr>
               </w:pPr>
-              <w:hyperlink w:anchor="_Toc136414136" w:history="1">
+              <w:hyperlink w:anchor="_Toc137019405" w:history="1">
                 <w:r>
                   <w:rPr>
                     <w:rStyle w:val="Hyperlink"/>
                     <w:noProof/>
                   </w:rPr>
-                  <w:t>5.1</w:t>
+                  <w:t>6.1</w:t>
                 </w:r>
                 <w:r>
                   <w:rPr>
@@ -689,7 +1070,7 @@
                     <w:noProof/>
                     <w:webHidden/>
                   </w:rPr>
-                  <w:instrText xml:space="preserve"> PAGEREF _Toc136414136 \h </w:instrText>
+                  <w:instrText xml:space="preserve"> PAGEREF _Toc137019405 \h </w:instrText>
                 </w:r>
                 <w:r>
                   <w:rPr>
@@ -732,13 +1113,13 @@
                   <w:sz w:val="22"/>
                 </w:rPr>
               </w:pPr>
-              <w:hyperlink w:anchor="_Toc136414137" w:history="1">
+              <w:hyperlink w:anchor="_Toc137019406" w:history="1">
                 <w:r>
                   <w:rPr>
                     <w:rStyle w:val="Hyperlink"/>
                     <w:noProof/>
                   </w:rPr>
-                  <w:t>5.1.1</w:t>
+                  <w:t>6.1.1</w:t>
                 </w:r>
                 <w:r>
                   <w:rPr>
@@ -777,7 +1158,7 @@
                     <w:noProof/>
                     <w:webHidden/>
                   </w:rPr>
-                  <w:instrText xml:space="preserve"> PAGEREF _Toc136414137 \h </w:instrText>
+                  <w:instrText xml:space="preserve"> PAGEREF _Toc137019406 \h </w:instrText>
                 </w:r>
                 <w:r>
                   <w:rPr>
@@ -821,13 +1202,13 @@
                   <w:sz w:val="22"/>
                 </w:rPr>
               </w:pPr>
-              <w:hyperlink w:anchor="_Toc136414138" w:history="1">
+              <w:hyperlink w:anchor="_Toc137019407" w:history="1">
                 <w:r>
                   <w:rPr>
                     <w:rStyle w:val="Hyperlink"/>
                     <w:noProof/>
                   </w:rPr>
-                  <w:t>5.2</w:t>
+                  <w:t>6.2</w:t>
                 </w:r>
                 <w:r>
                   <w:rPr>
@@ -867,7 +1248,7 @@
                     <w:noProof/>
                     <w:webHidden/>
                   </w:rPr>
-                  <w:instrText xml:space="preserve"> PAGEREF _Toc136414138 \h </w:instrText>
+                  <w:instrText xml:space="preserve"> PAGEREF _Toc137019407 \h </w:instrText>
                 </w:r>
                 <w:r>
                   <w:rPr>
@@ -910,13 +1291,13 @@
                   <w:sz w:val="22"/>
                 </w:rPr>
               </w:pPr>
-              <w:hyperlink w:anchor="_Toc136414139" w:history="1">
+              <w:hyperlink w:anchor="_Toc137019408" w:history="1">
                 <w:r>
                   <w:rPr>
                     <w:rStyle w:val="Hyperlink"/>
                     <w:noProof/>
                   </w:rPr>
-                  <w:t>5.2.1</w:t>
+                  <w:t>6.2.1</w:t>
                 </w:r>
                 <w:r>
                   <w:rPr>
@@ -955,7 +1336,7 @@
                     <w:noProof/>
                     <w:webHidden/>
                   </w:rPr>
-                  <w:instrText xml:space="preserve"> PAGEREF _Toc136414139 \h </w:instrText>
+                  <w:instrText xml:space="preserve"> PAGEREF _Toc137019408 \h </w:instrText>
                 </w:r>
                 <w:r>
                   <w:rPr>
@@ -999,13 +1380,13 @@
                   <w:sz w:val="22"/>
                 </w:rPr>
               </w:pPr>
-              <w:hyperlink w:anchor="_Toc136414140" w:history="1">
+              <w:hyperlink w:anchor="_Toc137019409" w:history="1">
                 <w:r>
                   <w:rPr>
                     <w:rStyle w:val="Hyperlink"/>
                     <w:noProof/>
                   </w:rPr>
-                  <w:t>5.3</w:t>
+                  <w:t>6.3</w:t>
                 </w:r>
                 <w:r>
                   <w:rPr>
@@ -1045,7 +1426,7 @@
                     <w:noProof/>
                     <w:webHidden/>
                   </w:rPr>
-                  <w:instrText xml:space="preserve"> PAGEREF _Toc136414140 \h </w:instrText>
+                  <w:instrText xml:space="preserve"> PAGEREF _Toc137019409 \h </w:instrText>
                 </w:r>
                 <w:r>
                   <w:rPr>
@@ -1088,13 +1469,13 @@
                   <w:sz w:val="22"/>
                 </w:rPr>
               </w:pPr>
-              <w:hyperlink w:anchor="_Toc136414141" w:history="1">
+              <w:hyperlink w:anchor="_Toc137019410" w:history="1">
                 <w:r>
                   <w:rPr>
                     <w:rStyle w:val="Hyperlink"/>
                     <w:noProof/>
                   </w:rPr>
-                  <w:t>5.3.1</w:t>
+                  <w:t>6.3.1</w:t>
                 </w:r>
                 <w:r>
                   <w:rPr>
@@ -1133,7 +1514,7 @@
                     <w:noProof/>
                     <w:webHidden/>
                   </w:rPr>
-                  <w:instrText xml:space="preserve"> PAGEREF _Toc136414141 \h </w:instrText>
+                  <w:instrText xml:space="preserve"> PAGEREF _Toc137019410 \h </w:instrText>
                 </w:r>
                 <w:r>
                   <w:rPr>
@@ -1177,13 +1558,13 @@
                   <w:sz w:val="22"/>
                 </w:rPr>
               </w:pPr>
-              <w:hyperlink w:anchor="_Toc136414142" w:history="1">
+              <w:hyperlink w:anchor="_Toc137019411" w:history="1">
                 <w:r>
                   <w:rPr>
                     <w:rStyle w:val="Hyperlink"/>
                     <w:noProof/>
                   </w:rPr>
-                  <w:t>5.4</w:t>
+                  <w:t>6.4</w:t>
                 </w:r>
                 <w:r>
                   <w:rPr>
@@ -1223,7 +1604,7 @@
                     <w:noProof/>
                     <w:webHidden/>
                   </w:rPr>
-                  <w:instrText xml:space="preserve"> PAGEREF _Toc136414142 \h </w:instrText>
+                  <w:instrText xml:space="preserve"> PAGEREF _Toc137019411 \h </w:instrText>
                 </w:r>
                 <w:r>
                   <w:rPr>
@@ -1266,13 +1647,13 @@
                   <w:sz w:val="22"/>
                 </w:rPr>
               </w:pPr>
-              <w:hyperlink w:anchor="_Toc136414143" w:history="1">
+              <w:hyperlink w:anchor="_Toc137019412" w:history="1">
                 <w:r>
                   <w:rPr>
                     <w:rStyle w:val="Hyperlink"/>
                     <w:noProof/>
                   </w:rPr>
-                  <w:t>5.4.1</w:t>
+                  <w:t>6.4.1</w:t>
                 </w:r>
                 <w:r>
                   <w:rPr>
@@ -1311,7 +1692,7 @@
                     <w:noProof/>
                     <w:webHidden/>
                   </w:rPr>
-                  <w:instrText xml:space="preserve"> PAGEREF _Toc136414143 \h </w:instrText>
+                  <w:instrText xml:space="preserve"> PAGEREF _Toc137019412 \h </w:instrText>
                 </w:r>
                 <w:r>
                   <w:rPr>
@@ -1355,12 +1736,12 @@
                   <w:sz w:val="22"/>
                 </w:rPr>
               </w:pPr>
-              <w:hyperlink w:anchor="_Toc136414144" w:history="1">
+              <w:hyperlink w:anchor="_Toc137019413" w:history="1">
                 <w:r>
                   <w:rPr>
                     <w:rStyle w:val="Hyperlink"/>
                   </w:rPr>
-                  <w:t>6</w:t>
+                  <w:t>7</w:t>
                 </w:r>
                 <w:r>
                   <w:rPr>
@@ -1396,7 +1777,7 @@
                   <w:rPr>
                     <w:webHidden/>
                   </w:rPr>
-                  <w:instrText xml:space="preserve"> PAGEREF _Toc136414144 \h </w:instrText>
+                  <w:instrText xml:space="preserve"> PAGEREF _Toc137019413 \h </w:instrText>
                 </w:r>
                 <w:r>
                   <w:rPr>
@@ -1436,13 +1817,13 @@
                   <w:sz w:val="22"/>
                 </w:rPr>
               </w:pPr>
-              <w:hyperlink w:anchor="_Toc136414145" w:history="1">
+              <w:hyperlink w:anchor="_Toc137019414" w:history="1">
                 <w:r>
                   <w:rPr>
                     <w:rStyle w:val="Hyperlink"/>
                     <w:noProof/>
                   </w:rPr>
-                  <w:t>6.1</w:t>
+                  <w:t>7.1</w:t>
                 </w:r>
                 <w:r>
                   <w:rPr>
@@ -1482,7 +1863,7 @@
                     <w:noProof/>
                     <w:webHidden/>
                   </w:rPr>
-                  <w:instrText xml:space="preserve"> PAGEREF _Toc136414145 \h </w:instrText>
+                  <w:instrText xml:space="preserve"> PAGEREF _Toc137019414 \h </w:instrText>
                 </w:r>
                 <w:r>
                   <w:rPr>
@@ -1525,13 +1906,13 @@
                   <w:sz w:val="22"/>
                 </w:rPr>
               </w:pPr>
-              <w:hyperlink w:anchor="_Toc136414146" w:history="1">
+              <w:hyperlink w:anchor="_Toc137019415" w:history="1">
                 <w:r>
                   <w:rPr>
                     <w:rStyle w:val="Hyperlink"/>
                     <w:noProof/>
                   </w:rPr>
-                  <w:t>6.1.1</w:t>
+                  <w:t>7.1.1</w:t>
                 </w:r>
                 <w:r>
                   <w:rPr>
@@ -1570,7 +1951,7 @@
                     <w:noProof/>
                     <w:webHidden/>
                   </w:rPr>
-                  <w:instrText xml:space="preserve"> PAGEREF _Toc136414146 \h </w:instrText>
+                  <w:instrText xml:space="preserve"> PAGEREF _Toc137019415 \h </w:instrText>
                 </w:r>
                 <w:r>
                   <w:rPr>
@@ -1614,13 +1995,13 @@
                   <w:sz w:val="22"/>
                 </w:rPr>
               </w:pPr>
-              <w:hyperlink w:anchor="_Toc136414147" w:history="1">
+              <w:hyperlink w:anchor="_Toc137019416" w:history="1">
                 <w:r>
                   <w:rPr>
                     <w:rStyle w:val="Hyperlink"/>
                     <w:noProof/>
                   </w:rPr>
-                  <w:t>6.2</w:t>
+                  <w:t>7.2</w:t>
                 </w:r>
                 <w:r>
                   <w:rPr>
@@ -1660,7 +2041,7 @@
                     <w:noProof/>
                     <w:webHidden/>
                   </w:rPr>
-                  <w:instrText xml:space="preserve"> PAGEREF _Toc136414147 \h </w:instrText>
+                  <w:instrText xml:space="preserve"> PAGEREF _Toc137019416 \h </w:instrText>
                 </w:r>
                 <w:r>
                   <w:rPr>
@@ -1703,13 +2084,13 @@
                   <w:sz w:val="22"/>
                 </w:rPr>
               </w:pPr>
-              <w:hyperlink w:anchor="_Toc136414148" w:history="1">
+              <w:hyperlink w:anchor="_Toc137019417" w:history="1">
                 <w:r>
                   <w:rPr>
                     <w:rStyle w:val="Hyperlink"/>
                     <w:noProof/>
                   </w:rPr>
-                  <w:t>6.2.1</w:t>
+                  <w:t>7.2.1</w:t>
                 </w:r>
                 <w:r>
                   <w:rPr>
@@ -1748,7 +2129,7 @@
                     <w:noProof/>
                     <w:webHidden/>
                   </w:rPr>
-                  <w:instrText xml:space="preserve"> PAGEREF _Toc136414148 \h </w:instrText>
+                  <w:instrText xml:space="preserve"> PAGEREF _Toc137019417 \h </w:instrText>
                 </w:r>
                 <w:r>
                   <w:rPr>
@@ -1792,13 +2173,13 @@
                   <w:sz w:val="22"/>
                 </w:rPr>
               </w:pPr>
-              <w:hyperlink w:anchor="_Toc136414149" w:history="1">
+              <w:hyperlink w:anchor="_Toc137019418" w:history="1">
                 <w:r>
                   <w:rPr>
                     <w:rStyle w:val="Hyperlink"/>
                     <w:noProof/>
                   </w:rPr>
-                  <w:t>6.3</w:t>
+                  <w:t>7.3</w:t>
                 </w:r>
                 <w:r>
                   <w:rPr>
@@ -1838,7 +2219,7 @@
                     <w:noProof/>
                     <w:webHidden/>
                   </w:rPr>
-                  <w:instrText xml:space="preserve"> PAGEREF _Toc136414149 \h </w:instrText>
+                  <w:instrText xml:space="preserve"> PAGEREF _Toc137019418 \h </w:instrText>
                 </w:r>
                 <w:r>
                   <w:rPr>
@@ -1881,13 +2262,13 @@
                   <w:sz w:val="22"/>
                 </w:rPr>
               </w:pPr>
-              <w:hyperlink w:anchor="_Toc136414150" w:history="1">
+              <w:hyperlink w:anchor="_Toc137019419" w:history="1">
                 <w:r>
                   <w:rPr>
                     <w:rStyle w:val="Hyperlink"/>
                     <w:noProof/>
                   </w:rPr>
-                  <w:t>6.3.1</w:t>
+                  <w:t>7.3.1</w:t>
                 </w:r>
                 <w:r>
                   <w:rPr>
@@ -1926,7 +2307,7 @@
                     <w:noProof/>
                     <w:webHidden/>
                   </w:rPr>
-                  <w:instrText xml:space="preserve"> PAGEREF _Toc136414150 \h </w:instrText>
+                  <w:instrText xml:space="preserve"> PAGEREF _Toc137019419 \h </w:instrText>
                 </w:r>
                 <w:r>
                   <w:rPr>
@@ -1970,12 +2351,12 @@
                   <w:sz w:val="22"/>
                 </w:rPr>
               </w:pPr>
-              <w:hyperlink w:anchor="_Toc136414151" w:history="1">
+              <w:hyperlink w:anchor="_Toc137019420" w:history="1">
                 <w:r>
                   <w:rPr>
                     <w:rStyle w:val="Hyperlink"/>
                   </w:rPr>
-                  <w:t>7</w:t>
+                  <w:t>8</w:t>
                 </w:r>
                 <w:r>
                   <w:rPr>
@@ -2011,7 +2392,7 @@
                   <w:rPr>
                     <w:webHidden/>
                   </w:rPr>
-                  <w:instrText xml:space="preserve"> PAGEREF _Toc136414151 \h </w:instrText>
+                  <w:instrText xml:space="preserve"> PAGEREF _Toc137019420 \h </w:instrText>
                 </w:r>
                 <w:r>
                   <w:rPr>
@@ -2051,13 +2432,13 @@
                   <w:sz w:val="22"/>
                 </w:rPr>
               </w:pPr>
-              <w:hyperlink w:anchor="_Toc136414152" w:history="1">
+              <w:hyperlink w:anchor="_Toc137019421" w:history="1">
                 <w:r>
                   <w:rPr>
                     <w:rStyle w:val="Hyperlink"/>
                     <w:noProof/>
                   </w:rPr>
-                  <w:t>7.1</w:t>
+                  <w:t>8.1</w:t>
                 </w:r>
                 <w:r>
                   <w:rPr>
@@ -2097,7 +2478,7 @@
                     <w:noProof/>
                     <w:webHidden/>
                   </w:rPr>
-                  <w:instrText xml:space="preserve"> PAGEREF _Toc136414152 \h </w:instrText>
+                  <w:instrText xml:space="preserve"> PAGEREF _Toc137019421 \h </w:instrText>
                 </w:r>
                 <w:r>
                   <w:rPr>
@@ -2141,13 +2522,13 @@
                   <w:sz w:val="22"/>
                 </w:rPr>
               </w:pPr>
-              <w:hyperlink w:anchor="_Toc136414153" w:history="1">
+              <w:hyperlink w:anchor="_Toc137019422" w:history="1">
                 <w:r>
                   <w:rPr>
                     <w:rStyle w:val="Hyperlink"/>
                     <w:noProof/>
                   </w:rPr>
-                  <w:t>7.2</w:t>
+                  <w:t>8.2</w:t>
                 </w:r>
                 <w:r>
                   <w:rPr>
@@ -2187,7 +2568,7 @@
                     <w:noProof/>
                     <w:webHidden/>
                   </w:rPr>
-                  <w:instrText xml:space="preserve"> PAGEREF _Toc136414153 \h </w:instrText>
+                  <w:instrText xml:space="preserve"> PAGEREF _Toc137019422 \h </w:instrText>
                 </w:r>
                 <w:r>
                   <w:rPr>
@@ -2231,13 +2612,13 @@
                   <w:sz w:val="22"/>
                 </w:rPr>
               </w:pPr>
-              <w:hyperlink w:anchor="_Toc136414154" w:history="1">
+              <w:hyperlink w:anchor="_Toc137019423" w:history="1">
                 <w:r>
                   <w:rPr>
                     <w:rStyle w:val="Hyperlink"/>
                     <w:noProof/>
                   </w:rPr>
-                  <w:t>7.3</w:t>
+                  <w:t>8.3</w:t>
                 </w:r>
                 <w:r>
                   <w:rPr>
@@ -2277,7 +2658,7 @@
                     <w:noProof/>
                     <w:webHidden/>
                   </w:rPr>
-                  <w:instrText xml:space="preserve"> PAGEREF _Toc136414154 \h </w:instrText>
+                  <w:instrText xml:space="preserve"> PAGEREF _Toc137019423 \h </w:instrText>
                 </w:r>
                 <w:r>
                   <w:rPr>
@@ -2321,13 +2702,13 @@
                   <w:sz w:val="22"/>
                 </w:rPr>
               </w:pPr>
-              <w:hyperlink w:anchor="_Toc136414155" w:history="1">
+              <w:hyperlink w:anchor="_Toc137019424" w:history="1">
                 <w:r>
                   <w:rPr>
                     <w:rStyle w:val="Hyperlink"/>
                     <w:noProof/>
                   </w:rPr>
-                  <w:t>7.4</w:t>
+                  <w:t>8.4</w:t>
                 </w:r>
                 <w:r>
                   <w:rPr>
@@ -2367,7 +2748,7 @@
                     <w:noProof/>
                     <w:webHidden/>
                   </w:rPr>
-                  <w:instrText xml:space="preserve"> PAGEREF _Toc136414155 \h </w:instrText>
+                  <w:instrText xml:space="preserve"> PAGEREF _Toc137019424 \h </w:instrText>
                 </w:r>
                 <w:r>
                   <w:rPr>
@@ -2411,13 +2792,13 @@
                   <w:sz w:val="22"/>
                 </w:rPr>
               </w:pPr>
-              <w:hyperlink w:anchor="_Toc136414156" w:history="1">
+              <w:hyperlink w:anchor="_Toc137019425" w:history="1">
                 <w:r>
                   <w:rPr>
                     <w:rStyle w:val="Hyperlink"/>
                     <w:noProof/>
                   </w:rPr>
-                  <w:t>7.5</w:t>
+                  <w:t>8.5</w:t>
                 </w:r>
                 <w:r>
                   <w:rPr>
@@ -2457,7 +2838,7 @@
                     <w:noProof/>
                     <w:webHidden/>
                   </w:rPr>
-                  <w:instrText xml:space="preserve"> PAGEREF _Toc136414156 \h </w:instrText>
+                  <w:instrText xml:space="preserve"> PAGEREF _Toc137019425 \h </w:instrText>
                 </w:r>
                 <w:r>
                   <w:rPr>
@@ -2501,13 +2882,13 @@
                   <w:sz w:val="22"/>
                 </w:rPr>
               </w:pPr>
-              <w:hyperlink w:anchor="_Toc136414157" w:history="1">
+              <w:hyperlink w:anchor="_Toc137019426" w:history="1">
                 <w:r>
                   <w:rPr>
                     <w:rStyle w:val="Hyperlink"/>
                     <w:noProof/>
                   </w:rPr>
-                  <w:t>7.6</w:t>
+                  <w:t>8.6</w:t>
                 </w:r>
                 <w:r>
                   <w:rPr>
@@ -2547,7 +2928,7 @@
                     <w:noProof/>
                     <w:webHidden/>
                   </w:rPr>
-                  <w:instrText xml:space="preserve"> PAGEREF _Toc136414157 \h </w:instrText>
+                  <w:instrText xml:space="preserve"> PAGEREF _Toc137019426 \h </w:instrText>
                 </w:r>
                 <w:r>
                   <w:rPr>
@@ -2591,13 +2972,13 @@
                   <w:sz w:val="22"/>
                 </w:rPr>
               </w:pPr>
-              <w:hyperlink w:anchor="_Toc136414158" w:history="1">
+              <w:hyperlink w:anchor="_Toc137019427" w:history="1">
                 <w:r>
                   <w:rPr>
                     <w:rStyle w:val="Hyperlink"/>
                     <w:noProof/>
                   </w:rPr>
-                  <w:t>7.7</w:t>
+                  <w:t>8.7</w:t>
                 </w:r>
                 <w:r>
                   <w:rPr>
@@ -2637,7 +3018,7 @@
                     <w:noProof/>
                     <w:webHidden/>
                   </w:rPr>
-                  <w:instrText xml:space="preserve"> PAGEREF _Toc136414158 \h </w:instrText>
+                  <w:instrText xml:space="preserve"> PAGEREF _Toc137019427 \h </w:instrText>
                 </w:r>
                 <w:r>
                   <w:rPr>
@@ -2687,7 +3068,7 @@
           <w:r>
             <w:br w:type="page"/>
           </w:r>
-          <w:bookmarkStart w:id="0" w:name="_Toc136414132"/>
+          <w:bookmarkStart w:id="0" w:name="_Toc137019397"/>
           <w:r>
             <w:lastRenderedPageBreak/>
             <w:t>Kurzbeschreibung</w:t>
@@ -2742,6 +3123,159 @@
         <w:p>
           <w:pPr>
             <w:pStyle w:val="berschrift1"/>
+          </w:pPr>
+          <w:bookmarkStart w:id="1" w:name="_Toc137019398"/>
+          <w:r>
+            <w:t>Abgegebene Dateien</w:t>
+          </w:r>
+          <w:bookmarkEnd w:id="1"/>
+          <w:r>
+            <w:t xml:space="preserve"> </w:t>
+          </w:r>
+        </w:p>
+        <w:p>
+          <w:pPr>
+            <w:rPr>
+              <w:lang w:val="de-CH" w:eastAsia="de-CH"/>
+            </w:rPr>
+          </w:pPr>
+        </w:p>
+        <w:p>
+          <w:pPr>
+            <w:rPr>
+              <w:lang w:val="de-CH" w:eastAsia="de-CH"/>
+            </w:rPr>
+          </w:pPr>
+          <w:r>
+            <w:rPr>
+              <w:lang w:val="de-CH" w:eastAsia="de-CH"/>
+            </w:rPr>
+            <w:t>Unser abgegebenes .</w:t>
+          </w:r>
+          <w:proofErr w:type="spellStart"/>
+          <w:r>
+            <w:rPr>
+              <w:lang w:val="de-CH" w:eastAsia="de-CH"/>
+            </w:rPr>
+            <w:t>zip</w:t>
+          </w:r>
+          <w:proofErr w:type="spellEnd"/>
+          <w:r>
+            <w:rPr>
+              <w:lang w:val="de-CH" w:eastAsia="de-CH"/>
+            </w:rPr>
+            <w:t>-File besteht aus den folgenden Dateien:</w:t>
+          </w:r>
+        </w:p>
+        <w:p>
+          <w:pPr>
+            <w:rPr>
+              <w:lang w:val="de-CH" w:eastAsia="de-CH"/>
+            </w:rPr>
+          </w:pPr>
+        </w:p>
+        <w:p>
+          <w:pPr>
+            <w:pStyle w:val="berschrift2"/>
+          </w:pPr>
+          <w:bookmarkStart w:id="2" w:name="_Toc137019399"/>
+          <w:r>
+            <w:t>M153_SpaceProgram__Insert.sql</w:t>
+          </w:r>
+          <w:bookmarkEnd w:id="2"/>
+        </w:p>
+        <w:p>
+          <w:pPr>
+            <w:rPr>
+              <w:lang w:val="de-CH" w:eastAsia="de-CH"/>
+            </w:rPr>
+          </w:pPr>
+        </w:p>
+        <w:p>
+          <w:pPr>
+            <w:rPr>
+              <w:lang w:val="de-CH" w:eastAsia="de-CH"/>
+            </w:rPr>
+          </w:pPr>
+          <w:r>
+            <w:rPr>
+              <w:lang w:val="de-CH" w:eastAsia="de-CH"/>
+            </w:rPr>
+            <w:t>Dieses File beinhält den Code zum Erstellen all unserer Tabellen und Beziehungen.</w:t>
+          </w:r>
+        </w:p>
+        <w:p>
+          <w:pPr>
+            <w:pStyle w:val="berschrift2"/>
+          </w:pPr>
+          <w:bookmarkStart w:id="3" w:name="_Toc137019400"/>
+          <w:r>
+            <w:t>M153_SpaceProgram__Create.sql</w:t>
+          </w:r>
+          <w:bookmarkEnd w:id="3"/>
+        </w:p>
+        <w:p>
+          <w:pPr>
+            <w:rPr>
+              <w:lang w:val="de-CH" w:eastAsia="de-CH"/>
+            </w:rPr>
+          </w:pPr>
+          <w:r>
+            <w:rPr>
+              <w:lang w:val="de-CH" w:eastAsia="de-CH"/>
+            </w:rPr>
+            <w:t>Dieses File beinhält den Code zum Erstellen all unserer Daten für alle Tabellen.</w:t>
+          </w:r>
+        </w:p>
+        <w:p>
+          <w:pPr>
+            <w:pStyle w:val="berschrift2"/>
+            <w:rPr>
+              <w:lang w:val="en-US"/>
+            </w:rPr>
+          </w:pPr>
+          <w:bookmarkStart w:id="4" w:name="_Toc137019401"/>
+          <w:r>
+            <w:rPr>
+              <w:lang w:val="en-US"/>
+            </w:rPr>
+            <w:t>M153_SpaceProgram_fn</w:t>
+          </w:r>
+          <w:r>
+            <w:rPr>
+              <w:lang w:val="en-US"/>
+            </w:rPr>
+            <w:t>....</w:t>
+          </w:r>
+          <w:proofErr w:type="spellStart"/>
+          <w:r>
+            <w:rPr>
+              <w:lang w:val="en-US"/>
+            </w:rPr>
+            <w:t>sql</w:t>
+          </w:r>
+          <w:proofErr w:type="spellEnd"/>
+          <w:r>
+            <w:rPr>
+              <w:lang w:val="en-US"/>
+            </w:rPr>
+            <w:t xml:space="preserve"> / M153_SpacePrgoram_sp….</w:t>
+          </w:r>
+          <w:proofErr w:type="spellStart"/>
+          <w:r>
+            <w:rPr>
+              <w:lang w:val="en-US"/>
+            </w:rPr>
+            <w:t>sql</w:t>
+          </w:r>
+          <w:bookmarkEnd w:id="4"/>
+          <w:proofErr w:type="spellEnd"/>
+        </w:p>
+        <w:p>
+          <w:pPr>
+            <w:rPr>
+              <w:lang w:val="de-CH" w:eastAsia="de-CH"/>
+            </w:rPr>
             <w:sectPr>
               <w:headerReference w:type="default" r:id="rId9"/>
               <w:footerReference w:type="default" r:id="rId10"/>
@@ -2755,18 +3289,58 @@
               <w:docGrid w:linePitch="360"/>
             </w:sectPr>
           </w:pPr>
+          <w:r>
+            <w:rPr>
+              <w:lang w:val="de-CH" w:eastAsia="de-CH"/>
+            </w:rPr>
+            <w:t xml:space="preserve">Diese Files </w:t>
+          </w:r>
+          <w:proofErr w:type="spellStart"/>
+          <w:r>
+            <w:rPr>
+              <w:lang w:val="de-CH" w:eastAsia="de-CH"/>
+            </w:rPr>
+            <w:t>beinahlten</w:t>
+          </w:r>
+          <w:proofErr w:type="spellEnd"/>
+          <w:r>
+            <w:rPr>
+              <w:lang w:val="de-CH" w:eastAsia="de-CH"/>
+            </w:rPr>
+            <w:t xml:space="preserve"> die Er</w:t>
+          </w:r>
+          <w:r>
+            <w:rPr>
+              <w:lang w:val="de-CH" w:eastAsia="de-CH"/>
+            </w:rPr>
+            <w:t xml:space="preserve">stellung der Funktion/des </w:t>
+          </w:r>
+          <w:proofErr w:type="spellStart"/>
+          <w:r>
+            <w:rPr>
+              <w:lang w:val="de-CH" w:eastAsia="de-CH"/>
+            </w:rPr>
+            <w:t>Procedures</w:t>
+          </w:r>
+          <w:proofErr w:type="spellEnd"/>
+          <w:r>
+            <w:rPr>
+              <w:lang w:val="de-CH" w:eastAsia="de-CH"/>
+            </w:rPr>
+            <w:t>, sowie die dazugehörigen Tests.</w:t>
+          </w:r>
         </w:p>
         <w:p>
           <w:pPr>
             <w:pStyle w:val="berschrift1"/>
             <w:spacing w:before="0"/>
           </w:pPr>
-          <w:bookmarkStart w:id="1" w:name="_Toc136414133"/>
+          <w:bookmarkStart w:id="5" w:name="_Toc137019402"/>
           <w:r>
             <w:lastRenderedPageBreak/>
             <w:t>ERD der Datenbank</w:t>
           </w:r>
-          <w:bookmarkEnd w:id="1"/>
+          <w:bookmarkEnd w:id="5"/>
         </w:p>
         <w:p>
           <w:pPr>
@@ -2850,12 +3424,12 @@
             <w:pStyle w:val="berschrift1"/>
             <w:spacing w:before="0"/>
           </w:pPr>
-          <w:bookmarkStart w:id="2" w:name="_Toc136414134"/>
+          <w:bookmarkStart w:id="6" w:name="_Toc137019403"/>
           <w:r>
             <w:lastRenderedPageBreak/>
             <w:t>Relationales Modell der Datenbank</w:t>
           </w:r>
-          <w:bookmarkEnd w:id="2"/>
+          <w:bookmarkEnd w:id="6"/>
           <w:r>
             <w:t xml:space="preserve"> </w:t>
           </w:r>
@@ -2946,22 +3520,40 @@
             <w:spacing w:before="0"/>
             <w:ind w:left="709" w:hanging="709"/>
           </w:pPr>
-          <w:bookmarkStart w:id="3" w:name="_Toc136414135"/>
+          <w:bookmarkStart w:id="7" w:name="_Toc137019404"/>
           <w:r>
             <w:lastRenderedPageBreak/>
-            <w:t>Beschreibung der Stored Procedures und Anwendung</w:t>
-          </w:r>
-          <w:bookmarkEnd w:id="3"/>
+            <w:t xml:space="preserve">Beschreibung der </w:t>
+          </w:r>
+          <w:proofErr w:type="spellStart"/>
+          <w:r>
+            <w:t>Stored</w:t>
+          </w:r>
+          <w:proofErr w:type="spellEnd"/>
+          <w:r>
+            <w:t xml:space="preserve"> </w:t>
+          </w:r>
+          <w:proofErr w:type="spellStart"/>
+          <w:r>
+            <w:t>Procedures</w:t>
+          </w:r>
+          <w:proofErr w:type="spellEnd"/>
+          <w:r>
+            <w:t xml:space="preserve"> und Anwendung</w:t>
+          </w:r>
+          <w:bookmarkEnd w:id="7"/>
         </w:p>
         <w:p>
           <w:pPr>
             <w:pStyle w:val="berschrift2"/>
           </w:pPr>
-          <w:bookmarkStart w:id="4" w:name="_Toc136414136"/>
+          <w:bookmarkStart w:id="8" w:name="_Toc137019405"/>
+          <w:proofErr w:type="spellStart"/>
           <w:r>
             <w:t>sp_AddNoOfFlights</w:t>
           </w:r>
-          <w:bookmarkEnd w:id="4"/>
+          <w:bookmarkEnd w:id="8"/>
+          <w:proofErr w:type="spellEnd"/>
         </w:p>
         <w:p>
           <w:pPr>
@@ -2980,7 +3572,21 @@
             <w:rPr>
               <w:lang w:val="de-CH" w:eastAsia="de-CH"/>
             </w:rPr>
-            <w:t xml:space="preserve">In diesem Procedure werden die Anzahl </w:t>
+            <w:t xml:space="preserve">In diesem </w:t>
+          </w:r>
+          <w:proofErr w:type="spellStart"/>
+          <w:r>
+            <w:rPr>
+              <w:lang w:val="de-CH" w:eastAsia="de-CH"/>
+            </w:rPr>
+            <w:t>Procedure</w:t>
+          </w:r>
+          <w:proofErr w:type="spellEnd"/>
+          <w:r>
+            <w:rPr>
+              <w:lang w:val="de-CH" w:eastAsia="de-CH"/>
+            </w:rPr>
+            <w:t xml:space="preserve"> werden die Anzahl </w:t>
           </w:r>
           <w:r>
             <w:rPr>
@@ -3010,7 +3616,21 @@
             <w:rPr>
               <w:lang w:eastAsia="de-CH"/>
             </w:rPr>
-            <w:t>SQL-Skript: M153_SpaceProgram_sp_AddNoOfFlights.sql</w:t>
+            <w:t>SQL-</w:t>
+          </w:r>
+          <w:proofErr w:type="spellStart"/>
+          <w:r>
+            <w:rPr>
+              <w:lang w:eastAsia="de-CH"/>
+            </w:rPr>
+            <w:t>Skript</w:t>
+          </w:r>
+          <w:proofErr w:type="spellEnd"/>
+          <w:r>
+            <w:rPr>
+              <w:lang w:eastAsia="de-CH"/>
+            </w:rPr>
+            <w:t>: M153_SpaceProgram_sp_AddNoOfFlights.sql</w:t>
           </w:r>
         </w:p>
         <w:p>
@@ -3080,11 +3700,16 @@
           <w:pPr>
             <w:pStyle w:val="berschrift3"/>
           </w:pPr>
-          <w:bookmarkStart w:id="5" w:name="_Toc136414137"/>
-          <w:r>
-            <w:t>sp_AddNoOfFlights Ausführung</w:t>
-          </w:r>
-          <w:bookmarkEnd w:id="5"/>
+          <w:bookmarkStart w:id="9" w:name="_Toc137019406"/>
+          <w:proofErr w:type="spellStart"/>
+          <w:r>
+            <w:t>sp_AddNoOfFlights</w:t>
+          </w:r>
+          <w:proofErr w:type="spellEnd"/>
+          <w:r>
+            <w:t xml:space="preserve"> Ausführung</w:t>
+          </w:r>
+          <w:bookmarkEnd w:id="9"/>
         </w:p>
         <w:p>
           <w:pPr>
@@ -3103,7 +3728,35 @@
             <w:rPr>
               <w:lang w:val="de-CH" w:eastAsia="de-CH"/>
             </w:rPr>
-            <w:t>Die Stored Procedure kann wie folgt ausgeführt werden:</w:t>
+            <w:t xml:space="preserve">Die </w:t>
+          </w:r>
+          <w:proofErr w:type="spellStart"/>
+          <w:r>
+            <w:rPr>
+              <w:lang w:val="de-CH" w:eastAsia="de-CH"/>
+            </w:rPr>
+            <w:t>Stored</w:t>
+          </w:r>
+          <w:proofErr w:type="spellEnd"/>
+          <w:r>
+            <w:rPr>
+              <w:lang w:val="de-CH" w:eastAsia="de-CH"/>
+            </w:rPr>
+            <w:t xml:space="preserve"> </w:t>
+          </w:r>
+          <w:proofErr w:type="spellStart"/>
+          <w:r>
+            <w:rPr>
+              <w:lang w:val="de-CH" w:eastAsia="de-CH"/>
+            </w:rPr>
+            <w:t>Procedure</w:t>
+          </w:r>
+          <w:proofErr w:type="spellEnd"/>
+          <w:r>
+            <w:rPr>
+              <w:lang w:val="de-CH" w:eastAsia="de-CH"/>
+            </w:rPr>
+            <w:t xml:space="preserve"> kann wie folgt ausgeführt werden:</w:t>
           </w:r>
         </w:p>
         <w:p>
@@ -3185,11 +3838,13 @@
           <w:pPr>
             <w:pStyle w:val="berschrift2"/>
           </w:pPr>
-          <w:bookmarkStart w:id="6" w:name="_Toc136414138"/>
+          <w:bookmarkStart w:id="10" w:name="_Toc137019407"/>
+          <w:proofErr w:type="spellStart"/>
           <w:r>
             <w:t>sp_AddSpaceProgram</w:t>
           </w:r>
-          <w:bookmarkEnd w:id="6"/>
+          <w:bookmarkEnd w:id="10"/>
+          <w:proofErr w:type="spellEnd"/>
         </w:p>
         <w:p>
           <w:pPr>
@@ -3208,13 +3863,41 @@
             <w:rPr>
               <w:lang w:val="de-CH" w:eastAsia="de-CH"/>
             </w:rPr>
-            <w:t xml:space="preserve">In diesem Procedure wird ein Neues Programm </w:t>
-          </w:r>
-          <w:r>
-            <w:rPr>
-              <w:lang w:val="de-CH" w:eastAsia="de-CH"/>
-            </w:rPr>
-            <w:t>zur Tabelle «Program»</w:t>
+            <w:t xml:space="preserve">In diesem </w:t>
+          </w:r>
+          <w:proofErr w:type="spellStart"/>
+          <w:r>
+            <w:rPr>
+              <w:lang w:val="de-CH" w:eastAsia="de-CH"/>
+            </w:rPr>
+            <w:t>Procedure</w:t>
+          </w:r>
+          <w:proofErr w:type="spellEnd"/>
+          <w:r>
+            <w:rPr>
+              <w:lang w:val="de-CH" w:eastAsia="de-CH"/>
+            </w:rPr>
+            <w:t xml:space="preserve"> wird ein Neues Programm </w:t>
+          </w:r>
+          <w:r>
+            <w:rPr>
+              <w:lang w:val="de-CH" w:eastAsia="de-CH"/>
+            </w:rPr>
+            <w:t>zur Tabelle «</w:t>
+          </w:r>
+          <w:proofErr w:type="spellStart"/>
+          <w:r>
+            <w:rPr>
+              <w:lang w:val="de-CH" w:eastAsia="de-CH"/>
+            </w:rPr>
+            <w:t>Program</w:t>
+          </w:r>
+          <w:proofErr w:type="spellEnd"/>
+          <w:r>
+            <w:rPr>
+              <w:lang w:val="de-CH" w:eastAsia="de-CH"/>
+            </w:rPr>
+            <w:t>»</w:t>
           </w:r>
           <w:r>
             <w:rPr>
@@ -3232,7 +3915,21 @@
             <w:rPr>
               <w:lang w:val="de-CH" w:eastAsia="de-CH"/>
             </w:rPr>
-            <w:t xml:space="preserve"> was gefordert ist, ist der Name des Programs, das Anfangs</w:t>
+            <w:t xml:space="preserve"> was gefordert ist, ist der Name des </w:t>
+          </w:r>
+          <w:proofErr w:type="spellStart"/>
+          <w:r>
+            <w:rPr>
+              <w:lang w:val="de-CH" w:eastAsia="de-CH"/>
+            </w:rPr>
+            <w:t>Programs</w:t>
+          </w:r>
+          <w:proofErr w:type="spellEnd"/>
+          <w:r>
+            <w:rPr>
+              <w:lang w:val="de-CH" w:eastAsia="de-CH"/>
+            </w:rPr>
+            <w:t>, das Anfangs</w:t>
           </w:r>
           <w:r>
             <w:rPr>
@@ -3250,7 +3947,21 @@
             <w:rPr>
               <w:lang w:val="de-CH" w:eastAsia="de-CH"/>
             </w:rPr>
-            <w:t xml:space="preserve"> Der Parameter für das Enddatum ist nicht Pflicht, da ein Program ja momentan noch im Betrieb sein kann.</w:t>
+            <w:t xml:space="preserve"> Der Parameter für das Enddatum ist nicht Pflicht, da ein </w:t>
+          </w:r>
+          <w:proofErr w:type="spellStart"/>
+          <w:r>
+            <w:rPr>
+              <w:lang w:val="de-CH" w:eastAsia="de-CH"/>
+            </w:rPr>
+            <w:t>Program</w:t>
+          </w:r>
+          <w:proofErr w:type="spellEnd"/>
+          <w:r>
+            <w:rPr>
+              <w:lang w:val="de-CH" w:eastAsia="de-CH"/>
+            </w:rPr>
+            <w:t xml:space="preserve"> ja momentan noch im Betrieb sein kann.</w:t>
           </w:r>
         </w:p>
         <w:p>
@@ -3268,7 +3979,21 @@
             <w:rPr>
               <w:lang w:eastAsia="de-CH"/>
             </w:rPr>
-            <w:t>SQL-Skript: M153_SpaceProgram_sp_AddSpaceProgram.sql</w:t>
+            <w:t>SQL-</w:t>
+          </w:r>
+          <w:proofErr w:type="spellStart"/>
+          <w:r>
+            <w:rPr>
+              <w:lang w:eastAsia="de-CH"/>
+            </w:rPr>
+            <w:t>Skript</w:t>
+          </w:r>
+          <w:proofErr w:type="spellEnd"/>
+          <w:r>
+            <w:rPr>
+              <w:lang w:eastAsia="de-CH"/>
+            </w:rPr>
+            <w:t>: M153_SpaceProgram_sp_AddSpaceProgram.sql</w:t>
           </w:r>
         </w:p>
         <w:p>
@@ -3406,15 +4131,17 @@
           <w:pPr>
             <w:pStyle w:val="berschrift3"/>
           </w:pPr>
-          <w:bookmarkStart w:id="7" w:name="_Toc136414139"/>
+          <w:bookmarkStart w:id="11" w:name="_Toc137019408"/>
+          <w:proofErr w:type="spellStart"/>
           <w:r>
             <w:lastRenderedPageBreak/>
             <w:t>sp_AddSpaceProgram</w:t>
           </w:r>
+          <w:proofErr w:type="spellEnd"/>
           <w:r>
             <w:t xml:space="preserve"> Ausführung</w:t>
           </w:r>
-          <w:bookmarkEnd w:id="7"/>
+          <w:bookmarkEnd w:id="11"/>
         </w:p>
         <w:p>
           <w:pPr>
@@ -3433,7 +4160,35 @@
             <w:rPr>
               <w:lang w:val="de-CH" w:eastAsia="de-CH"/>
             </w:rPr>
-            <w:t>Die Stored Procedure kann wie folgt ausgeführt werden:</w:t>
+            <w:t xml:space="preserve">Die </w:t>
+          </w:r>
+          <w:proofErr w:type="spellStart"/>
+          <w:r>
+            <w:rPr>
+              <w:lang w:val="de-CH" w:eastAsia="de-CH"/>
+            </w:rPr>
+            <w:t>Stored</w:t>
+          </w:r>
+          <w:proofErr w:type="spellEnd"/>
+          <w:r>
+            <w:rPr>
+              <w:lang w:val="de-CH" w:eastAsia="de-CH"/>
+            </w:rPr>
+            <w:t xml:space="preserve"> </w:t>
+          </w:r>
+          <w:proofErr w:type="spellStart"/>
+          <w:r>
+            <w:rPr>
+              <w:lang w:val="de-CH" w:eastAsia="de-CH"/>
+            </w:rPr>
+            <w:t>Procedure</w:t>
+          </w:r>
+          <w:proofErr w:type="spellEnd"/>
+          <w:r>
+            <w:rPr>
+              <w:lang w:val="de-CH" w:eastAsia="de-CH"/>
+            </w:rPr>
+            <w:t xml:space="preserve"> kann wie folgt ausgeführt werden:</w:t>
           </w:r>
         </w:p>
         <w:p>
@@ -3510,7 +4265,8 @@
           <w:pPr>
             <w:pStyle w:val="berschrift2"/>
           </w:pPr>
-          <w:bookmarkStart w:id="8" w:name="_Toc136414140"/>
+          <w:bookmarkStart w:id="12" w:name="_Toc137019409"/>
+          <w:proofErr w:type="spellStart"/>
           <w:r>
             <w:lastRenderedPageBreak/>
             <w:t>sp_Add</w:t>
@@ -3518,7 +4274,8 @@
           <w:r>
             <w:t>Mission</w:t>
           </w:r>
-          <w:bookmarkEnd w:id="8"/>
+          <w:bookmarkEnd w:id="12"/>
+          <w:proofErr w:type="spellEnd"/>
         </w:p>
         <w:p>
           <w:pPr>
@@ -3537,7 +4294,21 @@
             <w:rPr>
               <w:lang w:val="de-CH" w:eastAsia="de-CH"/>
             </w:rPr>
-            <w:t>Dieses Procedure dient dazu, neue Missionen zu registrieren.</w:t>
+            <w:t xml:space="preserve">Dieses </w:t>
+          </w:r>
+          <w:proofErr w:type="spellStart"/>
+          <w:r>
+            <w:rPr>
+              <w:lang w:val="de-CH" w:eastAsia="de-CH"/>
+            </w:rPr>
+            <w:t>Procedure</w:t>
+          </w:r>
+          <w:proofErr w:type="spellEnd"/>
+          <w:r>
+            <w:rPr>
+              <w:lang w:val="de-CH" w:eastAsia="de-CH"/>
+            </w:rPr>
+            <w:t xml:space="preserve"> dient dazu, neue Missionen zu registrieren.</w:t>
           </w:r>
         </w:p>
         <w:p>
@@ -3550,7 +4321,77 @@
             <w:rPr>
               <w:lang w:val="de-CH" w:eastAsia="de-CH"/>
             </w:rPr>
-            <w:t>Übergeben werden muss der Missionsname, der Foreign Key für das Program, der Foreign Key für den Zielort und der Foreign Key für den Startort. Dazu kommt noch ein Parameter, der angeben soll, ob die Mission erfoglreich war oder nicht (1 = erfolgreich, 0 = gescheitert).</w:t>
+            <w:t xml:space="preserve">Übergeben werden muss der Missionsname, der </w:t>
+          </w:r>
+          <w:proofErr w:type="spellStart"/>
+          <w:r>
+            <w:rPr>
+              <w:lang w:val="de-CH" w:eastAsia="de-CH"/>
+            </w:rPr>
+            <w:t>Foreign</w:t>
+          </w:r>
+          <w:proofErr w:type="spellEnd"/>
+          <w:r>
+            <w:rPr>
+              <w:lang w:val="de-CH" w:eastAsia="de-CH"/>
+            </w:rPr>
+            <w:t xml:space="preserve"> Key für das </w:t>
+          </w:r>
+          <w:proofErr w:type="spellStart"/>
+          <w:r>
+            <w:rPr>
+              <w:lang w:val="de-CH" w:eastAsia="de-CH"/>
+            </w:rPr>
+            <w:t>Program</w:t>
+          </w:r>
+          <w:proofErr w:type="spellEnd"/>
+          <w:r>
+            <w:rPr>
+              <w:lang w:val="de-CH" w:eastAsia="de-CH"/>
+            </w:rPr>
+            <w:t xml:space="preserve">, der </w:t>
+          </w:r>
+          <w:proofErr w:type="spellStart"/>
+          <w:r>
+            <w:rPr>
+              <w:lang w:val="de-CH" w:eastAsia="de-CH"/>
+            </w:rPr>
+            <w:t>Foreign</w:t>
+          </w:r>
+          <w:proofErr w:type="spellEnd"/>
+          <w:r>
+            <w:rPr>
+              <w:lang w:val="de-CH" w:eastAsia="de-CH"/>
+            </w:rPr>
+            <w:t xml:space="preserve"> Key für den Zielort und der </w:t>
+          </w:r>
+          <w:proofErr w:type="spellStart"/>
+          <w:r>
+            <w:rPr>
+              <w:lang w:val="de-CH" w:eastAsia="de-CH"/>
+            </w:rPr>
+            <w:t>Foreign</w:t>
+          </w:r>
+          <w:proofErr w:type="spellEnd"/>
+          <w:r>
+            <w:rPr>
+              <w:lang w:val="de-CH" w:eastAsia="de-CH"/>
+            </w:rPr>
+            <w:t xml:space="preserve"> Key für den Startort. Dazu kommt noch ein Parameter, der angeben soll, ob die Mission </w:t>
+          </w:r>
+          <w:proofErr w:type="spellStart"/>
+          <w:r>
+            <w:rPr>
+              <w:lang w:val="de-CH" w:eastAsia="de-CH"/>
+            </w:rPr>
+            <w:t>erfoglreich</w:t>
+          </w:r>
+          <w:proofErr w:type="spellEnd"/>
+          <w:r>
+            <w:rPr>
+              <w:lang w:val="de-CH" w:eastAsia="de-CH"/>
+            </w:rPr>
+            <w:t xml:space="preserve"> war oder nicht (1 = erfolgreich, 0 = gescheitert).</w:t>
           </w:r>
         </w:p>
         <w:p>
@@ -3588,7 +4429,21 @@
             <w:rPr>
               <w:lang w:eastAsia="de-CH"/>
             </w:rPr>
-            <w:t xml:space="preserve">SQL-Skript: </w:t>
+            <w:t>SQL-</w:t>
+          </w:r>
+          <w:proofErr w:type="spellStart"/>
+          <w:r>
+            <w:rPr>
+              <w:lang w:eastAsia="de-CH"/>
+            </w:rPr>
+            <w:t>Skript</w:t>
+          </w:r>
+          <w:proofErr w:type="spellEnd"/>
+          <w:r>
+            <w:rPr>
+              <w:lang w:eastAsia="de-CH"/>
+            </w:rPr>
+            <w:t xml:space="preserve">: </w:t>
           </w:r>
           <w:r>
             <w:rPr>
@@ -3722,14 +4577,19 @@
           <w:pPr>
             <w:pStyle w:val="berschrift3"/>
           </w:pPr>
-          <w:bookmarkStart w:id="9" w:name="_Toc136414141"/>
+          <w:bookmarkStart w:id="13" w:name="_Toc137019410"/>
+          <w:proofErr w:type="spellStart"/>
           <w:r>
             <w:t>sp_Add</w:t>
           </w:r>
           <w:r>
-            <w:t>Mission Ausführung</w:t>
-          </w:r>
-          <w:bookmarkEnd w:id="9"/>
+            <w:t>Mission</w:t>
+          </w:r>
+          <w:proofErr w:type="spellEnd"/>
+          <w:r>
+            <w:t xml:space="preserve"> Ausführung</w:t>
+          </w:r>
+          <w:bookmarkEnd w:id="13"/>
         </w:p>
         <w:p>
           <w:pPr>
@@ -3755,7 +4615,35 @@
             <w:rPr>
               <w:lang w:val="de-CH" w:eastAsia="de-CH"/>
             </w:rPr>
-            <w:t>Die Stored Procedure kann wie folgt ausgeführt werden:</w:t>
+            <w:t xml:space="preserve">Die </w:t>
+          </w:r>
+          <w:proofErr w:type="spellStart"/>
+          <w:r>
+            <w:rPr>
+              <w:lang w:val="de-CH" w:eastAsia="de-CH"/>
+            </w:rPr>
+            <w:t>Stored</w:t>
+          </w:r>
+          <w:proofErr w:type="spellEnd"/>
+          <w:r>
+            <w:rPr>
+              <w:lang w:val="de-CH" w:eastAsia="de-CH"/>
+            </w:rPr>
+            <w:t xml:space="preserve"> </w:t>
+          </w:r>
+          <w:proofErr w:type="spellStart"/>
+          <w:r>
+            <w:rPr>
+              <w:lang w:val="de-CH" w:eastAsia="de-CH"/>
+            </w:rPr>
+            <w:t>Procedure</w:t>
+          </w:r>
+          <w:proofErr w:type="spellEnd"/>
+          <w:r>
+            <w:rPr>
+              <w:lang w:val="de-CH" w:eastAsia="de-CH"/>
+            </w:rPr>
+            <w:t xml:space="preserve"> kann wie folgt ausgeführt werden:</w:t>
           </w:r>
         </w:p>
         <w:p>
@@ -3834,12 +4722,14 @@
           <w:r>
             <w:br w:type="page"/>
           </w:r>
-          <w:bookmarkStart w:id="10" w:name="_Toc136414142"/>
+          <w:bookmarkStart w:id="14" w:name="_Toc137019411"/>
+          <w:proofErr w:type="spellStart"/>
           <w:r>
             <w:lastRenderedPageBreak/>
             <w:t>sp_AddPersonal</w:t>
           </w:r>
-          <w:bookmarkEnd w:id="10"/>
+          <w:bookmarkEnd w:id="14"/>
+          <w:proofErr w:type="spellEnd"/>
         </w:p>
         <w:p>
           <w:pPr>
@@ -3869,7 +4759,35 @@
             <w:rPr>
               <w:lang w:val="de-CH"/>
             </w:rPr>
-            <w:t>m Personal zu registrieren. Mitgegeben werden muss der Vorname, der Nachname, der Foreign Key des Jobs und der Foreign Key der Firma, für welche der Mitarbeiter arbeitet.</w:t>
+            <w:t xml:space="preserve">m Personal zu registrieren. Mitgegeben werden muss der Vorname, der Nachname, der </w:t>
+          </w:r>
+          <w:proofErr w:type="spellStart"/>
+          <w:r>
+            <w:rPr>
+              <w:lang w:val="de-CH"/>
+            </w:rPr>
+            <w:t>Foreign</w:t>
+          </w:r>
+          <w:proofErr w:type="spellEnd"/>
+          <w:r>
+            <w:rPr>
+              <w:lang w:val="de-CH"/>
+            </w:rPr>
+            <w:t xml:space="preserve"> Key des Jobs und der </w:t>
+          </w:r>
+          <w:proofErr w:type="spellStart"/>
+          <w:r>
+            <w:rPr>
+              <w:lang w:val="de-CH"/>
+            </w:rPr>
+            <w:t>Foreign</w:t>
+          </w:r>
+          <w:proofErr w:type="spellEnd"/>
+          <w:r>
+            <w:rPr>
+              <w:lang w:val="de-CH"/>
+            </w:rPr>
+            <w:t xml:space="preserve"> Key der Firma, für welche der Mitarbeiter arbeitet.</w:t>
           </w:r>
         </w:p>
         <w:p>
@@ -3894,7 +4812,21 @@
             <w:rPr>
               <w:lang w:eastAsia="de-CH"/>
             </w:rPr>
-            <w:t xml:space="preserve">SQL-Skript: </w:t>
+            <w:t>SQL-</w:t>
+          </w:r>
+          <w:proofErr w:type="spellStart"/>
+          <w:r>
+            <w:rPr>
+              <w:lang w:eastAsia="de-CH"/>
+            </w:rPr>
+            <w:t>Skript</w:t>
+          </w:r>
+          <w:proofErr w:type="spellEnd"/>
+          <w:r>
+            <w:rPr>
+              <w:lang w:eastAsia="de-CH"/>
+            </w:rPr>
+            <w:t xml:space="preserve">: </w:t>
           </w:r>
           <w:r>
             <w:rPr>
@@ -3968,11 +4900,16 @@
           <w:pPr>
             <w:pStyle w:val="berschrift3"/>
           </w:pPr>
-          <w:bookmarkStart w:id="11" w:name="_Toc136414143"/>
-          <w:r>
-            <w:t>sp_AddPersonal Ausführung</w:t>
-          </w:r>
-          <w:bookmarkEnd w:id="11"/>
+          <w:bookmarkStart w:id="15" w:name="_Toc137019412"/>
+          <w:proofErr w:type="spellStart"/>
+          <w:r>
+            <w:t>sp_AddPersonal</w:t>
+          </w:r>
+          <w:proofErr w:type="spellEnd"/>
+          <w:r>
+            <w:t xml:space="preserve"> Ausführung</w:t>
+          </w:r>
+          <w:bookmarkEnd w:id="15"/>
         </w:p>
         <w:p>
           <w:pPr>
@@ -3991,7 +4928,35 @@
             <w:rPr>
               <w:lang w:val="de-CH" w:eastAsia="de-CH"/>
             </w:rPr>
-            <w:t>Die Stored Procedure kann wie folgt ausgeführt werden:</w:t>
+            <w:t xml:space="preserve">Die </w:t>
+          </w:r>
+          <w:proofErr w:type="spellStart"/>
+          <w:r>
+            <w:rPr>
+              <w:lang w:val="de-CH" w:eastAsia="de-CH"/>
+            </w:rPr>
+            <w:t>Stored</w:t>
+          </w:r>
+          <w:proofErr w:type="spellEnd"/>
+          <w:r>
+            <w:rPr>
+              <w:lang w:val="de-CH" w:eastAsia="de-CH"/>
+            </w:rPr>
+            <w:t xml:space="preserve"> </w:t>
+          </w:r>
+          <w:proofErr w:type="spellStart"/>
+          <w:r>
+            <w:rPr>
+              <w:lang w:val="de-CH" w:eastAsia="de-CH"/>
+            </w:rPr>
+            <w:t>Procedure</w:t>
+          </w:r>
+          <w:proofErr w:type="spellEnd"/>
+          <w:r>
+            <w:rPr>
+              <w:lang w:val="de-CH" w:eastAsia="de-CH"/>
+            </w:rPr>
+            <w:t xml:space="preserve"> kann wie folgt ausgeführt werden:</w:t>
           </w:r>
         </w:p>
         <w:p>
@@ -4060,22 +5025,40 @@
             <w:pStyle w:val="berschrift1"/>
             <w:spacing w:before="0"/>
           </w:pPr>
-          <w:bookmarkStart w:id="12" w:name="_Toc136414144"/>
+          <w:bookmarkStart w:id="16" w:name="_Toc137019413"/>
           <w:r>
             <w:lastRenderedPageBreak/>
-            <w:t>Beschreibung der Stored Functions und Anwendung</w:t>
-          </w:r>
-          <w:bookmarkEnd w:id="12"/>
+            <w:t xml:space="preserve">Beschreibung der </w:t>
+          </w:r>
+          <w:proofErr w:type="spellStart"/>
+          <w:r>
+            <w:t>Stored</w:t>
+          </w:r>
+          <w:proofErr w:type="spellEnd"/>
+          <w:r>
+            <w:t xml:space="preserve"> </w:t>
+          </w:r>
+          <w:proofErr w:type="spellStart"/>
+          <w:r>
+            <w:t>Functions</w:t>
+          </w:r>
+          <w:proofErr w:type="spellEnd"/>
+          <w:r>
+            <w:t xml:space="preserve"> und Anwendung</w:t>
+          </w:r>
+          <w:bookmarkEnd w:id="16"/>
         </w:p>
         <w:p>
           <w:pPr>
             <w:pStyle w:val="berschrift2"/>
           </w:pPr>
-          <w:bookmarkStart w:id="13" w:name="_Toc136414145"/>
+          <w:bookmarkStart w:id="17" w:name="_Toc137019414"/>
+          <w:proofErr w:type="spellStart"/>
           <w:r>
             <w:t>fn_NoOfSucceededMissions</w:t>
           </w:r>
-          <w:bookmarkEnd w:id="13"/>
+          <w:bookmarkEnd w:id="17"/>
+          <w:proofErr w:type="spellEnd"/>
         </w:p>
         <w:p>
           <w:pPr>
@@ -4106,7 +5089,15 @@
             </w:numPr>
           </w:pPr>
           <w:r>
-            <w:t>SQL-Skript: M153_SpaceProgram_fn_NoOfSucceededMissions.sql</w:t>
+            <w:t>SQL-</w:t>
+          </w:r>
+          <w:proofErr w:type="spellStart"/>
+          <w:r>
+            <w:t>Skript</w:t>
+          </w:r>
+          <w:proofErr w:type="spellEnd"/>
+          <w:r>
+            <w:t>: M153_SpaceProgram_fn_NoOfSucceededMissions.sql</w:t>
           </w:r>
         </w:p>
         <w:p/>
@@ -4167,11 +5158,16 @@
           <w:pPr>
             <w:pStyle w:val="berschrift3"/>
           </w:pPr>
-          <w:bookmarkStart w:id="14" w:name="_Toc136414146"/>
-          <w:r>
-            <w:t>fn_NoOfSucceededMissions Ausführung</w:t>
-          </w:r>
-          <w:bookmarkEnd w:id="14"/>
+          <w:bookmarkStart w:id="18" w:name="_Toc137019415"/>
+          <w:proofErr w:type="spellStart"/>
+          <w:r>
+            <w:t>fn_NoOfSucceededMissions</w:t>
+          </w:r>
+          <w:proofErr w:type="spellEnd"/>
+          <w:r>
+            <w:t xml:space="preserve"> Ausführung</w:t>
+          </w:r>
+          <w:bookmarkEnd w:id="18"/>
         </w:p>
         <w:p>
           <w:pPr>
@@ -4336,12 +5332,14 @@
       <w:pPr>
         <w:pStyle w:val="berschrift2"/>
       </w:pPr>
-      <w:bookmarkStart w:id="15" w:name="_Toc136414147"/>
+      <w:bookmarkStart w:id="19" w:name="_Toc137019416"/>
+      <w:proofErr w:type="spellStart"/>
       <w:r>
         <w:lastRenderedPageBreak/>
         <w:t>fn_PersonalWorkedOnMission</w:t>
       </w:r>
-      <w:bookmarkEnd w:id="15"/>
+      <w:bookmarkEnd w:id="19"/>
+      <w:proofErr w:type="spellEnd"/>
     </w:p>
     <w:p>
       <w:pPr>
@@ -4378,7 +5376,15 @@
         </w:numPr>
       </w:pPr>
       <w:r>
-        <w:t>SQL-Skript: M153_SpaceProgram_fn_PersonalWorkedOnMission.sql</w:t>
+        <w:t>SQL-</w:t>
+      </w:r>
+      <w:proofErr w:type="spellStart"/>
+      <w:r>
+        <w:t>Skript</w:t>
+      </w:r>
+      <w:proofErr w:type="spellEnd"/>
+      <w:r>
+        <w:t>: M153_SpaceProgram_fn_PersonalWorkedOnMission.sql</w:t>
       </w:r>
     </w:p>
     <w:p/>
@@ -4447,11 +5453,16 @@
       <w:pPr>
         <w:pStyle w:val="berschrift3"/>
       </w:pPr>
-      <w:bookmarkStart w:id="16" w:name="_Toc136414148"/>
+      <w:bookmarkStart w:id="20" w:name="_Toc137019417"/>
+      <w:proofErr w:type="spellStart"/>
       <w:r>
-        <w:t>fn_PersonalWorkedOnMission Ausführung</w:t>
+        <w:t>fn_PersonalWorkedOnMission</w:t>
       </w:r>
-      <w:bookmarkEnd w:id="16"/>
+      <w:proofErr w:type="spellEnd"/>
+      <w:r>
+        <w:t xml:space="preserve"> Ausführung</w:t>
+      </w:r>
+      <w:bookmarkEnd w:id="20"/>
     </w:p>
     <w:p>
       <w:pPr>
@@ -4607,12 +5618,14 @@
       <w:pPr>
         <w:pStyle w:val="berschrift2"/>
       </w:pPr>
-      <w:bookmarkStart w:id="17" w:name="_Toc136414149"/>
+      <w:bookmarkStart w:id="21" w:name="_Toc137019418"/>
+      <w:proofErr w:type="spellStart"/>
       <w:r>
         <w:lastRenderedPageBreak/>
         <w:t>fn_UncrewedMissions</w:t>
       </w:r>
-      <w:bookmarkEnd w:id="17"/>
+      <w:bookmarkEnd w:id="21"/>
+      <w:proofErr w:type="spellEnd"/>
     </w:p>
     <w:p>
       <w:pPr>
@@ -4643,7 +5656,15 @@
         </w:numPr>
       </w:pPr>
       <w:r>
-        <w:t>SQL-Skript: M153_SpaceProgram_fn_</w:t>
+        <w:t>SQL-</w:t>
+      </w:r>
+      <w:proofErr w:type="spellStart"/>
+      <w:r>
+        <w:t>Skript</w:t>
+      </w:r>
+      <w:proofErr w:type="spellEnd"/>
+      <w:r>
+        <w:t>: M153_SpaceProgram_fn_</w:t>
       </w:r>
       <w:r>
         <w:t>Uncrewed</w:t>
@@ -4725,11 +5746,16 @@
       <w:pPr>
         <w:pStyle w:val="berschrift3"/>
       </w:pPr>
-      <w:bookmarkStart w:id="18" w:name="_Toc136414150"/>
+      <w:bookmarkStart w:id="22" w:name="_Toc137019419"/>
+      <w:proofErr w:type="spellStart"/>
       <w:r>
-        <w:t>fn_UncrewedMissions Ausführung</w:t>
+        <w:t>fn_UncrewedMissions</w:t>
       </w:r>
-      <w:bookmarkEnd w:id="18"/>
+      <w:proofErr w:type="spellEnd"/>
+      <w:r>
+        <w:t xml:space="preserve"> Ausführung</w:t>
+      </w:r>
+      <w:bookmarkEnd w:id="22"/>
     </w:p>
     <w:p>
       <w:pPr>
@@ -4885,12 +5911,12 @@
         <w:pStyle w:val="berschrift1"/>
         <w:spacing w:before="0"/>
       </w:pPr>
-      <w:bookmarkStart w:id="19" w:name="_Toc136414151"/>
+      <w:bookmarkStart w:id="23" w:name="_Toc137019420"/>
       <w:r>
         <w:lastRenderedPageBreak/>
         <w:t>Beschreibung der Abfragen/Manipulationen/Tests</w:t>
       </w:r>
-      <w:bookmarkEnd w:id="19"/>
+      <w:bookmarkEnd w:id="23"/>
     </w:p>
     <w:p>
       <w:pPr>
@@ -4902,7 +5928,63 @@
         <w:rPr>
           <w:lang w:val="de-CH" w:eastAsia="de-CH"/>
         </w:rPr>
-        <w:t>Die Tests der Stored Procedures und Stored Functions, sind in den je</w:t>
+        <w:t xml:space="preserve">Die Tests der </w:t>
+      </w:r>
+      <w:proofErr w:type="spellStart"/>
+      <w:r>
+        <w:rPr>
+          <w:lang w:val="de-CH" w:eastAsia="de-CH"/>
+        </w:rPr>
+        <w:t>Stored</w:t>
+      </w:r>
+      <w:proofErr w:type="spellEnd"/>
+      <w:r>
+        <w:rPr>
+          <w:lang w:val="de-CH" w:eastAsia="de-CH"/>
+        </w:rPr>
+        <w:t xml:space="preserve"> </w:t>
+      </w:r>
+      <w:proofErr w:type="spellStart"/>
+      <w:r>
+        <w:rPr>
+          <w:lang w:val="de-CH" w:eastAsia="de-CH"/>
+        </w:rPr>
+        <w:t>Procedures</w:t>
+      </w:r>
+      <w:proofErr w:type="spellEnd"/>
+      <w:r>
+        <w:rPr>
+          <w:lang w:val="de-CH" w:eastAsia="de-CH"/>
+        </w:rPr>
+        <w:t xml:space="preserve"> und </w:t>
+      </w:r>
+      <w:proofErr w:type="spellStart"/>
+      <w:r>
+        <w:rPr>
+          <w:lang w:val="de-CH" w:eastAsia="de-CH"/>
+        </w:rPr>
+        <w:t>Stored</w:t>
+      </w:r>
+      <w:proofErr w:type="spellEnd"/>
+      <w:r>
+        <w:rPr>
+          <w:lang w:val="de-CH" w:eastAsia="de-CH"/>
+        </w:rPr>
+        <w:t xml:space="preserve"> </w:t>
+      </w:r>
+      <w:proofErr w:type="spellStart"/>
+      <w:r>
+        <w:rPr>
+          <w:lang w:val="de-CH" w:eastAsia="de-CH"/>
+        </w:rPr>
+        <w:t>Functions</w:t>
+      </w:r>
+      <w:proofErr w:type="spellEnd"/>
+      <w:r>
+        <w:rPr>
+          <w:lang w:val="de-CH" w:eastAsia="de-CH"/>
+        </w:rPr>
+        <w:t>, sind in den je</w:t>
       </w:r>
       <w:r>
         <w:rPr>
@@ -4915,11 +5997,13 @@
       <w:pPr>
         <w:pStyle w:val="berschrift2"/>
       </w:pPr>
-      <w:bookmarkStart w:id="20" w:name="_Toc136414152"/>
+      <w:bookmarkStart w:id="24" w:name="_Toc137019421"/>
+      <w:proofErr w:type="spellStart"/>
       <w:r>
         <w:t>sp_AddNoOfFlights</w:t>
       </w:r>
-      <w:bookmarkEnd w:id="20"/>
+      <w:bookmarkEnd w:id="24"/>
+      <w:proofErr w:type="spellEnd"/>
     </w:p>
     <w:p>
       <w:pPr>
@@ -4931,7 +6015,21 @@
         <w:rPr>
           <w:lang w:val="de-CH" w:eastAsia="de-CH"/>
         </w:rPr>
-        <w:t>Für die Prozedur sp_AddNoOfFlights haben wir folgende Testfälle definiert:</w:t>
+        <w:t xml:space="preserve">Für die Prozedur </w:t>
+      </w:r>
+      <w:proofErr w:type="spellStart"/>
+      <w:r>
+        <w:rPr>
+          <w:lang w:val="de-CH" w:eastAsia="de-CH"/>
+        </w:rPr>
+        <w:t>sp_AddNoOfFlights</w:t>
+      </w:r>
+      <w:proofErr w:type="spellEnd"/>
+      <w:r>
+        <w:rPr>
+          <w:lang w:val="de-CH" w:eastAsia="de-CH"/>
+        </w:rPr>
+        <w:t xml:space="preserve"> haben wir folgende Testfälle definiert:</w:t>
       </w:r>
     </w:p>
     <w:p>
@@ -5007,12 +6105,14 @@
       <w:pPr>
         <w:pStyle w:val="berschrift2"/>
       </w:pPr>
-      <w:bookmarkStart w:id="21" w:name="_Toc136414153"/>
+      <w:bookmarkStart w:id="25" w:name="_Toc137019422"/>
+      <w:proofErr w:type="spellStart"/>
       <w:r>
         <w:lastRenderedPageBreak/>
         <w:t>sp_AddSpaceProgram</w:t>
       </w:r>
-      <w:bookmarkEnd w:id="21"/>
+      <w:bookmarkEnd w:id="25"/>
+      <w:proofErr w:type="spellEnd"/>
     </w:p>
     <w:p>
       <w:pPr>
@@ -5024,7 +6124,21 @@
         <w:rPr>
           <w:lang w:val="de-CH" w:eastAsia="de-CH"/>
         </w:rPr>
-        <w:t>Für die Prozedur sp_AddSpaceProgram haben wir folgende Testfälle definiert:</w:t>
+        <w:t xml:space="preserve">Für die Prozedur </w:t>
+      </w:r>
+      <w:proofErr w:type="spellStart"/>
+      <w:r>
+        <w:rPr>
+          <w:lang w:val="de-CH" w:eastAsia="de-CH"/>
+        </w:rPr>
+        <w:t>sp_AddSpaceProgram</w:t>
+      </w:r>
+      <w:proofErr w:type="spellEnd"/>
+      <w:r>
+        <w:rPr>
+          <w:lang w:val="de-CH" w:eastAsia="de-CH"/>
+        </w:rPr>
+        <w:t xml:space="preserve"> haben wir folgende Testfälle definiert:</w:t>
       </w:r>
     </w:p>
     <w:p>
@@ -5089,12 +6203,14 @@
       <w:r>
         <w:br w:type="page"/>
       </w:r>
-      <w:bookmarkStart w:id="22" w:name="_Toc136414154"/>
+      <w:bookmarkStart w:id="26" w:name="_Toc137019423"/>
+      <w:proofErr w:type="spellStart"/>
       <w:r>
         <w:lastRenderedPageBreak/>
         <w:t>sp_AddMission</w:t>
       </w:r>
-      <w:bookmarkEnd w:id="22"/>
+      <w:bookmarkEnd w:id="26"/>
+      <w:proofErr w:type="spellEnd"/>
     </w:p>
     <w:p>
       <w:pPr>
@@ -5106,7 +6222,21 @@
         <w:rPr>
           <w:lang w:val="de-CH" w:eastAsia="de-CH"/>
         </w:rPr>
-        <w:t>Für die Prozedur sp_AddMission haben wir folgende Testfälle definiert:</w:t>
+        <w:t xml:space="preserve">Für die Prozedur </w:t>
+      </w:r>
+      <w:proofErr w:type="spellStart"/>
+      <w:r>
+        <w:rPr>
+          <w:lang w:val="de-CH" w:eastAsia="de-CH"/>
+        </w:rPr>
+        <w:t>sp_AddMission</w:t>
+      </w:r>
+      <w:proofErr w:type="spellEnd"/>
+      <w:r>
+        <w:rPr>
+          <w:lang w:val="de-CH" w:eastAsia="de-CH"/>
+        </w:rPr>
+        <w:t xml:space="preserve"> haben wir folgende Testfälle definiert:</w:t>
       </w:r>
     </w:p>
     <w:p>
@@ -5171,12 +6301,14 @@
       <w:r>
         <w:br w:type="page"/>
       </w:r>
-      <w:bookmarkStart w:id="23" w:name="_Toc136414155"/>
+      <w:bookmarkStart w:id="27" w:name="_Toc137019424"/>
+      <w:proofErr w:type="spellStart"/>
       <w:r>
         <w:lastRenderedPageBreak/>
         <w:t>sp_AddPersonal</w:t>
       </w:r>
-      <w:bookmarkEnd w:id="23"/>
+      <w:bookmarkEnd w:id="27"/>
+      <w:proofErr w:type="spellEnd"/>
     </w:p>
     <w:p>
       <w:pPr>
@@ -5188,7 +6320,21 @@
         <w:rPr>
           <w:lang w:val="de-CH" w:eastAsia="de-CH"/>
         </w:rPr>
-        <w:t>Für die Prozedur sp_AddMission haben wir folgende Testfälle definiert:</w:t>
+        <w:t xml:space="preserve">Für die Prozedur </w:t>
+      </w:r>
+      <w:proofErr w:type="spellStart"/>
+      <w:r>
+        <w:rPr>
+          <w:lang w:val="de-CH" w:eastAsia="de-CH"/>
+        </w:rPr>
+        <w:t>sp_AddMission</w:t>
+      </w:r>
+      <w:proofErr w:type="spellEnd"/>
+      <w:r>
+        <w:rPr>
+          <w:lang w:val="de-CH" w:eastAsia="de-CH"/>
+        </w:rPr>
+        <w:t xml:space="preserve"> haben wir folgende Testfälle definiert:</w:t>
       </w:r>
     </w:p>
     <w:p>
@@ -5257,12 +6403,14 @@
       <w:pPr>
         <w:pStyle w:val="berschrift2"/>
       </w:pPr>
-      <w:bookmarkStart w:id="24" w:name="_Toc136414156"/>
+      <w:bookmarkStart w:id="28" w:name="_Toc137019425"/>
+      <w:proofErr w:type="spellStart"/>
       <w:r>
         <w:lastRenderedPageBreak/>
         <w:t>fn_NoOfSucceededMissions</w:t>
       </w:r>
-      <w:bookmarkEnd w:id="24"/>
+      <w:bookmarkEnd w:id="28"/>
+      <w:proofErr w:type="spellEnd"/>
     </w:p>
     <w:p>
       <w:pPr>
@@ -5274,7 +6422,21 @@
         <w:rPr>
           <w:lang w:val="de-CH" w:eastAsia="de-CH"/>
         </w:rPr>
-        <w:t>Für die Prozedur sp_NoOfSucceededMissions haben wir folgende Testfälle definiert:</w:t>
+        <w:t xml:space="preserve">Für die Prozedur </w:t>
+      </w:r>
+      <w:proofErr w:type="spellStart"/>
+      <w:r>
+        <w:rPr>
+          <w:lang w:val="de-CH" w:eastAsia="de-CH"/>
+        </w:rPr>
+        <w:t>sp_NoOfSucceededMissions</w:t>
+      </w:r>
+      <w:proofErr w:type="spellEnd"/>
+      <w:r>
+        <w:rPr>
+          <w:lang w:val="de-CH" w:eastAsia="de-CH"/>
+        </w:rPr>
+        <w:t xml:space="preserve"> haben wir folgende Testfälle definiert:</w:t>
       </w:r>
     </w:p>
     <w:p>
@@ -5350,12 +6512,14 @@
       <w:pPr>
         <w:pStyle w:val="berschrift2"/>
       </w:pPr>
-      <w:bookmarkStart w:id="25" w:name="_Toc136414157"/>
+      <w:bookmarkStart w:id="29" w:name="_Toc137019426"/>
+      <w:proofErr w:type="spellStart"/>
       <w:r>
         <w:lastRenderedPageBreak/>
         <w:t>fn_PersonalWorkedOnMission</w:t>
       </w:r>
-      <w:bookmarkEnd w:id="25"/>
+      <w:bookmarkEnd w:id="29"/>
+      <w:proofErr w:type="spellEnd"/>
     </w:p>
     <w:p>
       <w:pPr>
@@ -5367,7 +6531,21 @@
         <w:rPr>
           <w:lang w:val="de-CH" w:eastAsia="de-CH"/>
         </w:rPr>
-        <w:t>Für die Funktion fn_PersonalWorkedOnMission haben wir folgende Testfälle definiert:</w:t>
+        <w:t xml:space="preserve">Für die Funktion </w:t>
+      </w:r>
+      <w:proofErr w:type="spellStart"/>
+      <w:r>
+        <w:rPr>
+          <w:lang w:val="de-CH" w:eastAsia="de-CH"/>
+        </w:rPr>
+        <w:t>fn_PersonalWorkedOnMission</w:t>
+      </w:r>
+      <w:proofErr w:type="spellEnd"/>
+      <w:r>
+        <w:rPr>
+          <w:lang w:val="de-CH" w:eastAsia="de-CH"/>
+        </w:rPr>
+        <w:t xml:space="preserve"> haben wir folgende Testfälle definiert:</w:t>
       </w:r>
     </w:p>
     <w:p>
@@ -5457,12 +6635,14 @@
       <w:pPr>
         <w:pStyle w:val="berschrift2"/>
       </w:pPr>
-      <w:bookmarkStart w:id="26" w:name="_Toc136414158"/>
+      <w:bookmarkStart w:id="30" w:name="_Toc137019427"/>
+      <w:proofErr w:type="spellStart"/>
       <w:r>
         <w:lastRenderedPageBreak/>
         <w:t>fn_UncrewedMissions</w:t>
       </w:r>
-      <w:bookmarkEnd w:id="26"/>
+      <w:bookmarkEnd w:id="30"/>
+      <w:proofErr w:type="spellEnd"/>
     </w:p>
     <w:p>
       <w:pPr>
@@ -5474,7 +6654,21 @@
         <w:rPr>
           <w:lang w:val="de-CH" w:eastAsia="de-CH"/>
         </w:rPr>
-        <w:t>Für die Funktion fn_UncrewedMission haben wir folgende Testfälle definiert:</w:t>
+        <w:t xml:space="preserve">Für die Funktion </w:t>
+      </w:r>
+      <w:proofErr w:type="spellStart"/>
+      <w:r>
+        <w:rPr>
+          <w:lang w:val="de-CH" w:eastAsia="de-CH"/>
+        </w:rPr>
+        <w:t>fn_UncrewedMission</w:t>
+      </w:r>
+      <w:proofErr w:type="spellEnd"/>
+      <w:r>
+        <w:rPr>
+          <w:lang w:val="de-CH" w:eastAsia="de-CH"/>
+        </w:rPr>
+        <w:t xml:space="preserve"> haben wir folgende Testfälle definiert:</w:t>
       </w:r>
     </w:p>
     <w:p>
@@ -5593,7 +6787,7 @@
 </file>
 
 <file path=word/endnotes.xml><?xml version="1.0" encoding="utf-8"?>
-<w:endnotes xmlns:wpc="http://schemas.microsoft.com/office/word/2010/wordprocessingCanvas" xmlns:cx="http://schemas.microsoft.com/office/drawing/2014/chartex" xmlns:cx1="http://schemas.microsoft.com/office/drawing/2015/9/8/chartex" xmlns:cx2="http://schemas.microsoft.com/office/drawing/2015/10/21/chartex" xmlns:cx3="http://schemas.microsoft.com/office/drawing/2016/5/9/chartex" xmlns:cx4="http://schemas.microsoft.com/office/drawing/2016/5/10/chartex" xmlns:cx5="http://schemas.microsoft.com/office/drawing/2016/5/11/chartex" xmlns:cx6="http://schemas.microsoft.com/office/drawing/2016/5/12/chartex" xmlns:cx7="http://schemas.microsoft.com/office/drawing/2016/5/13/chartex" xmlns:cx8="http://schemas.microsoft.com/office/drawing/2016/5/14/chartex" xmlns:mc="http://schemas.openxmlformats.org/markup-compatibility/2006" xmlns:aink="http://schemas.microsoft.com/office/drawing/2016/ink" xmlns:am3d="http://schemas.microsoft.com/office/drawing/2017/model3d" xmlns:o="urn:schemas-microsoft-com:office:office" xmlns:oel="http://schemas.microsoft.com/office/2019/extlst" xmlns:r="http://schemas.openxmlformats.org/officeDocument/2006/relationships" xmlns:m="http://schemas.openxmlformats.org/officeDocument/2006/math" xmlns:v="urn:schemas-microsoft-com:vml" xmlns:wp14="http://schemas.microsoft.com/office/word/2010/wordprocessingDrawing" xmlns:wp="http://schemas.openxmlformats.org/drawingml/2006/wordprocessingDrawing" xmlns:w10="urn:schemas-microsoft-com:office:word" xmlns:w="http://schemas.openxmlformats.org/wordprocessingml/2006/main" xmlns:w14="http://schemas.microsoft.com/office/word/2010/wordml" xmlns:w15="http://schemas.microsoft.com/office/word/2012/wordml" xmlns:w16cex="http://schemas.microsoft.com/office/word/2018/wordml/cex" xmlns:w16cid="http://schemas.microsoft.com/office/word/2016/wordml/cid" xmlns:w16="http://schemas.microsoft.com/office/word/2018/wordml" xmlns:w16sdtdh="http://schemas.microsoft.com/office/word/2020/wordml/sdtdatahash" xmlns:w16se="http://schemas.microsoft.com/office/word/2015/wordml/symex" xmlns:wpg="http://schemas.microsoft.com/office/word/2010/wordprocessingGroup" xmlns:wpi="http://schemas.microsoft.com/office/word/2010/wordprocessingInk" xmlns:wne="http://schemas.microsoft.com/office/word/2006/wordml" xmlns:wps="http://schemas.microsoft.com/office/word/2010/wordprocessingShape" mc:Ignorable="w14 w15 w16se w16cid w16 w16cex w16sdtdh wp14">
+<w:endnotes xmlns:wpc="http://schemas.microsoft.com/office/word/2010/wordprocessingCanvas" xmlns:cx="http://schemas.microsoft.com/office/drawing/2014/chartex" xmlns:cx1="http://schemas.microsoft.com/office/drawing/2015/9/8/chartex" xmlns:cx2="http://schemas.microsoft.com/office/drawing/2015/10/21/chartex" xmlns:cx3="http://schemas.microsoft.com/office/drawing/2016/5/9/chartex" xmlns:cx4="http://schemas.microsoft.com/office/drawing/2016/5/10/chartex" xmlns:cx5="http://schemas.microsoft.com/office/drawing/2016/5/11/chartex" xmlns:cx6="http://schemas.microsoft.com/office/drawing/2016/5/12/chartex" xmlns:cx7="http://schemas.microsoft.com/office/drawing/2016/5/13/chartex" xmlns:cx8="http://schemas.microsoft.com/office/drawing/2016/5/14/chartex" xmlns:mc="http://schemas.openxmlformats.org/markup-compatibility/2006" xmlns:aink="http://schemas.microsoft.com/office/drawing/2016/ink" xmlns:am3d="http://schemas.microsoft.com/office/drawing/2017/model3d" xmlns:o="urn:schemas-microsoft-com:office:office" xmlns:oel="http://schemas.microsoft.com/office/2019/extlst" xmlns:r="http://schemas.openxmlformats.org/officeDocument/2006/relationships" xmlns:m="http://schemas.openxmlformats.org/officeDocument/2006/math" xmlns:v="urn:schemas-microsoft-com:vml" xmlns:wp14="http://schemas.microsoft.com/office/word/2010/wordprocessingDrawing" xmlns:wp="http://schemas.openxmlformats.org/drawingml/2006/wordprocessingDrawing" xmlns:w10="urn:schemas-microsoft-com:office:word" xmlns:w="http://schemas.openxmlformats.org/wordprocessingml/2006/main" xmlns:w14="http://schemas.microsoft.com/office/word/2010/wordml" xmlns:w15="http://schemas.microsoft.com/office/word/2012/wordml" xmlns:w16cex="http://schemas.microsoft.com/office/word/2018/wordml/cex" xmlns:w16cid="http://schemas.microsoft.com/office/word/2016/wordml/cid" xmlns:w16="http://schemas.microsoft.com/office/word/2018/wordml" xmlns:w16du="http://schemas.microsoft.com/office/word/2023/wordml/word16du" xmlns:w16sdtdh="http://schemas.microsoft.com/office/word/2020/wordml/sdtdatahash" xmlns:w16se="http://schemas.microsoft.com/office/word/2015/wordml/symex" xmlns:wpg="http://schemas.microsoft.com/office/word/2010/wordprocessingGroup" xmlns:wpi="http://schemas.microsoft.com/office/word/2010/wordprocessingInk" xmlns:wne="http://schemas.microsoft.com/office/word/2006/wordml" xmlns:wps="http://schemas.microsoft.com/office/word/2010/wordprocessingShape" mc:Ignorable="w14 w15 w16se w16cid w16 w16cex w16sdtdh wp14">
   <w:endnote w:type="separator" w:id="-1">
     <w:p>
       <w:r>
@@ -5612,7 +6806,7 @@
 </file>
 
 <file path=word/footer1.xml><?xml version="1.0" encoding="utf-8"?>
-<w:ftr xmlns:wpc="http://schemas.microsoft.com/office/word/2010/wordprocessingCanvas" xmlns:cx="http://schemas.microsoft.com/office/drawing/2014/chartex" xmlns:cx1="http://schemas.microsoft.com/office/drawing/2015/9/8/chartex" xmlns:cx2="http://schemas.microsoft.com/office/drawing/2015/10/21/chartex" xmlns:cx3="http://schemas.microsoft.com/office/drawing/2016/5/9/chartex" xmlns:cx4="http://schemas.microsoft.com/office/drawing/2016/5/10/chartex" xmlns:cx5="http://schemas.microsoft.com/office/drawing/2016/5/11/chartex" xmlns:cx6="http://schemas.microsoft.com/office/drawing/2016/5/12/chartex" xmlns:cx7="http://schemas.microsoft.com/office/drawing/2016/5/13/chartex" xmlns:cx8="http://schemas.microsoft.com/office/drawing/2016/5/14/chartex" xmlns:mc="http://schemas.openxmlformats.org/markup-compatibility/2006" xmlns:aink="http://schemas.microsoft.com/office/drawing/2016/ink" xmlns:am3d="http://schemas.microsoft.com/office/drawing/2017/model3d" xmlns:o="urn:schemas-microsoft-com:office:office" xmlns:oel="http://schemas.microsoft.com/office/2019/extlst" xmlns:r="http://schemas.openxmlformats.org/officeDocument/2006/relationships" xmlns:m="http://schemas.openxmlformats.org/officeDocument/2006/math" xmlns:v="urn:schemas-microsoft-com:vml" xmlns:wp14="http://schemas.microsoft.com/office/word/2010/wordprocessingDrawing" xmlns:wp="http://schemas.openxmlformats.org/drawingml/2006/wordprocessingDrawing" xmlns:w10="urn:schemas-microsoft-com:office:word" xmlns:w="http://schemas.openxmlformats.org/wordprocessingml/2006/main" xmlns:w14="http://schemas.microsoft.com/office/word/2010/wordml" xmlns:w15="http://schemas.microsoft.com/office/word/2012/wordml" xmlns:w16cex="http://schemas.microsoft.com/office/word/2018/wordml/cex" xmlns:w16cid="http://schemas.microsoft.com/office/word/2016/wordml/cid" xmlns:w16="http://schemas.microsoft.com/office/word/2018/wordml" xmlns:w16sdtdh="http://schemas.microsoft.com/office/word/2020/wordml/sdtdatahash" xmlns:w16se="http://schemas.microsoft.com/office/word/2015/wordml/symex" xmlns:wpg="http://schemas.microsoft.com/office/word/2010/wordprocessingGroup" xmlns:wpi="http://schemas.microsoft.com/office/word/2010/wordprocessingInk" xmlns:wne="http://schemas.microsoft.com/office/word/2006/wordml" xmlns:wps="http://schemas.microsoft.com/office/word/2010/wordprocessingShape" mc:Ignorable="w14 w15 w16se w16cid w16 w16cex w16sdtdh wp14">
+<w:ftr xmlns:wpc="http://schemas.microsoft.com/office/word/2010/wordprocessingCanvas" xmlns:cx="http://schemas.microsoft.com/office/drawing/2014/chartex" xmlns:cx1="http://schemas.microsoft.com/office/drawing/2015/9/8/chartex" xmlns:cx2="http://schemas.microsoft.com/office/drawing/2015/10/21/chartex" xmlns:cx3="http://schemas.microsoft.com/office/drawing/2016/5/9/chartex" xmlns:cx4="http://schemas.microsoft.com/office/drawing/2016/5/10/chartex" xmlns:cx5="http://schemas.microsoft.com/office/drawing/2016/5/11/chartex" xmlns:cx6="http://schemas.microsoft.com/office/drawing/2016/5/12/chartex" xmlns:cx7="http://schemas.microsoft.com/office/drawing/2016/5/13/chartex" xmlns:cx8="http://schemas.microsoft.com/office/drawing/2016/5/14/chartex" xmlns:mc="http://schemas.openxmlformats.org/markup-compatibility/2006" xmlns:aink="http://schemas.microsoft.com/office/drawing/2016/ink" xmlns:am3d="http://schemas.microsoft.com/office/drawing/2017/model3d" xmlns:o="urn:schemas-microsoft-com:office:office" xmlns:oel="http://schemas.microsoft.com/office/2019/extlst" xmlns:r="http://schemas.openxmlformats.org/officeDocument/2006/relationships" xmlns:m="http://schemas.openxmlformats.org/officeDocument/2006/math" xmlns:v="urn:schemas-microsoft-com:vml" xmlns:wp14="http://schemas.microsoft.com/office/word/2010/wordprocessingDrawing" xmlns:wp="http://schemas.openxmlformats.org/drawingml/2006/wordprocessingDrawing" xmlns:w10="urn:schemas-microsoft-com:office:word" xmlns:w="http://schemas.openxmlformats.org/wordprocessingml/2006/main" xmlns:w14="http://schemas.microsoft.com/office/word/2010/wordml" xmlns:w15="http://schemas.microsoft.com/office/word/2012/wordml" xmlns:w16cex="http://schemas.microsoft.com/office/word/2018/wordml/cex" xmlns:w16cid="http://schemas.microsoft.com/office/word/2016/wordml/cid" xmlns:w16="http://schemas.microsoft.com/office/word/2018/wordml" xmlns:w16du="http://schemas.microsoft.com/office/word/2023/wordml/word16du" xmlns:w16sdtdh="http://schemas.microsoft.com/office/word/2020/wordml/sdtdatahash" xmlns:w16se="http://schemas.microsoft.com/office/word/2015/wordml/symex" xmlns:wpg="http://schemas.microsoft.com/office/word/2010/wordprocessingGroup" xmlns:wpi="http://schemas.microsoft.com/office/word/2010/wordprocessingInk" xmlns:wne="http://schemas.microsoft.com/office/word/2006/wordml" xmlns:wps="http://schemas.microsoft.com/office/word/2010/wordprocessingShape" mc:Ignorable="w14 w15 w16se w16cid w16 w16cex w16sdtdh wp14">
   <w:sdt>
     <w:sdtPr>
       <w:id w:val="-1316644098"/>
@@ -5657,7 +6851,7 @@
 </file>
 
 <file path=word/footer2.xml><?xml version="1.0" encoding="utf-8"?>
-<w:ftr xmlns:wpc="http://schemas.microsoft.com/office/word/2010/wordprocessingCanvas" xmlns:cx="http://schemas.microsoft.com/office/drawing/2014/chartex" xmlns:cx1="http://schemas.microsoft.com/office/drawing/2015/9/8/chartex" xmlns:cx2="http://schemas.microsoft.com/office/drawing/2015/10/21/chartex" xmlns:cx3="http://schemas.microsoft.com/office/drawing/2016/5/9/chartex" xmlns:cx4="http://schemas.microsoft.com/office/drawing/2016/5/10/chartex" xmlns:cx5="http://schemas.microsoft.com/office/drawing/2016/5/11/chartex" xmlns:cx6="http://schemas.microsoft.com/office/drawing/2016/5/12/chartex" xmlns:cx7="http://schemas.microsoft.com/office/drawing/2016/5/13/chartex" xmlns:cx8="http://schemas.microsoft.com/office/drawing/2016/5/14/chartex" xmlns:mc="http://schemas.openxmlformats.org/markup-compatibility/2006" xmlns:aink="http://schemas.microsoft.com/office/drawing/2016/ink" xmlns:am3d="http://schemas.microsoft.com/office/drawing/2017/model3d" xmlns:o="urn:schemas-microsoft-com:office:office" xmlns:oel="http://schemas.microsoft.com/office/2019/extlst" xmlns:r="http://schemas.openxmlformats.org/officeDocument/2006/relationships" xmlns:m="http://schemas.openxmlformats.org/officeDocument/2006/math" xmlns:v="urn:schemas-microsoft-com:vml" xmlns:wp14="http://schemas.microsoft.com/office/word/2010/wordprocessingDrawing" xmlns:wp="http://schemas.openxmlformats.org/drawingml/2006/wordprocessingDrawing" xmlns:w10="urn:schemas-microsoft-com:office:word" xmlns:w="http://schemas.openxmlformats.org/wordprocessingml/2006/main" xmlns:w14="http://schemas.microsoft.com/office/word/2010/wordml" xmlns:w15="http://schemas.microsoft.com/office/word/2012/wordml" xmlns:w16cex="http://schemas.microsoft.com/office/word/2018/wordml/cex" xmlns:w16cid="http://schemas.microsoft.com/office/word/2016/wordml/cid" xmlns:w16="http://schemas.microsoft.com/office/word/2018/wordml" xmlns:w16sdtdh="http://schemas.microsoft.com/office/word/2020/wordml/sdtdatahash" xmlns:w16se="http://schemas.microsoft.com/office/word/2015/wordml/symex" xmlns:wpg="http://schemas.microsoft.com/office/word/2010/wordprocessingGroup" xmlns:wpi="http://schemas.microsoft.com/office/word/2010/wordprocessingInk" xmlns:wne="http://schemas.microsoft.com/office/word/2006/wordml" xmlns:wps="http://schemas.microsoft.com/office/word/2010/wordprocessingShape" mc:Ignorable="w14 w15 w16se w16cid w16 w16cex w16sdtdh wp14">
+<w:ftr xmlns:wpc="http://schemas.microsoft.com/office/word/2010/wordprocessingCanvas" xmlns:cx="http://schemas.microsoft.com/office/drawing/2014/chartex" xmlns:cx1="http://schemas.microsoft.com/office/drawing/2015/9/8/chartex" xmlns:cx2="http://schemas.microsoft.com/office/drawing/2015/10/21/chartex" xmlns:cx3="http://schemas.microsoft.com/office/drawing/2016/5/9/chartex" xmlns:cx4="http://schemas.microsoft.com/office/drawing/2016/5/10/chartex" xmlns:cx5="http://schemas.microsoft.com/office/drawing/2016/5/11/chartex" xmlns:cx6="http://schemas.microsoft.com/office/drawing/2016/5/12/chartex" xmlns:cx7="http://schemas.microsoft.com/office/drawing/2016/5/13/chartex" xmlns:cx8="http://schemas.microsoft.com/office/drawing/2016/5/14/chartex" xmlns:mc="http://schemas.openxmlformats.org/markup-compatibility/2006" xmlns:aink="http://schemas.microsoft.com/office/drawing/2016/ink" xmlns:am3d="http://schemas.microsoft.com/office/drawing/2017/model3d" xmlns:o="urn:schemas-microsoft-com:office:office" xmlns:oel="http://schemas.microsoft.com/office/2019/extlst" xmlns:r="http://schemas.openxmlformats.org/officeDocument/2006/relationships" xmlns:m="http://schemas.openxmlformats.org/officeDocument/2006/math" xmlns:v="urn:schemas-microsoft-com:vml" xmlns:wp14="http://schemas.microsoft.com/office/word/2010/wordprocessingDrawing" xmlns:wp="http://schemas.openxmlformats.org/drawingml/2006/wordprocessingDrawing" xmlns:w10="urn:schemas-microsoft-com:office:word" xmlns:w="http://schemas.openxmlformats.org/wordprocessingml/2006/main" xmlns:w14="http://schemas.microsoft.com/office/word/2010/wordml" xmlns:w15="http://schemas.microsoft.com/office/word/2012/wordml" xmlns:w16cex="http://schemas.microsoft.com/office/word/2018/wordml/cex" xmlns:w16cid="http://schemas.microsoft.com/office/word/2016/wordml/cid" xmlns:w16="http://schemas.microsoft.com/office/word/2018/wordml" xmlns:w16du="http://schemas.microsoft.com/office/word/2023/wordml/word16du" xmlns:w16sdtdh="http://schemas.microsoft.com/office/word/2020/wordml/sdtdatahash" xmlns:w16se="http://schemas.microsoft.com/office/word/2015/wordml/symex" xmlns:wpg="http://schemas.microsoft.com/office/word/2010/wordprocessingGroup" xmlns:wpi="http://schemas.microsoft.com/office/word/2010/wordprocessingInk" xmlns:wne="http://schemas.microsoft.com/office/word/2006/wordml" xmlns:wps="http://schemas.microsoft.com/office/word/2010/wordprocessingShape" mc:Ignorable="w14 w15 w16se w16cid w16 w16cex w16sdtdh wp14">
   <w:p>
     <w:pPr>
       <w:pStyle w:val="Fuzeile"/>
@@ -5674,7 +6868,7 @@
 </file>
 
 <file path=word/footer3.xml><?xml version="1.0" encoding="utf-8"?>
-<w:ftr xmlns:wpc="http://schemas.microsoft.com/office/word/2010/wordprocessingCanvas" xmlns:cx="http://schemas.microsoft.com/office/drawing/2014/chartex" xmlns:cx1="http://schemas.microsoft.com/office/drawing/2015/9/8/chartex" xmlns:cx2="http://schemas.microsoft.com/office/drawing/2015/10/21/chartex" xmlns:cx3="http://schemas.microsoft.com/office/drawing/2016/5/9/chartex" xmlns:cx4="http://schemas.microsoft.com/office/drawing/2016/5/10/chartex" xmlns:cx5="http://schemas.microsoft.com/office/drawing/2016/5/11/chartex" xmlns:cx6="http://schemas.microsoft.com/office/drawing/2016/5/12/chartex" xmlns:cx7="http://schemas.microsoft.com/office/drawing/2016/5/13/chartex" xmlns:cx8="http://schemas.microsoft.com/office/drawing/2016/5/14/chartex" xmlns:mc="http://schemas.openxmlformats.org/markup-compatibility/2006" xmlns:aink="http://schemas.microsoft.com/office/drawing/2016/ink" xmlns:am3d="http://schemas.microsoft.com/office/drawing/2017/model3d" xmlns:o="urn:schemas-microsoft-com:office:office" xmlns:oel="http://schemas.microsoft.com/office/2019/extlst" xmlns:r="http://schemas.openxmlformats.org/officeDocument/2006/relationships" xmlns:m="http://schemas.openxmlformats.org/officeDocument/2006/math" xmlns:v="urn:schemas-microsoft-com:vml" xmlns:wp14="http://schemas.microsoft.com/office/word/2010/wordprocessingDrawing" xmlns:wp="http://schemas.openxmlformats.org/drawingml/2006/wordprocessingDrawing" xmlns:w10="urn:schemas-microsoft-com:office:word" xmlns:w="http://schemas.openxmlformats.org/wordprocessingml/2006/main" xmlns:w14="http://schemas.microsoft.com/office/word/2010/wordml" xmlns:w15="http://schemas.microsoft.com/office/word/2012/wordml" xmlns:w16cex="http://schemas.microsoft.com/office/word/2018/wordml/cex" xmlns:w16cid="http://schemas.microsoft.com/office/word/2016/wordml/cid" xmlns:w16="http://schemas.microsoft.com/office/word/2018/wordml" xmlns:w16sdtdh="http://schemas.microsoft.com/office/word/2020/wordml/sdtdatahash" xmlns:w16se="http://schemas.microsoft.com/office/word/2015/wordml/symex" xmlns:wpg="http://schemas.microsoft.com/office/word/2010/wordprocessingGroup" xmlns:wpi="http://schemas.microsoft.com/office/word/2010/wordprocessingInk" xmlns:wne="http://schemas.microsoft.com/office/word/2006/wordml" xmlns:wps="http://schemas.microsoft.com/office/word/2010/wordprocessingShape" mc:Ignorable="w14 w15 w16se w16cid w16 w16cex w16sdtdh wp14">
+<w:ftr xmlns:wpc="http://schemas.microsoft.com/office/word/2010/wordprocessingCanvas" xmlns:cx="http://schemas.microsoft.com/office/drawing/2014/chartex" xmlns:cx1="http://schemas.microsoft.com/office/drawing/2015/9/8/chartex" xmlns:cx2="http://schemas.microsoft.com/office/drawing/2015/10/21/chartex" xmlns:cx3="http://schemas.microsoft.com/office/drawing/2016/5/9/chartex" xmlns:cx4="http://schemas.microsoft.com/office/drawing/2016/5/10/chartex" xmlns:cx5="http://schemas.microsoft.com/office/drawing/2016/5/11/chartex" xmlns:cx6="http://schemas.microsoft.com/office/drawing/2016/5/12/chartex" xmlns:cx7="http://schemas.microsoft.com/office/drawing/2016/5/13/chartex" xmlns:cx8="http://schemas.microsoft.com/office/drawing/2016/5/14/chartex" xmlns:mc="http://schemas.openxmlformats.org/markup-compatibility/2006" xmlns:aink="http://schemas.microsoft.com/office/drawing/2016/ink" xmlns:am3d="http://schemas.microsoft.com/office/drawing/2017/model3d" xmlns:o="urn:schemas-microsoft-com:office:office" xmlns:oel="http://schemas.microsoft.com/office/2019/extlst" xmlns:r="http://schemas.openxmlformats.org/officeDocument/2006/relationships" xmlns:m="http://schemas.openxmlformats.org/officeDocument/2006/math" xmlns:v="urn:schemas-microsoft-com:vml" xmlns:wp14="http://schemas.microsoft.com/office/word/2010/wordprocessingDrawing" xmlns:wp="http://schemas.openxmlformats.org/drawingml/2006/wordprocessingDrawing" xmlns:w10="urn:schemas-microsoft-com:office:word" xmlns:w="http://schemas.openxmlformats.org/wordprocessingml/2006/main" xmlns:w14="http://schemas.microsoft.com/office/word/2010/wordml" xmlns:w15="http://schemas.microsoft.com/office/word/2012/wordml" xmlns:w16cex="http://schemas.microsoft.com/office/word/2018/wordml/cex" xmlns:w16cid="http://schemas.microsoft.com/office/word/2016/wordml/cid" xmlns:w16="http://schemas.microsoft.com/office/word/2018/wordml" xmlns:w16du="http://schemas.microsoft.com/office/word/2023/wordml/word16du" xmlns:w16sdtdh="http://schemas.microsoft.com/office/word/2020/wordml/sdtdatahash" xmlns:w16se="http://schemas.microsoft.com/office/word/2015/wordml/symex" xmlns:wpg="http://schemas.microsoft.com/office/word/2010/wordprocessingGroup" xmlns:wpi="http://schemas.microsoft.com/office/word/2010/wordprocessingInk" xmlns:wne="http://schemas.microsoft.com/office/word/2006/wordml" xmlns:wps="http://schemas.microsoft.com/office/word/2010/wordprocessingShape" mc:Ignorable="w14 w15 w16se w16cid w16 w16cex w16sdtdh wp14">
   <w:sdt>
     <w:sdtPr>
       <w:id w:val="1070460513"/>
@@ -5720,7 +6914,7 @@
 </file>
 
 <file path=word/footnotes.xml><?xml version="1.0" encoding="utf-8"?>
-<w:footnotes xmlns:wpc="http://schemas.microsoft.com/office/word/2010/wordprocessingCanvas" xmlns:cx="http://schemas.microsoft.com/office/drawing/2014/chartex" xmlns:cx1="http://schemas.microsoft.com/office/drawing/2015/9/8/chartex" xmlns:cx2="http://schemas.microsoft.com/office/drawing/2015/10/21/chartex" xmlns:cx3="http://schemas.microsoft.com/office/drawing/2016/5/9/chartex" xmlns:cx4="http://schemas.microsoft.com/office/drawing/2016/5/10/chartex" xmlns:cx5="http://schemas.microsoft.com/office/drawing/2016/5/11/chartex" xmlns:cx6="http://schemas.microsoft.com/office/drawing/2016/5/12/chartex" xmlns:cx7="http://schemas.microsoft.com/office/drawing/2016/5/13/chartex" xmlns:cx8="http://schemas.microsoft.com/office/drawing/2016/5/14/chartex" xmlns:mc="http://schemas.openxmlformats.org/markup-compatibility/2006" xmlns:aink="http://schemas.microsoft.com/office/drawing/2016/ink" xmlns:am3d="http://schemas.microsoft.com/office/drawing/2017/model3d" xmlns:o="urn:schemas-microsoft-com:office:office" xmlns:oel="http://schemas.microsoft.com/office/2019/extlst" xmlns:r="http://schemas.openxmlformats.org/officeDocument/2006/relationships" xmlns:m="http://schemas.openxmlformats.org/officeDocument/2006/math" xmlns:v="urn:schemas-microsoft-com:vml" xmlns:wp14="http://schemas.microsoft.com/office/word/2010/wordprocessingDrawing" xmlns:wp="http://schemas.openxmlformats.org/drawingml/2006/wordprocessingDrawing" xmlns:w10="urn:schemas-microsoft-com:office:word" xmlns:w="http://schemas.openxmlformats.org/wordprocessingml/2006/main" xmlns:w14="http://schemas.microsoft.com/office/word/2010/wordml" xmlns:w15="http://schemas.microsoft.com/office/word/2012/wordml" xmlns:w16cex="http://schemas.microsoft.com/office/word/2018/wordml/cex" xmlns:w16cid="http://schemas.microsoft.com/office/word/2016/wordml/cid" xmlns:w16="http://schemas.microsoft.com/office/word/2018/wordml" xmlns:w16sdtdh="http://schemas.microsoft.com/office/word/2020/wordml/sdtdatahash" xmlns:w16se="http://schemas.microsoft.com/office/word/2015/wordml/symex" xmlns:wpg="http://schemas.microsoft.com/office/word/2010/wordprocessingGroup" xmlns:wpi="http://schemas.microsoft.com/office/word/2010/wordprocessingInk" xmlns:wne="http://schemas.microsoft.com/office/word/2006/wordml" xmlns:wps="http://schemas.microsoft.com/office/word/2010/wordprocessingShape" mc:Ignorable="w14 w15 w16se w16cid w16 w16cex w16sdtdh wp14">
+<w:footnotes xmlns:wpc="http://schemas.microsoft.com/office/word/2010/wordprocessingCanvas" xmlns:cx="http://schemas.microsoft.com/office/drawing/2014/chartex" xmlns:cx1="http://schemas.microsoft.com/office/drawing/2015/9/8/chartex" xmlns:cx2="http://schemas.microsoft.com/office/drawing/2015/10/21/chartex" xmlns:cx3="http://schemas.microsoft.com/office/drawing/2016/5/9/chartex" xmlns:cx4="http://schemas.microsoft.com/office/drawing/2016/5/10/chartex" xmlns:cx5="http://schemas.microsoft.com/office/drawing/2016/5/11/chartex" xmlns:cx6="http://schemas.microsoft.com/office/drawing/2016/5/12/chartex" xmlns:cx7="http://schemas.microsoft.com/office/drawing/2016/5/13/chartex" xmlns:cx8="http://schemas.microsoft.com/office/drawing/2016/5/14/chartex" xmlns:mc="http://schemas.openxmlformats.org/markup-compatibility/2006" xmlns:aink="http://schemas.microsoft.com/office/drawing/2016/ink" xmlns:am3d="http://schemas.microsoft.com/office/drawing/2017/model3d" xmlns:o="urn:schemas-microsoft-com:office:office" xmlns:oel="http://schemas.microsoft.com/office/2019/extlst" xmlns:r="http://schemas.openxmlformats.org/officeDocument/2006/relationships" xmlns:m="http://schemas.openxmlformats.org/officeDocument/2006/math" xmlns:v="urn:schemas-microsoft-com:vml" xmlns:wp14="http://schemas.microsoft.com/office/word/2010/wordprocessingDrawing" xmlns:wp="http://schemas.openxmlformats.org/drawingml/2006/wordprocessingDrawing" xmlns:w10="urn:schemas-microsoft-com:office:word" xmlns:w="http://schemas.openxmlformats.org/wordprocessingml/2006/main" xmlns:w14="http://schemas.microsoft.com/office/word/2010/wordml" xmlns:w15="http://schemas.microsoft.com/office/word/2012/wordml" xmlns:w16cex="http://schemas.microsoft.com/office/word/2018/wordml/cex" xmlns:w16cid="http://schemas.microsoft.com/office/word/2016/wordml/cid" xmlns:w16="http://schemas.microsoft.com/office/word/2018/wordml" xmlns:w16du="http://schemas.microsoft.com/office/word/2023/wordml/word16du" xmlns:w16sdtdh="http://schemas.microsoft.com/office/word/2020/wordml/sdtdatahash" xmlns:w16se="http://schemas.microsoft.com/office/word/2015/wordml/symex" xmlns:wpg="http://schemas.microsoft.com/office/word/2010/wordprocessingGroup" xmlns:wpi="http://schemas.microsoft.com/office/word/2010/wordprocessingInk" xmlns:wne="http://schemas.microsoft.com/office/word/2006/wordml" xmlns:wps="http://schemas.microsoft.com/office/word/2010/wordprocessingShape" mc:Ignorable="w14 w15 w16se w16cid w16 w16cex w16sdtdh wp14">
   <w:footnote w:type="separator" w:id="-1">
     <w:p>
       <w:r>
@@ -5739,7 +6933,7 @@
 </file>
 
 <file path=word/header1.xml><?xml version="1.0" encoding="utf-8"?>
-<w:hdr xmlns:wpc="http://schemas.microsoft.com/office/word/2010/wordprocessingCanvas" xmlns:cx="http://schemas.microsoft.com/office/drawing/2014/chartex" xmlns:cx1="http://schemas.microsoft.com/office/drawing/2015/9/8/chartex" xmlns:cx2="http://schemas.microsoft.com/office/drawing/2015/10/21/chartex" xmlns:cx3="http://schemas.microsoft.com/office/drawing/2016/5/9/chartex" xmlns:cx4="http://schemas.microsoft.com/office/drawing/2016/5/10/chartex" xmlns:cx5="http://schemas.microsoft.com/office/drawing/2016/5/11/chartex" xmlns:cx6="http://schemas.microsoft.com/office/drawing/2016/5/12/chartex" xmlns:cx7="http://schemas.microsoft.com/office/drawing/2016/5/13/chartex" xmlns:cx8="http://schemas.microsoft.com/office/drawing/2016/5/14/chartex" xmlns:mc="http://schemas.openxmlformats.org/markup-compatibility/2006" xmlns:aink="http://schemas.microsoft.com/office/drawing/2016/ink" xmlns:am3d="http://schemas.microsoft.com/office/drawing/2017/model3d" xmlns:o="urn:schemas-microsoft-com:office:office" xmlns:oel="http://schemas.microsoft.com/office/2019/extlst" xmlns:r="http://schemas.openxmlformats.org/officeDocument/2006/relationships" xmlns:m="http://schemas.openxmlformats.org/officeDocument/2006/math" xmlns:v="urn:schemas-microsoft-com:vml" xmlns:wp14="http://schemas.microsoft.com/office/word/2010/wordprocessingDrawing" xmlns:wp="http://schemas.openxmlformats.org/drawingml/2006/wordprocessingDrawing" xmlns:w10="urn:schemas-microsoft-com:office:word" xmlns:w="http://schemas.openxmlformats.org/wordprocessingml/2006/main" xmlns:w14="http://schemas.microsoft.com/office/word/2010/wordml" xmlns:w15="http://schemas.microsoft.com/office/word/2012/wordml" xmlns:w16cex="http://schemas.microsoft.com/office/word/2018/wordml/cex" xmlns:w16cid="http://schemas.microsoft.com/office/word/2016/wordml/cid" xmlns:w16="http://schemas.microsoft.com/office/word/2018/wordml" xmlns:w16sdtdh="http://schemas.microsoft.com/office/word/2020/wordml/sdtdatahash" xmlns:w16se="http://schemas.microsoft.com/office/word/2015/wordml/symex" xmlns:wpg="http://schemas.microsoft.com/office/word/2010/wordprocessingGroup" xmlns:wpi="http://schemas.microsoft.com/office/word/2010/wordprocessingInk" xmlns:wne="http://schemas.microsoft.com/office/word/2006/wordml" xmlns:wps="http://schemas.microsoft.com/office/word/2010/wordprocessingShape" mc:Ignorable="w14 w15 w16se w16cid w16 w16cex w16sdtdh wp14">
+<w:hdr xmlns:wpc="http://schemas.microsoft.com/office/word/2010/wordprocessingCanvas" xmlns:cx="http://schemas.microsoft.com/office/drawing/2014/chartex" xmlns:cx1="http://schemas.microsoft.com/office/drawing/2015/9/8/chartex" xmlns:cx2="http://schemas.microsoft.com/office/drawing/2015/10/21/chartex" xmlns:cx3="http://schemas.microsoft.com/office/drawing/2016/5/9/chartex" xmlns:cx4="http://schemas.microsoft.com/office/drawing/2016/5/10/chartex" xmlns:cx5="http://schemas.microsoft.com/office/drawing/2016/5/11/chartex" xmlns:cx6="http://schemas.microsoft.com/office/drawing/2016/5/12/chartex" xmlns:cx7="http://schemas.microsoft.com/office/drawing/2016/5/13/chartex" xmlns:cx8="http://schemas.microsoft.com/office/drawing/2016/5/14/chartex" xmlns:mc="http://schemas.openxmlformats.org/markup-compatibility/2006" xmlns:aink="http://schemas.microsoft.com/office/drawing/2016/ink" xmlns:am3d="http://schemas.microsoft.com/office/drawing/2017/model3d" xmlns:o="urn:schemas-microsoft-com:office:office" xmlns:oel="http://schemas.microsoft.com/office/2019/extlst" xmlns:r="http://schemas.openxmlformats.org/officeDocument/2006/relationships" xmlns:m="http://schemas.openxmlformats.org/officeDocument/2006/math" xmlns:v="urn:schemas-microsoft-com:vml" xmlns:wp14="http://schemas.microsoft.com/office/word/2010/wordprocessingDrawing" xmlns:wp="http://schemas.openxmlformats.org/drawingml/2006/wordprocessingDrawing" xmlns:w10="urn:schemas-microsoft-com:office:word" xmlns:w="http://schemas.openxmlformats.org/wordprocessingml/2006/main" xmlns:w14="http://schemas.microsoft.com/office/word/2010/wordml" xmlns:w15="http://schemas.microsoft.com/office/word/2012/wordml" xmlns:w16cex="http://schemas.microsoft.com/office/word/2018/wordml/cex" xmlns:w16cid="http://schemas.microsoft.com/office/word/2016/wordml/cid" xmlns:w16="http://schemas.microsoft.com/office/word/2018/wordml" xmlns:w16du="http://schemas.microsoft.com/office/word/2023/wordml/word16du" xmlns:w16sdtdh="http://schemas.microsoft.com/office/word/2020/wordml/sdtdatahash" xmlns:w16se="http://schemas.microsoft.com/office/word/2015/wordml/symex" xmlns:wpg="http://schemas.microsoft.com/office/word/2010/wordprocessingGroup" xmlns:wpi="http://schemas.microsoft.com/office/word/2010/wordprocessingInk" xmlns:wne="http://schemas.microsoft.com/office/word/2006/wordml" xmlns:wps="http://schemas.microsoft.com/office/word/2010/wordprocessingShape" mc:Ignorable="w14 w15 w16se w16cid w16 w16cex w16sdtdh wp14">
   <w:p>
     <w:pPr>
       <w:pStyle w:val="Kopfzeile"/>
@@ -5759,7 +6953,7 @@
 </file>
 
 <file path=word/header2.xml><?xml version="1.0" encoding="utf-8"?>
-<w:hdr xmlns:wpc="http://schemas.microsoft.com/office/word/2010/wordprocessingCanvas" xmlns:cx="http://schemas.microsoft.com/office/drawing/2014/chartex" xmlns:cx1="http://schemas.microsoft.com/office/drawing/2015/9/8/chartex" xmlns:cx2="http://schemas.microsoft.com/office/drawing/2015/10/21/chartex" xmlns:cx3="http://schemas.microsoft.com/office/drawing/2016/5/9/chartex" xmlns:cx4="http://schemas.microsoft.com/office/drawing/2016/5/10/chartex" xmlns:cx5="http://schemas.microsoft.com/office/drawing/2016/5/11/chartex" xmlns:cx6="http://schemas.microsoft.com/office/drawing/2016/5/12/chartex" xmlns:cx7="http://schemas.microsoft.com/office/drawing/2016/5/13/chartex" xmlns:cx8="http://schemas.microsoft.com/office/drawing/2016/5/14/chartex" xmlns:mc="http://schemas.openxmlformats.org/markup-compatibility/2006" xmlns:aink="http://schemas.microsoft.com/office/drawing/2016/ink" xmlns:am3d="http://schemas.microsoft.com/office/drawing/2017/model3d" xmlns:o="urn:schemas-microsoft-com:office:office" xmlns:oel="http://schemas.microsoft.com/office/2019/extlst" xmlns:r="http://schemas.openxmlformats.org/officeDocument/2006/relationships" xmlns:m="http://schemas.openxmlformats.org/officeDocument/2006/math" xmlns:v="urn:schemas-microsoft-com:vml" xmlns:wp14="http://schemas.microsoft.com/office/word/2010/wordprocessingDrawing" xmlns:wp="http://schemas.openxmlformats.org/drawingml/2006/wordprocessingDrawing" xmlns:w10="urn:schemas-microsoft-com:office:word" xmlns:w="http://schemas.openxmlformats.org/wordprocessingml/2006/main" xmlns:w14="http://schemas.microsoft.com/office/word/2010/wordml" xmlns:w15="http://schemas.microsoft.com/office/word/2012/wordml" xmlns:w16cex="http://schemas.microsoft.com/office/word/2018/wordml/cex" xmlns:w16cid="http://schemas.microsoft.com/office/word/2016/wordml/cid" xmlns:w16="http://schemas.microsoft.com/office/word/2018/wordml" xmlns:w16sdtdh="http://schemas.microsoft.com/office/word/2020/wordml/sdtdatahash" xmlns:w16se="http://schemas.microsoft.com/office/word/2015/wordml/symex" xmlns:wpg="http://schemas.microsoft.com/office/word/2010/wordprocessingGroup" xmlns:wpi="http://schemas.microsoft.com/office/word/2010/wordprocessingInk" xmlns:wne="http://schemas.microsoft.com/office/word/2006/wordml" xmlns:wps="http://schemas.microsoft.com/office/word/2010/wordprocessingShape" mc:Ignorable="w14 w15 w16se w16cid w16 w16cex w16sdtdh wp14">
+<w:hdr xmlns:wpc="http://schemas.microsoft.com/office/word/2010/wordprocessingCanvas" xmlns:cx="http://schemas.microsoft.com/office/drawing/2014/chartex" xmlns:cx1="http://schemas.microsoft.com/office/drawing/2015/9/8/chartex" xmlns:cx2="http://schemas.microsoft.com/office/drawing/2015/10/21/chartex" xmlns:cx3="http://schemas.microsoft.com/office/drawing/2016/5/9/chartex" xmlns:cx4="http://schemas.microsoft.com/office/drawing/2016/5/10/chartex" xmlns:cx5="http://schemas.microsoft.com/office/drawing/2016/5/11/chartex" xmlns:cx6="http://schemas.microsoft.com/office/drawing/2016/5/12/chartex" xmlns:cx7="http://schemas.microsoft.com/office/drawing/2016/5/13/chartex" xmlns:cx8="http://schemas.microsoft.com/office/drawing/2016/5/14/chartex" xmlns:mc="http://schemas.openxmlformats.org/markup-compatibility/2006" xmlns:aink="http://schemas.microsoft.com/office/drawing/2016/ink" xmlns:am3d="http://schemas.microsoft.com/office/drawing/2017/model3d" xmlns:o="urn:schemas-microsoft-com:office:office" xmlns:oel="http://schemas.microsoft.com/office/2019/extlst" xmlns:r="http://schemas.openxmlformats.org/officeDocument/2006/relationships" xmlns:m="http://schemas.openxmlformats.org/officeDocument/2006/math" xmlns:v="urn:schemas-microsoft-com:vml" xmlns:wp14="http://schemas.microsoft.com/office/word/2010/wordprocessingDrawing" xmlns:wp="http://schemas.openxmlformats.org/drawingml/2006/wordprocessingDrawing" xmlns:w10="urn:schemas-microsoft-com:office:word" xmlns:w="http://schemas.openxmlformats.org/wordprocessingml/2006/main" xmlns:w14="http://schemas.microsoft.com/office/word/2010/wordml" xmlns:w15="http://schemas.microsoft.com/office/word/2012/wordml" xmlns:w16cex="http://schemas.microsoft.com/office/word/2018/wordml/cex" xmlns:w16cid="http://schemas.microsoft.com/office/word/2016/wordml/cid" xmlns:w16="http://schemas.microsoft.com/office/word/2018/wordml" xmlns:w16du="http://schemas.microsoft.com/office/word/2023/wordml/word16du" xmlns:w16sdtdh="http://schemas.microsoft.com/office/word/2020/wordml/sdtdatahash" xmlns:w16se="http://schemas.microsoft.com/office/word/2015/wordml/symex" xmlns:wpg="http://schemas.microsoft.com/office/word/2010/wordprocessingGroup" xmlns:wpi="http://schemas.microsoft.com/office/word/2010/wordprocessingInk" xmlns:wne="http://schemas.microsoft.com/office/word/2006/wordml" xmlns:wps="http://schemas.microsoft.com/office/word/2010/wordprocessingShape" mc:Ignorable="w14 w15 w16se w16cid w16 w16cex w16sdtdh wp14">
   <w:p>
     <w:pPr>
       <w:pStyle w:val="Kopfzeile"/>
@@ -5779,7 +6973,7 @@
 </file>
 
 <file path=word/numbering.xml><?xml version="1.0" encoding="utf-8"?>
-<w:numbering xmlns:wpc="http://schemas.microsoft.com/office/word/2010/wordprocessingCanvas" xmlns:cx="http://schemas.microsoft.com/office/drawing/2014/chartex" xmlns:cx1="http://schemas.microsoft.com/office/drawing/2015/9/8/chartex" xmlns:cx2="http://schemas.microsoft.com/office/drawing/2015/10/21/chartex" xmlns:cx3="http://schemas.microsoft.com/office/drawing/2016/5/9/chartex" xmlns:cx4="http://schemas.microsoft.com/office/drawing/2016/5/10/chartex" xmlns:cx5="http://schemas.microsoft.com/office/drawing/2016/5/11/chartex" xmlns:cx6="http://schemas.microsoft.com/office/drawing/2016/5/12/chartex" xmlns:cx7="http://schemas.microsoft.com/office/drawing/2016/5/13/chartex" xmlns:cx8="http://schemas.microsoft.com/office/drawing/2016/5/14/chartex" xmlns:mc="http://schemas.openxmlformats.org/markup-compatibility/2006" xmlns:aink="http://schemas.microsoft.com/office/drawing/2016/ink" xmlns:am3d="http://schemas.microsoft.com/office/drawing/2017/model3d" xmlns:o="urn:schemas-microsoft-com:office:office" xmlns:oel="http://schemas.microsoft.com/office/2019/extlst" xmlns:r="http://schemas.openxmlformats.org/officeDocument/2006/relationships" xmlns:m="http://schemas.openxmlformats.org/officeDocument/2006/math" xmlns:v="urn:schemas-microsoft-com:vml" xmlns:wp14="http://schemas.microsoft.com/office/word/2010/wordprocessingDrawing" xmlns:wp="http://schemas.openxmlformats.org/drawingml/2006/wordprocessingDrawing" xmlns:w10="urn:schemas-microsoft-com:office:word" xmlns:w="http://schemas.openxmlformats.org/wordprocessingml/2006/main" xmlns:w14="http://schemas.microsoft.com/office/word/2010/wordml" xmlns:w15="http://schemas.microsoft.com/office/word/2012/wordml" xmlns:w16cex="http://schemas.microsoft.com/office/word/2018/wordml/cex" xmlns:w16cid="http://schemas.microsoft.com/office/word/2016/wordml/cid" xmlns:w16="http://schemas.microsoft.com/office/word/2018/wordml" xmlns:w16sdtdh="http://schemas.microsoft.com/office/word/2020/wordml/sdtdatahash" xmlns:w16se="http://schemas.microsoft.com/office/word/2015/wordml/symex" xmlns:wpg="http://schemas.microsoft.com/office/word/2010/wordprocessingGroup" xmlns:wpi="http://schemas.microsoft.com/office/word/2010/wordprocessingInk" xmlns:wne="http://schemas.microsoft.com/office/word/2006/wordml" xmlns:wps="http://schemas.microsoft.com/office/word/2010/wordprocessingShape" mc:Ignorable="w14 w15 w16se w16cid w16 w16cex w16sdtdh wp14">
+<w:numbering xmlns:wpc="http://schemas.microsoft.com/office/word/2010/wordprocessingCanvas" xmlns:cx="http://schemas.microsoft.com/office/drawing/2014/chartex" xmlns:cx1="http://schemas.microsoft.com/office/drawing/2015/9/8/chartex" xmlns:cx2="http://schemas.microsoft.com/office/drawing/2015/10/21/chartex" xmlns:cx3="http://schemas.microsoft.com/office/drawing/2016/5/9/chartex" xmlns:cx4="http://schemas.microsoft.com/office/drawing/2016/5/10/chartex" xmlns:cx5="http://schemas.microsoft.com/office/drawing/2016/5/11/chartex" xmlns:cx6="http://schemas.microsoft.com/office/drawing/2016/5/12/chartex" xmlns:cx7="http://schemas.microsoft.com/office/drawing/2016/5/13/chartex" xmlns:cx8="http://schemas.microsoft.com/office/drawing/2016/5/14/chartex" xmlns:mc="http://schemas.openxmlformats.org/markup-compatibility/2006" xmlns:aink="http://schemas.microsoft.com/office/drawing/2016/ink" xmlns:am3d="http://schemas.microsoft.com/office/drawing/2017/model3d" xmlns:o="urn:schemas-microsoft-com:office:office" xmlns:oel="http://schemas.microsoft.com/office/2019/extlst" xmlns:r="http://schemas.openxmlformats.org/officeDocument/2006/relationships" xmlns:m="http://schemas.openxmlformats.org/officeDocument/2006/math" xmlns:v="urn:schemas-microsoft-com:vml" xmlns:wp14="http://schemas.microsoft.com/office/word/2010/wordprocessingDrawing" xmlns:wp="http://schemas.openxmlformats.org/drawingml/2006/wordprocessingDrawing" xmlns:w10="urn:schemas-microsoft-com:office:word" xmlns:w="http://schemas.openxmlformats.org/wordprocessingml/2006/main" xmlns:w14="http://schemas.microsoft.com/office/word/2010/wordml" xmlns:w15="http://schemas.microsoft.com/office/word/2012/wordml" xmlns:w16cex="http://schemas.microsoft.com/office/word/2018/wordml/cex" xmlns:w16cid="http://schemas.microsoft.com/office/word/2016/wordml/cid" xmlns:w16="http://schemas.microsoft.com/office/word/2018/wordml" xmlns:w16du="http://schemas.microsoft.com/office/word/2023/wordml/word16du" xmlns:w16sdtdh="http://schemas.microsoft.com/office/word/2020/wordml/sdtdatahash" xmlns:w16se="http://schemas.microsoft.com/office/word/2015/wordml/symex" xmlns:wpg="http://schemas.microsoft.com/office/word/2010/wordprocessingGroup" xmlns:wpi="http://schemas.microsoft.com/office/word/2010/wordprocessingInk" xmlns:wne="http://schemas.microsoft.com/office/word/2006/wordml" xmlns:wps="http://schemas.microsoft.com/office/word/2010/wordprocessingShape" mc:Ignorable="w14 w15 w16se w16cid w16 w16cex w16sdtdh wp14">
   <w:abstractNum w:abstractNumId="0" w15:restartNumberingAfterBreak="0">
     <w:nsid w:val="FFFFFF7C"/>
     <w:multiLevelType w:val="singleLevel"/>
@@ -5972,6 +7166,118 @@
     </w:lvl>
   </w:abstractNum>
   <w:abstractNum w:abstractNumId="10" w15:restartNumberingAfterBreak="0">
+    <w:nsid w:val="0585683F"/>
+    <w:multiLevelType w:val="hybridMultilevel"/>
+    <w:tmpl w:val="D2268CE8"/>
+    <w:lvl w:ilvl="0" w:tplc="203AB9FE">
+      <w:numFmt w:val="bullet"/>
+      <w:lvlText w:val="-"/>
+      <w:lvlJc w:val="left"/>
+      <w:pPr>
+        <w:ind w:left="720" w:hanging="360"/>
+      </w:pPr>
+      <w:rPr>
+        <w:rFonts w:ascii="Arial" w:eastAsiaTheme="minorEastAsia" w:hAnsi="Arial" w:cs="Arial" w:hint="default"/>
+      </w:rPr>
+    </w:lvl>
+    <w:lvl w:ilvl="1" w:tplc="08070003" w:tentative="1">
+      <w:start w:val="1"/>
+      <w:numFmt w:val="bullet"/>
+      <w:lvlText w:val="o"/>
+      <w:lvlJc w:val="left"/>
+      <w:pPr>
+        <w:ind w:left="1440" w:hanging="360"/>
+      </w:pPr>
+      <w:rPr>
+        <w:rFonts w:ascii="Courier New" w:hAnsi="Courier New" w:cs="Courier New" w:hint="default"/>
+      </w:rPr>
+    </w:lvl>
+    <w:lvl w:ilvl="2" w:tplc="08070005" w:tentative="1">
+      <w:start w:val="1"/>
+      <w:numFmt w:val="bullet"/>
+      <w:lvlText w:val=""/>
+      <w:lvlJc w:val="left"/>
+      <w:pPr>
+        <w:ind w:left="2160" w:hanging="360"/>
+      </w:pPr>
+      <w:rPr>
+        <w:rFonts w:ascii="Wingdings" w:hAnsi="Wingdings" w:hint="default"/>
+      </w:rPr>
+    </w:lvl>
+    <w:lvl w:ilvl="3" w:tplc="08070001" w:tentative="1">
+      <w:start w:val="1"/>
+      <w:numFmt w:val="bullet"/>
+      <w:lvlText w:val=""/>
+      <w:lvlJc w:val="left"/>
+      <w:pPr>
+        <w:ind w:left="2880" w:hanging="360"/>
+      </w:pPr>
+      <w:rPr>
+        <w:rFonts w:ascii="Symbol" w:hAnsi="Symbol" w:hint="default"/>
+      </w:rPr>
+    </w:lvl>
+    <w:lvl w:ilvl="4" w:tplc="08070003" w:tentative="1">
+      <w:start w:val="1"/>
+      <w:numFmt w:val="bullet"/>
+      <w:lvlText w:val="o"/>
+      <w:lvlJc w:val="left"/>
+      <w:pPr>
+        <w:ind w:left="3600" w:hanging="360"/>
+      </w:pPr>
+      <w:rPr>
+        <w:rFonts w:ascii="Courier New" w:hAnsi="Courier New" w:cs="Courier New" w:hint="default"/>
+      </w:rPr>
+    </w:lvl>
+    <w:lvl w:ilvl="5" w:tplc="08070005" w:tentative="1">
+      <w:start w:val="1"/>
+      <w:numFmt w:val="bullet"/>
+      <w:lvlText w:val=""/>
+      <w:lvlJc w:val="left"/>
+      <w:pPr>
+        <w:ind w:left="4320" w:hanging="360"/>
+      </w:pPr>
+      <w:rPr>
+        <w:rFonts w:ascii="Wingdings" w:hAnsi="Wingdings" w:hint="default"/>
+      </w:rPr>
+    </w:lvl>
+    <w:lvl w:ilvl="6" w:tplc="08070001" w:tentative="1">
+      <w:start w:val="1"/>
+      <w:numFmt w:val="bullet"/>
+      <w:lvlText w:val=""/>
+      <w:lvlJc w:val="left"/>
+      <w:pPr>
+        <w:ind w:left="5040" w:hanging="360"/>
+      </w:pPr>
+      <w:rPr>
+        <w:rFonts w:ascii="Symbol" w:hAnsi="Symbol" w:hint="default"/>
+      </w:rPr>
+    </w:lvl>
+    <w:lvl w:ilvl="7" w:tplc="08070003" w:tentative="1">
+      <w:start w:val="1"/>
+      <w:numFmt w:val="bullet"/>
+      <w:lvlText w:val="o"/>
+      <w:lvlJc w:val="left"/>
+      <w:pPr>
+        <w:ind w:left="5760" w:hanging="360"/>
+      </w:pPr>
+      <w:rPr>
+        <w:rFonts w:ascii="Courier New" w:hAnsi="Courier New" w:cs="Courier New" w:hint="default"/>
+      </w:rPr>
+    </w:lvl>
+    <w:lvl w:ilvl="8" w:tplc="08070005" w:tentative="1">
+      <w:start w:val="1"/>
+      <w:numFmt w:val="bullet"/>
+      <w:lvlText w:val=""/>
+      <w:lvlJc w:val="left"/>
+      <w:pPr>
+        <w:ind w:left="6480" w:hanging="360"/>
+      </w:pPr>
+      <w:rPr>
+        <w:rFonts w:ascii="Wingdings" w:hAnsi="Wingdings" w:hint="default"/>
+      </w:rPr>
+    </w:lvl>
+  </w:abstractNum>
+  <w:abstractNum w:abstractNumId="11" w15:restartNumberingAfterBreak="0">
     <w:nsid w:val="06227C9D"/>
     <w:multiLevelType w:val="hybridMultilevel"/>
     <w:tmpl w:val="D1C2B6C8"/>
@@ -6057,7 +7363,7 @@
       </w:pPr>
     </w:lvl>
   </w:abstractNum>
-  <w:abstractNum w:abstractNumId="11" w15:restartNumberingAfterBreak="0">
+  <w:abstractNum w:abstractNumId="12" w15:restartNumberingAfterBreak="0">
     <w:nsid w:val="0759110A"/>
     <w:multiLevelType w:val="hybridMultilevel"/>
     <w:tmpl w:val="B12EB782"/>
@@ -6170,7 +7476,7 @@
       </w:rPr>
     </w:lvl>
   </w:abstractNum>
-  <w:abstractNum w:abstractNumId="12" w15:restartNumberingAfterBreak="0">
+  <w:abstractNum w:abstractNumId="13" w15:restartNumberingAfterBreak="0">
     <w:nsid w:val="0F4611B1"/>
     <w:multiLevelType w:val="multilevel"/>
     <w:tmpl w:val="8FE83C40"/>
@@ -6261,7 +7567,7 @@
       </w:pPr>
     </w:lvl>
   </w:abstractNum>
-  <w:abstractNum w:abstractNumId="13" w15:restartNumberingAfterBreak="0">
+  <w:abstractNum w:abstractNumId="14" w15:restartNumberingAfterBreak="0">
     <w:nsid w:val="1521549C"/>
     <w:multiLevelType w:val="hybridMultilevel"/>
     <w:tmpl w:val="93D4C832"/>
@@ -6373,7 +7679,7 @@
       </w:rPr>
     </w:lvl>
   </w:abstractNum>
-  <w:abstractNum w:abstractNumId="14" w15:restartNumberingAfterBreak="0">
+  <w:abstractNum w:abstractNumId="15" w15:restartNumberingAfterBreak="0">
     <w:nsid w:val="2FBF7EC1"/>
     <w:multiLevelType w:val="multilevel"/>
     <w:tmpl w:val="2B92F0F8"/>
@@ -6517,7 +7823,7 @@
       </w:rPr>
     </w:lvl>
   </w:abstractNum>
-  <w:abstractNum w:abstractNumId="15" w15:restartNumberingAfterBreak="0">
+  <w:abstractNum w:abstractNumId="16" w15:restartNumberingAfterBreak="0">
     <w:nsid w:val="317E6011"/>
     <w:multiLevelType w:val="hybridMultilevel"/>
     <w:tmpl w:val="569045A8"/>
@@ -6603,7 +7909,7 @@
       </w:pPr>
     </w:lvl>
   </w:abstractNum>
-  <w:abstractNum w:abstractNumId="16" w15:restartNumberingAfterBreak="0">
+  <w:abstractNum w:abstractNumId="17" w15:restartNumberingAfterBreak="0">
     <w:nsid w:val="37237624"/>
     <w:multiLevelType w:val="hybridMultilevel"/>
     <w:tmpl w:val="4350DA62"/>
@@ -6689,7 +7995,7 @@
       </w:pPr>
     </w:lvl>
   </w:abstractNum>
-  <w:abstractNum w:abstractNumId="17" w15:restartNumberingAfterBreak="0">
+  <w:abstractNum w:abstractNumId="18" w15:restartNumberingAfterBreak="0">
     <w:nsid w:val="3F74027C"/>
     <w:multiLevelType w:val="hybridMultilevel"/>
     <w:tmpl w:val="02C48E62"/>
@@ -6778,7 +8084,7 @@
       </w:pPr>
     </w:lvl>
   </w:abstractNum>
-  <w:abstractNum w:abstractNumId="18" w15:restartNumberingAfterBreak="0">
+  <w:abstractNum w:abstractNumId="19" w15:restartNumberingAfterBreak="0">
     <w:nsid w:val="4B455398"/>
     <w:multiLevelType w:val="hybridMultilevel"/>
     <w:tmpl w:val="5DDAF99C"/>
@@ -6891,7 +8197,7 @@
       </w:rPr>
     </w:lvl>
   </w:abstractNum>
-  <w:abstractNum w:abstractNumId="19" w15:restartNumberingAfterBreak="0">
+  <w:abstractNum w:abstractNumId="20" w15:restartNumberingAfterBreak="0">
     <w:nsid w:val="5EC3375E"/>
     <w:multiLevelType w:val="hybridMultilevel"/>
     <w:tmpl w:val="4642DE1A"/>
@@ -6980,7 +8286,7 @@
       </w:pPr>
     </w:lvl>
   </w:abstractNum>
-  <w:abstractNum w:abstractNumId="20" w15:restartNumberingAfterBreak="0">
+  <w:abstractNum w:abstractNumId="21" w15:restartNumberingAfterBreak="0">
     <w:nsid w:val="61FD6324"/>
     <w:multiLevelType w:val="hybridMultilevel"/>
     <w:tmpl w:val="8D046ED8"/>
@@ -7069,7 +8375,7 @@
       </w:pPr>
     </w:lvl>
   </w:abstractNum>
-  <w:abstractNum w:abstractNumId="21" w15:restartNumberingAfterBreak="0">
+  <w:abstractNum w:abstractNumId="22" w15:restartNumberingAfterBreak="0">
     <w:nsid w:val="62AC2721"/>
     <w:multiLevelType w:val="multilevel"/>
     <w:tmpl w:val="436E46F6"/>
@@ -7155,7 +8461,7 @@
       </w:pPr>
     </w:lvl>
   </w:abstractNum>
-  <w:abstractNum w:abstractNumId="22" w15:restartNumberingAfterBreak="0">
+  <w:abstractNum w:abstractNumId="23" w15:restartNumberingAfterBreak="0">
     <w:nsid w:val="6BC23D67"/>
     <w:multiLevelType w:val="multilevel"/>
     <w:tmpl w:val="3F4C9202"/>
@@ -7272,52 +8578,55 @@
     <w:abstractNumId w:val="0"/>
   </w:num>
   <w:num w:numId="11" w16cid:durableId="999775128">
+    <w:abstractNumId w:val="18"/>
+  </w:num>
+  <w:num w:numId="12" w16cid:durableId="2051104749">
+    <w:abstractNumId w:val="21"/>
+  </w:num>
+  <w:num w:numId="13" w16cid:durableId="624383540">
+    <w:abstractNumId w:val="20"/>
+  </w:num>
+  <w:num w:numId="14" w16cid:durableId="1847284969">
+    <w:abstractNumId w:val="23"/>
+  </w:num>
+  <w:num w:numId="15" w16cid:durableId="415170918">
+    <w:abstractNumId w:val="22"/>
+  </w:num>
+  <w:num w:numId="16" w16cid:durableId="1086806234">
+    <w:abstractNumId w:val="13"/>
+  </w:num>
+  <w:num w:numId="17" w16cid:durableId="456604780">
+    <w:abstractNumId w:val="15"/>
+  </w:num>
+  <w:num w:numId="18" w16cid:durableId="863060840">
+    <w:abstractNumId w:val="15"/>
+  </w:num>
+  <w:num w:numId="19" w16cid:durableId="1270114911">
+    <w:abstractNumId w:val="15"/>
+  </w:num>
+  <w:num w:numId="20" w16cid:durableId="1321691241">
+    <w:abstractNumId w:val="15"/>
+  </w:num>
+  <w:num w:numId="21" w16cid:durableId="1039429982">
+    <w:abstractNumId w:val="12"/>
+  </w:num>
+  <w:num w:numId="22" w16cid:durableId="1847358457">
+    <w:abstractNumId w:val="16"/>
+  </w:num>
+  <w:num w:numId="23" w16cid:durableId="181746836">
+    <w:abstractNumId w:val="11"/>
+  </w:num>
+  <w:num w:numId="24" w16cid:durableId="1377126266">
     <w:abstractNumId w:val="17"/>
   </w:num>
-  <w:num w:numId="12" w16cid:durableId="2051104749">
-    <w:abstractNumId w:val="20"/>
-  </w:num>
-  <w:num w:numId="13" w16cid:durableId="624383540">
+  <w:num w:numId="25" w16cid:durableId="596791465">
     <w:abstractNumId w:val="19"/>
   </w:num>
-  <w:num w:numId="14" w16cid:durableId="1847284969">
-    <w:abstractNumId w:val="22"/>
-  </w:num>
-  <w:num w:numId="15" w16cid:durableId="415170918">
-    <w:abstractNumId w:val="21"/>
-  </w:num>
-  <w:num w:numId="16" w16cid:durableId="1086806234">
-    <w:abstractNumId w:val="12"/>
-  </w:num>
-  <w:num w:numId="17" w16cid:durableId="456604780">
+  <w:num w:numId="26" w16cid:durableId="171650338">
     <w:abstractNumId w:val="14"/>
   </w:num>
-  <w:num w:numId="18" w16cid:durableId="863060840">
-    <w:abstractNumId w:val="14"/>
-  </w:num>
-  <w:num w:numId="19" w16cid:durableId="1270114911">
-    <w:abstractNumId w:val="14"/>
-  </w:num>
-  <w:num w:numId="20" w16cid:durableId="1321691241">
-    <w:abstractNumId w:val="14"/>
-  </w:num>
-  <w:num w:numId="21" w16cid:durableId="1039429982">
-    <w:abstractNumId w:val="11"/>
-  </w:num>
-  <w:num w:numId="22" w16cid:durableId="1847358457">
-    <w:abstractNumId w:val="15"/>
-  </w:num>
-  <w:num w:numId="23" w16cid:durableId="181746836">
+  <w:num w:numId="27" w16cid:durableId="2106268173">
     <w:abstractNumId w:val="10"/>
-  </w:num>
-  <w:num w:numId="24" w16cid:durableId="1377126266">
-    <w:abstractNumId w:val="16"/>
-  </w:num>
-  <w:num w:numId="25" w16cid:durableId="596791465">
-    <w:abstractNumId w:val="18"/>
-  </w:num>
-  <w:num w:numId="26" w16cid:durableId="171650338">
-    <w:abstractNumId w:val="13"/>
   </w:num>
 </w:numbering>
 </file>
@@ -8916,7 +10225,7 @@
 </file>
 
 <file path=word/glossary/document.xml><?xml version="1.0" encoding="utf-8"?>
-<w:glossaryDocument xmlns:wpc="http://schemas.microsoft.com/office/word/2010/wordprocessingCanvas" xmlns:cx="http://schemas.microsoft.com/office/drawing/2014/chartex" xmlns:cx1="http://schemas.microsoft.com/office/drawing/2015/9/8/chartex" xmlns:cx2="http://schemas.microsoft.com/office/drawing/2015/10/21/chartex" xmlns:cx3="http://schemas.microsoft.com/office/drawing/2016/5/9/chartex" xmlns:cx4="http://schemas.microsoft.com/office/drawing/2016/5/10/chartex" xmlns:cx5="http://schemas.microsoft.com/office/drawing/2016/5/11/chartex" xmlns:cx6="http://schemas.microsoft.com/office/drawing/2016/5/12/chartex" xmlns:cx7="http://schemas.microsoft.com/office/drawing/2016/5/13/chartex" xmlns:cx8="http://schemas.microsoft.com/office/drawing/2016/5/14/chartex" xmlns:mc="http://schemas.openxmlformats.org/markup-compatibility/2006" xmlns:aink="http://schemas.microsoft.com/office/drawing/2016/ink" xmlns:am3d="http://schemas.microsoft.com/office/drawing/2017/model3d" xmlns:o="urn:schemas-microsoft-com:office:office" xmlns:oel="http://schemas.microsoft.com/office/2019/extlst" xmlns:r="http://schemas.openxmlformats.org/officeDocument/2006/relationships" xmlns:m="http://schemas.openxmlformats.org/officeDocument/2006/math" xmlns:v="urn:schemas-microsoft-com:vml" xmlns:wp14="http://schemas.microsoft.com/office/word/2010/wordprocessingDrawing" xmlns:wp="http://schemas.openxmlformats.org/drawingml/2006/wordprocessingDrawing" xmlns:w10="urn:schemas-microsoft-com:office:word" xmlns:w="http://schemas.openxmlformats.org/wordprocessingml/2006/main" xmlns:w14="http://schemas.microsoft.com/office/word/2010/wordml" xmlns:w15="http://schemas.microsoft.com/office/word/2012/wordml" xmlns:w16cex="http://schemas.microsoft.com/office/word/2018/wordml/cex" xmlns:w16cid="http://schemas.microsoft.com/office/word/2016/wordml/cid" xmlns:w16="http://schemas.microsoft.com/office/word/2018/wordml" xmlns:w16sdtdh="http://schemas.microsoft.com/office/word/2020/wordml/sdtdatahash" xmlns:w16se="http://schemas.microsoft.com/office/word/2015/wordml/symex" xmlns:wpg="http://schemas.microsoft.com/office/word/2010/wordprocessingGroup" xmlns:wpi="http://schemas.microsoft.com/office/word/2010/wordprocessingInk" xmlns:wne="http://schemas.microsoft.com/office/word/2006/wordml" xmlns:wps="http://schemas.microsoft.com/office/word/2010/wordprocessingShape" mc:Ignorable="w14 w15 w16se w16cid w16 w16cex w16sdtdh wp14">
+<w:glossaryDocument xmlns:wpc="http://schemas.microsoft.com/office/word/2010/wordprocessingCanvas" xmlns:cx="http://schemas.microsoft.com/office/drawing/2014/chartex" xmlns:cx1="http://schemas.microsoft.com/office/drawing/2015/9/8/chartex" xmlns:cx2="http://schemas.microsoft.com/office/drawing/2015/10/21/chartex" xmlns:cx3="http://schemas.microsoft.com/office/drawing/2016/5/9/chartex" xmlns:cx4="http://schemas.microsoft.com/office/drawing/2016/5/10/chartex" xmlns:cx5="http://schemas.microsoft.com/office/drawing/2016/5/11/chartex" xmlns:cx6="http://schemas.microsoft.com/office/drawing/2016/5/12/chartex" xmlns:cx7="http://schemas.microsoft.com/office/drawing/2016/5/13/chartex" xmlns:cx8="http://schemas.microsoft.com/office/drawing/2016/5/14/chartex" xmlns:mc="http://schemas.openxmlformats.org/markup-compatibility/2006" xmlns:aink="http://schemas.microsoft.com/office/drawing/2016/ink" xmlns:am3d="http://schemas.microsoft.com/office/drawing/2017/model3d" xmlns:o="urn:schemas-microsoft-com:office:office" xmlns:oel="http://schemas.microsoft.com/office/2019/extlst" xmlns:r="http://schemas.openxmlformats.org/officeDocument/2006/relationships" xmlns:m="http://schemas.openxmlformats.org/officeDocument/2006/math" xmlns:v="urn:schemas-microsoft-com:vml" xmlns:wp14="http://schemas.microsoft.com/office/word/2010/wordprocessingDrawing" xmlns:wp="http://schemas.openxmlformats.org/drawingml/2006/wordprocessingDrawing" xmlns:w10="urn:schemas-microsoft-com:office:word" xmlns:w="http://schemas.openxmlformats.org/wordprocessingml/2006/main" xmlns:w14="http://schemas.microsoft.com/office/word/2010/wordml" xmlns:w15="http://schemas.microsoft.com/office/word/2012/wordml" xmlns:w16cex="http://schemas.microsoft.com/office/word/2018/wordml/cex" xmlns:w16cid="http://schemas.microsoft.com/office/word/2016/wordml/cid" xmlns:w16="http://schemas.microsoft.com/office/word/2018/wordml" xmlns:w16du="http://schemas.microsoft.com/office/word/2023/wordml/word16du" xmlns:w16sdtdh="http://schemas.microsoft.com/office/word/2020/wordml/sdtdatahash" xmlns:w16se="http://schemas.microsoft.com/office/word/2015/wordml/symex" xmlns:wpg="http://schemas.microsoft.com/office/word/2010/wordprocessingGroup" xmlns:wpi="http://schemas.microsoft.com/office/word/2010/wordprocessingInk" xmlns:wne="http://schemas.microsoft.com/office/word/2006/wordml" xmlns:wps="http://schemas.microsoft.com/office/word/2010/wordprocessingShape" mc:Ignorable="w14 w15 w16se w16cid w16 w16cex w16sdtdh wp14">
   <w:docParts>
     <w:docPart>
       <w:docPartPr>
@@ -9063,20 +10372,6 @@
     <w:pitch w:val="variable"/>
     <w:sig w:usb0="E0002EFF" w:usb1="C000785B" w:usb2="00000009" w:usb3="00000000" w:csb0="000001FF" w:csb1="00000000"/>
   </w:font>
-  <w:font w:name="Courier New">
-    <w:panose1 w:val="02070309020205020404"/>
-    <w:charset w:val="00"/>
-    <w:family w:val="modern"/>
-    <w:pitch w:val="fixed"/>
-    <w:sig w:usb0="E0002EFF" w:usb1="C0007843" w:usb2="00000009" w:usb3="00000000" w:csb0="000001FF" w:csb1="00000000"/>
-  </w:font>
-  <w:font w:name="Wingdings">
-    <w:panose1 w:val="05000000000000000000"/>
-    <w:charset w:val="02"/>
-    <w:family w:val="auto"/>
-    <w:pitch w:val="variable"/>
-    <w:sig w:usb0="00000000" w:usb1="10000000" w:usb2="00000000" w:usb3="00000000" w:csb0="80000000" w:csb1="00000000"/>
-  </w:font>
   <w:font w:name="Arial">
     <w:panose1 w:val="020B0604020202020204"/>
     <w:charset w:val="00"/>
@@ -9092,12 +10387,26 @@
     <w:pitch w:val="fixed"/>
     <w:sig w:usb0="E00002FF" w:usb1="6AC7FDFB" w:usb2="08000012" w:usb3="00000000" w:csb0="0002009F" w:csb1="00000000"/>
   </w:font>
+  <w:font w:name="Courier New">
+    <w:panose1 w:val="02070309020205020404"/>
+    <w:charset w:val="00"/>
+    <w:family w:val="modern"/>
+    <w:pitch w:val="fixed"/>
+    <w:sig w:usb0="E0002EFF" w:usb1="C0007843" w:usb2="00000009" w:usb3="00000000" w:csb0="000001FF" w:csb1="00000000"/>
+  </w:font>
+  <w:font w:name="Wingdings">
+    <w:panose1 w:val="05000000000000000000"/>
+    <w:charset w:val="02"/>
+    <w:family w:val="auto"/>
+    <w:pitch w:val="variable"/>
+    <w:sig w:usb0="00000000" w:usb1="10000000" w:usb2="00000000" w:usb3="00000000" w:csb0="80000000" w:csb1="00000000"/>
+  </w:font>
   <w:font w:name="Calibri">
     <w:panose1 w:val="020F0502020204030204"/>
     <w:charset w:val="00"/>
     <w:family w:val="swiss"/>
     <w:pitch w:val="variable"/>
-    <w:sig w:usb0="E4002EFF" w:usb1="C000247B" w:usb2="00000009" w:usb3="00000000" w:csb0="000001FF" w:csb1="00000000"/>
+    <w:sig w:usb0="E4002EFF" w:usb1="C200247B" w:usb2="00000009" w:usb3="00000000" w:csb0="000001FF" w:csb1="00000000"/>
   </w:font>
   <w:font w:name="Arial Black">
     <w:panose1 w:val="020B0A04020102020204"/>
@@ -9119,7 +10428,7 @@
     <w:charset w:val="00"/>
     <w:family w:val="swiss"/>
     <w:pitch w:val="variable"/>
-    <w:sig w:usb0="E4002EFF" w:usb1="C000247B" w:usb2="00000009" w:usb3="00000000" w:csb0="000001FF" w:csb1="00000000"/>
+    <w:sig w:usb0="E4002EFF" w:usb1="C200247B" w:usb2="00000009" w:usb3="00000000" w:csb0="000001FF" w:csb1="00000000"/>
   </w:font>
   <w:font w:name="Arial Narrow">
     <w:panose1 w:val="020B0606020202030204"/>
@@ -9182,6 +10491,7 @@
     <w:rsid w:val="00CB29A3"/>
     <w:rsid w:val="00D04667"/>
     <w:rsid w:val="00D81FBB"/>
+    <w:rsid w:val="00F1594E"/>
   </w:rsids>
   <m:mathPr>
     <m:mathFont m:val="Cambria Math"/>
@@ -9198,7 +10508,7 @@
   </m:mathPr>
   <w:themeFontLang w:val="de-DE" w:eastAsia="ja-JP"/>
   <w:clrSchemeMapping w:bg1="light1" w:t1="dark1" w:bg2="light2" w:t2="dark2" w:accent1="accent1" w:accent2="accent2" w:accent3="accent3" w:accent4="accent4" w:accent5="accent5" w:accent6="accent6" w:hyperlink="hyperlink" w:followedHyperlink="followedHyperlink"/>
-  <w:decimalSymbol w:val=","/>
+  <w:decimalSymbol w:val="."/>
   <w:listSeparator w:val=";"/>
   <w15:chartTrackingRefBased/>
 </w:settings>

</xml_diff>